<commit_message>
fixed some issues with documentation
</commit_message>
<xml_diff>
--- a/manuscript_draft.docx
+++ b/manuscript_draft.docx
@@ -38,7 +38,25 @@
           <w:sz w:val="24"/>
           <w:szCs w:val="24"/>
         </w:rPr>
-        <w:t>A meta-analysis of a continuing controversy</w:t>
+        <w:t>A</w:t>
+      </w:r>
+      <w:r>
+        <w:rPr>
+          <w:rFonts w:ascii="Times New Roman" w:hAnsi="Times New Roman" w:cs="Times New Roman"/>
+          <w:b/>
+          <w:sz w:val="24"/>
+          <w:szCs w:val="24"/>
+        </w:rPr>
+        <w:t xml:space="preserve"> Bayesian</w:t>
+      </w:r>
+      <w:r>
+        <w:rPr>
+          <w:rFonts w:ascii="Times New Roman" w:hAnsi="Times New Roman" w:cs="Times New Roman"/>
+          <w:b/>
+          <w:sz w:val="24"/>
+          <w:szCs w:val="24"/>
+        </w:rPr>
+        <w:t xml:space="preserve"> meta-analysis of a continuing controversy</w:t>
       </w:r>
     </w:p>
     <w:p>
@@ -52,6 +70,18 @@
           <w:szCs w:val="24"/>
         </w:rPr>
       </w:pPr>
+    </w:p>
+    <w:p>
+      <w:pPr>
+        <w:spacing w:line="480" w:lineRule="auto"/>
+        <w:jc w:val="center"/>
+        <w:rPr>
+          <w:rFonts w:ascii="Times New Roman" w:hAnsi="Times New Roman" w:cs="Times New Roman"/>
+          <w:b/>
+          <w:sz w:val="24"/>
+          <w:szCs w:val="24"/>
+        </w:rPr>
+      </w:pPr>
       <w:r>
         <w:rPr>
           <w:rFonts w:ascii="Times New Roman" w:hAnsi="Times New Roman" w:cs="Times New Roman"/>
@@ -257,257 +287,524 @@
           <w:szCs w:val="24"/>
         </w:rPr>
       </w:pPr>
-    </w:p>
-    <w:p>
-      <w:pPr>
-        <w:spacing w:line="480" w:lineRule="auto"/>
-        <w:rPr>
-          <w:rFonts w:ascii="Times New Roman" w:hAnsi="Times New Roman" w:cs="Times New Roman"/>
-          <w:sz w:val="24"/>
-          <w:szCs w:val="24"/>
-        </w:rPr>
-      </w:pPr>
+      <w:r>
+        <w:rPr>
+          <w:rFonts w:ascii="Times New Roman" w:hAnsi="Times New Roman" w:cs="Times New Roman"/>
+          <w:sz w:val="24"/>
+          <w:szCs w:val="24"/>
+        </w:rPr>
+        <w:lastRenderedPageBreak/>
+        <w:t xml:space="preserve">Imagine </w:t>
+      </w:r>
+      <w:r>
+        <w:rPr>
+          <w:rFonts w:ascii="Times New Roman" w:hAnsi="Times New Roman" w:cs="Times New Roman"/>
+          <w:sz w:val="24"/>
+          <w:szCs w:val="24"/>
+        </w:rPr>
+        <w:t>that you are</w:t>
+      </w:r>
+      <w:r>
+        <w:rPr>
+          <w:rFonts w:ascii="Times New Roman" w:hAnsi="Times New Roman" w:cs="Times New Roman"/>
+          <w:sz w:val="24"/>
+          <w:szCs w:val="24"/>
+        </w:rPr>
+        <w:t xml:space="preserve"> </w:t>
+      </w:r>
+      <w:r>
+        <w:rPr>
+          <w:rFonts w:ascii="Times New Roman" w:hAnsi="Times New Roman" w:cs="Times New Roman"/>
+          <w:sz w:val="24"/>
+          <w:szCs w:val="24"/>
+        </w:rPr>
+        <w:t>sitting in an open-plan office</w:t>
+      </w:r>
+      <w:r>
+        <w:rPr>
+          <w:rFonts w:ascii="Times New Roman" w:hAnsi="Times New Roman" w:cs="Times New Roman"/>
+          <w:sz w:val="24"/>
+          <w:szCs w:val="24"/>
+        </w:rPr>
+        <w:t xml:space="preserve"> and</w:t>
+      </w:r>
+      <w:r>
+        <w:rPr>
+          <w:rFonts w:ascii="Times New Roman" w:hAnsi="Times New Roman" w:cs="Times New Roman"/>
+          <w:sz w:val="24"/>
+          <w:szCs w:val="24"/>
+        </w:rPr>
+        <w:t xml:space="preserve"> reading a paper, while a couple of your colleagues are having a loud conversation just</w:t>
+      </w:r>
+      <w:r>
+        <w:rPr>
+          <w:rFonts w:ascii="Times New Roman" w:hAnsi="Times New Roman" w:cs="Times New Roman"/>
+          <w:sz w:val="24"/>
+          <w:szCs w:val="24"/>
+        </w:rPr>
+        <w:t xml:space="preserve"> a few meters away. </w:t>
+      </w:r>
+      <w:r>
+        <w:rPr>
+          <w:rFonts w:ascii="Times New Roman" w:hAnsi="Times New Roman" w:cs="Times New Roman"/>
+          <w:sz w:val="24"/>
+          <w:szCs w:val="24"/>
+        </w:rPr>
+        <w:t xml:space="preserve">Is this external </w:t>
+      </w:r>
+      <w:r>
+        <w:rPr>
+          <w:rFonts w:ascii="Times New Roman" w:hAnsi="Times New Roman" w:cs="Times New Roman"/>
+          <w:sz w:val="24"/>
+          <w:szCs w:val="24"/>
+        </w:rPr>
+        <w:t xml:space="preserve">noise </w:t>
+      </w:r>
+      <w:r>
+        <w:rPr>
+          <w:rFonts w:ascii="Times New Roman" w:hAnsi="Times New Roman" w:cs="Times New Roman"/>
+          <w:sz w:val="24"/>
+          <w:szCs w:val="24"/>
+        </w:rPr>
+        <w:t xml:space="preserve">going to affect the time it takes you </w:t>
+      </w:r>
+      <w:r>
+        <w:rPr>
+          <w:rFonts w:ascii="Times New Roman" w:hAnsi="Times New Roman" w:cs="Times New Roman"/>
+          <w:sz w:val="24"/>
+          <w:szCs w:val="24"/>
+        </w:rPr>
+        <w:t xml:space="preserve">to read the paper </w:t>
+      </w:r>
+      <w:r>
+        <w:rPr>
+          <w:rFonts w:ascii="Times New Roman" w:hAnsi="Times New Roman" w:cs="Times New Roman"/>
+          <w:sz w:val="24"/>
+          <w:szCs w:val="24"/>
+        </w:rPr>
+        <w:t>or your ability to understand its contents?</w:t>
+      </w:r>
+      <w:r>
+        <w:rPr>
+          <w:rFonts w:ascii="Times New Roman" w:hAnsi="Times New Roman" w:cs="Times New Roman"/>
+          <w:sz w:val="24"/>
+          <w:szCs w:val="24"/>
+        </w:rPr>
+        <w:t xml:space="preserve"> For many people, </w:t>
+      </w:r>
+      <w:r>
+        <w:rPr>
+          <w:rFonts w:ascii="Times New Roman" w:hAnsi="Times New Roman" w:cs="Times New Roman"/>
+          <w:sz w:val="24"/>
+          <w:szCs w:val="24"/>
+        </w:rPr>
+        <w:t xml:space="preserve">the intuitive answer to this question is “Yes”, </w:t>
+      </w:r>
+      <w:r>
+        <w:rPr>
+          <w:rFonts w:ascii="Times New Roman" w:hAnsi="Times New Roman" w:cs="Times New Roman"/>
+          <w:sz w:val="24"/>
+          <w:szCs w:val="24"/>
+        </w:rPr>
+        <w:t xml:space="preserve">as it </w:t>
+      </w:r>
+      <w:r>
+        <w:rPr>
+          <w:rFonts w:ascii="Times New Roman" w:hAnsi="Times New Roman" w:cs="Times New Roman"/>
+          <w:sz w:val="24"/>
+          <w:szCs w:val="24"/>
+        </w:rPr>
+        <w:t>would seem</w:t>
+      </w:r>
+      <w:r>
+        <w:rPr>
+          <w:rFonts w:ascii="Times New Roman" w:hAnsi="Times New Roman" w:cs="Times New Roman"/>
+          <w:sz w:val="24"/>
+          <w:szCs w:val="24"/>
+        </w:rPr>
+        <w:t xml:space="preserve"> reasonable that external sounds such as noise, speech or music </w:t>
+      </w:r>
+      <w:r>
+        <w:rPr>
+          <w:rFonts w:ascii="Times New Roman" w:hAnsi="Times New Roman" w:cs="Times New Roman"/>
+          <w:sz w:val="24"/>
+          <w:szCs w:val="24"/>
+        </w:rPr>
+        <w:t xml:space="preserve">influence how we read </w:t>
+      </w:r>
+      <w:r>
+        <w:rPr>
+          <w:rFonts w:ascii="Times New Roman" w:hAnsi="Times New Roman" w:cs="Times New Roman"/>
+          <w:sz w:val="24"/>
+          <w:szCs w:val="24"/>
+        </w:rPr>
+        <w:t>sentences</w:t>
+      </w:r>
+      <w:r>
+        <w:rPr>
+          <w:rFonts w:ascii="Times New Roman" w:hAnsi="Times New Roman" w:cs="Times New Roman"/>
+          <w:sz w:val="24"/>
+          <w:szCs w:val="24"/>
+        </w:rPr>
+        <w:t xml:space="preserve"> by acting as a distractor</w:t>
+      </w:r>
+      <w:r>
+        <w:rPr>
+          <w:rFonts w:ascii="Times New Roman" w:hAnsi="Times New Roman" w:cs="Times New Roman"/>
+          <w:sz w:val="24"/>
+          <w:szCs w:val="24"/>
+        </w:rPr>
+        <w:t>.</w:t>
+      </w:r>
+      <w:r>
+        <w:rPr>
+          <w:rFonts w:ascii="Times New Roman" w:hAnsi="Times New Roman" w:cs="Times New Roman"/>
+          <w:sz w:val="24"/>
+          <w:szCs w:val="24"/>
+        </w:rPr>
+        <w:t xml:space="preserve"> </w:t>
+      </w:r>
+      <w:r>
+        <w:rPr>
+          <w:rFonts w:ascii="Times New Roman" w:hAnsi="Times New Roman" w:cs="Times New Roman"/>
+          <w:sz w:val="24"/>
+          <w:szCs w:val="24"/>
+        </w:rPr>
+        <w:t>Indeed</w:t>
+      </w:r>
+    </w:p>
+    <w:p>
+      <w:pPr>
+        <w:spacing w:line="480" w:lineRule="auto"/>
+        <w:rPr>
+          <w:rFonts w:ascii="Times New Roman" w:hAnsi="Times New Roman" w:cs="Times New Roman"/>
+          <w:sz w:val="24"/>
+          <w:szCs w:val="24"/>
+        </w:rPr>
+      </w:pPr>
+      <w:r>
+        <w:rPr>
+          <w:rFonts w:ascii="Times New Roman" w:hAnsi="Times New Roman" w:cs="Times New Roman"/>
+          <w:sz w:val="24"/>
+          <w:szCs w:val="24"/>
+        </w:rPr>
+        <w:t xml:space="preserve">Researchers have occupied themselves with this question for at least 80 years. </w:t>
+      </w:r>
+    </w:p>
+    <w:p>
+      <w:pPr>
+        <w:spacing w:line="480" w:lineRule="auto"/>
+        <w:rPr>
+          <w:rFonts w:ascii="Times New Roman" w:hAnsi="Times New Roman" w:cs="Times New Roman"/>
+          <w:sz w:val="24"/>
+          <w:szCs w:val="24"/>
+        </w:rPr>
+      </w:pPr>
+      <w:r>
+        <w:rPr>
+          <w:rFonts w:ascii="Times New Roman" w:hAnsi="Times New Roman" w:cs="Times New Roman"/>
+          <w:sz w:val="24"/>
+          <w:szCs w:val="24"/>
+        </w:rPr>
+        <w:t>Citations for: speech is perceived as distracting by office workers (see Haapakangas et al., 2014)</w:t>
+      </w:r>
+    </w:p>
+    <w:p>
+      <w:pPr>
+        <w:spacing w:line="480" w:lineRule="auto"/>
+        <w:rPr>
+          <w:rFonts w:ascii="Times New Roman" w:hAnsi="Times New Roman" w:cs="Times New Roman"/>
+          <w:sz w:val="24"/>
+          <w:szCs w:val="24"/>
+        </w:rPr>
+      </w:pPr>
+    </w:p>
+    <w:p>
+      <w:pPr>
+        <w:spacing w:line="480" w:lineRule="auto"/>
+        <w:rPr>
+          <w:rFonts w:ascii="Times New Roman" w:hAnsi="Times New Roman" w:cs="Times New Roman"/>
+          <w:sz w:val="24"/>
+          <w:szCs w:val="24"/>
+        </w:rPr>
+      </w:pPr>
+    </w:p>
+    <w:p>
+      <w:pPr>
+        <w:spacing w:line="480" w:lineRule="auto"/>
+        <w:rPr>
+          <w:rFonts w:ascii="Times New Roman" w:hAnsi="Times New Roman" w:cs="Times New Roman"/>
+          <w:sz w:val="24"/>
+          <w:szCs w:val="24"/>
+        </w:rPr>
+      </w:pPr>
+    </w:p>
+    <w:p>
+      <w:pPr>
+        <w:spacing w:line="480" w:lineRule="auto"/>
+        <w:rPr>
+          <w:rFonts w:ascii="Times New Roman" w:hAnsi="Times New Roman" w:cs="Times New Roman"/>
+          <w:sz w:val="24"/>
+          <w:szCs w:val="24"/>
+        </w:rPr>
+      </w:pPr>
+    </w:p>
+    <w:p>
+      <w:pPr>
+        <w:spacing w:line="480" w:lineRule="auto"/>
+        <w:rPr>
+          <w:rFonts w:ascii="Times New Roman" w:hAnsi="Times New Roman" w:cs="Times New Roman"/>
+          <w:sz w:val="24"/>
+          <w:szCs w:val="24"/>
+        </w:rPr>
+      </w:pPr>
+    </w:p>
+    <w:p>
+      <w:pPr>
+        <w:spacing w:line="480" w:lineRule="auto"/>
+        <w:rPr>
+          <w:rFonts w:ascii="Times New Roman" w:hAnsi="Times New Roman" w:cs="Times New Roman"/>
+          <w:sz w:val="24"/>
+          <w:szCs w:val="24"/>
+        </w:rPr>
+      </w:pPr>
+    </w:p>
+    <w:p>
+      <w:pPr>
+        <w:spacing w:line="480" w:lineRule="auto"/>
+        <w:rPr>
+          <w:rFonts w:ascii="Times New Roman" w:hAnsi="Times New Roman" w:cs="Times New Roman"/>
+          <w:sz w:val="24"/>
+          <w:szCs w:val="24"/>
+        </w:rPr>
+      </w:pPr>
+    </w:p>
+    <w:p>
+      <w:pPr>
+        <w:spacing w:line="480" w:lineRule="auto"/>
+        <w:rPr>
+          <w:rFonts w:ascii="Times New Roman" w:hAnsi="Times New Roman" w:cs="Times New Roman"/>
+          <w:sz w:val="24"/>
+          <w:szCs w:val="24"/>
+        </w:rPr>
+      </w:pPr>
+    </w:p>
+    <w:p>
+      <w:pPr>
+        <w:spacing w:line="480" w:lineRule="auto"/>
+        <w:rPr>
+          <w:rFonts w:ascii="Times New Roman" w:hAnsi="Times New Roman" w:cs="Times New Roman"/>
+          <w:sz w:val="24"/>
+          <w:szCs w:val="24"/>
+        </w:rPr>
+      </w:pPr>
+    </w:p>
+    <w:p>
+      <w:pPr>
+        <w:spacing w:line="480" w:lineRule="auto"/>
+        <w:rPr>
+          <w:rFonts w:ascii="Times New Roman" w:hAnsi="Times New Roman" w:cs="Times New Roman"/>
+          <w:sz w:val="24"/>
+          <w:szCs w:val="24"/>
+        </w:rPr>
+      </w:pPr>
+    </w:p>
+    <w:p>
+      <w:pPr>
+        <w:spacing w:line="480" w:lineRule="auto"/>
+        <w:rPr>
+          <w:rFonts w:ascii="Times New Roman" w:hAnsi="Times New Roman" w:cs="Times New Roman"/>
+          <w:sz w:val="24"/>
+          <w:szCs w:val="24"/>
+        </w:rPr>
+      </w:pPr>
+    </w:p>
+    <w:p>
+      <w:pPr>
+        <w:spacing w:line="480" w:lineRule="auto"/>
+        <w:jc w:val="center"/>
+        <w:rPr>
+          <w:rFonts w:ascii="Times New Roman" w:hAnsi="Times New Roman" w:cs="Times New Roman"/>
+          <w:b/>
+          <w:sz w:val="24"/>
+          <w:szCs w:val="24"/>
+        </w:rPr>
+      </w:pPr>
+      <w:r>
+        <w:rPr>
+          <w:rFonts w:ascii="Times New Roman" w:hAnsi="Times New Roman" w:cs="Times New Roman"/>
+          <w:b/>
+          <w:sz w:val="24"/>
+          <w:szCs w:val="24"/>
+        </w:rPr>
+        <w:lastRenderedPageBreak/>
+        <w:t>Method</w:t>
+      </w:r>
+    </w:p>
+    <w:p>
+      <w:pPr>
+        <w:spacing w:line="480" w:lineRule="auto"/>
+        <w:rPr>
+          <w:rFonts w:ascii="Times New Roman" w:hAnsi="Times New Roman" w:cs="Times New Roman"/>
+          <w:b/>
+          <w:sz w:val="24"/>
+          <w:szCs w:val="24"/>
+        </w:rPr>
+      </w:pPr>
+      <w:r>
+        <w:rPr>
+          <w:rFonts w:ascii="Times New Roman" w:hAnsi="Times New Roman" w:cs="Times New Roman"/>
+          <w:b/>
+          <w:sz w:val="24"/>
+          <w:szCs w:val="24"/>
+        </w:rPr>
+        <w:t>Literature Search</w:t>
+      </w:r>
+    </w:p>
+    <w:p>
+      <w:pPr>
+        <w:spacing w:line="480" w:lineRule="auto"/>
+        <w:rPr>
+          <w:rFonts w:ascii="Times New Roman" w:hAnsi="Times New Roman" w:cs="Times New Roman"/>
+          <w:b/>
+          <w:sz w:val="24"/>
+          <w:szCs w:val="24"/>
+        </w:rPr>
+      </w:pPr>
+      <w:r>
+        <w:rPr>
+          <w:rFonts w:ascii="Times New Roman" w:hAnsi="Times New Roman" w:cs="Times New Roman"/>
+          <w:b/>
+          <w:sz w:val="24"/>
+          <w:szCs w:val="24"/>
+        </w:rPr>
+        <w:t>Effect Size C</w:t>
+      </w:r>
+      <w:r>
+        <w:rPr>
+          <w:rFonts w:ascii="Times New Roman" w:hAnsi="Times New Roman" w:cs="Times New Roman"/>
+          <w:b/>
+          <w:sz w:val="24"/>
+          <w:szCs w:val="24"/>
+        </w:rPr>
+        <w:t>alculation</w:t>
+      </w:r>
+    </w:p>
+    <w:p>
+      <w:pPr>
+        <w:spacing w:line="480" w:lineRule="auto"/>
+        <w:rPr>
+          <w:rFonts w:ascii="Times New Roman" w:hAnsi="Times New Roman" w:cs="Times New Roman"/>
+          <w:b/>
+          <w:sz w:val="24"/>
+          <w:szCs w:val="24"/>
+        </w:rPr>
+      </w:pPr>
+      <w:r>
+        <w:rPr>
+          <w:rFonts w:ascii="Times New Roman" w:hAnsi="Times New Roman" w:cs="Times New Roman"/>
+          <w:b/>
+          <w:sz w:val="24"/>
+          <w:szCs w:val="24"/>
+        </w:rPr>
+        <w:t>Publication Bias</w:t>
+      </w:r>
+    </w:p>
+    <w:p>
+      <w:pPr>
+        <w:spacing w:line="480" w:lineRule="auto"/>
+        <w:rPr>
+          <w:rFonts w:ascii="Times New Roman" w:hAnsi="Times New Roman" w:cs="Times New Roman"/>
+          <w:b/>
+          <w:sz w:val="24"/>
+          <w:szCs w:val="24"/>
+        </w:rPr>
+      </w:pPr>
+      <w:r>
+        <w:rPr>
+          <w:rFonts w:ascii="Times New Roman" w:hAnsi="Times New Roman" w:cs="Times New Roman"/>
+          <w:b/>
+          <w:sz w:val="24"/>
+          <w:szCs w:val="24"/>
+        </w:rPr>
+        <w:t>Data Analysis</w:t>
+      </w:r>
+    </w:p>
+    <w:p>
+      <w:pPr>
+        <w:spacing w:line="480" w:lineRule="auto"/>
+        <w:jc w:val="center"/>
+        <w:rPr>
+          <w:rFonts w:ascii="Times New Roman" w:hAnsi="Times New Roman" w:cs="Times New Roman"/>
+          <w:b/>
+          <w:sz w:val="24"/>
+          <w:szCs w:val="24"/>
+        </w:rPr>
+      </w:pPr>
+      <w:r>
+        <w:rPr>
+          <w:rFonts w:ascii="Times New Roman" w:hAnsi="Times New Roman" w:cs="Times New Roman"/>
+          <w:b/>
+          <w:sz w:val="24"/>
+          <w:szCs w:val="24"/>
+        </w:rPr>
+        <w:t>Results</w:t>
+      </w:r>
+    </w:p>
+    <w:p>
+      <w:pPr>
+        <w:spacing w:line="480" w:lineRule="auto"/>
+        <w:jc w:val="center"/>
+        <w:rPr>
+          <w:rFonts w:ascii="Times New Roman" w:hAnsi="Times New Roman" w:cs="Times New Roman"/>
+          <w:b/>
+          <w:sz w:val="24"/>
+          <w:szCs w:val="24"/>
+        </w:rPr>
+      </w:pPr>
+      <w:r>
+        <w:rPr>
+          <w:rFonts w:ascii="Times New Roman" w:hAnsi="Times New Roman" w:cs="Times New Roman"/>
+          <w:b/>
+          <w:sz w:val="24"/>
+          <w:szCs w:val="24"/>
+        </w:rPr>
+        <w:t>Discussion</w:t>
+      </w:r>
+    </w:p>
+    <w:p>
+      <w:pPr>
+        <w:spacing w:line="480" w:lineRule="auto"/>
+        <w:jc w:val="center"/>
+        <w:rPr>
+          <w:rFonts w:ascii="Times New Roman" w:hAnsi="Times New Roman" w:cs="Times New Roman"/>
+          <w:b/>
+          <w:sz w:val="24"/>
+          <w:szCs w:val="24"/>
+        </w:rPr>
+      </w:pPr>
+      <w:r>
+        <w:rPr>
+          <w:rFonts w:ascii="Times New Roman" w:hAnsi="Times New Roman" w:cs="Times New Roman"/>
+          <w:b/>
+          <w:sz w:val="24"/>
+          <w:szCs w:val="24"/>
+        </w:rPr>
+        <w:t>References</w:t>
+      </w:r>
       <w:bookmarkStart w:id="0" w:name="_GoBack"/>
       <w:bookmarkEnd w:id="0"/>
-      <w:r>
-        <w:rPr>
-          <w:rFonts w:ascii="Times New Roman" w:hAnsi="Times New Roman" w:cs="Times New Roman"/>
-          <w:sz w:val="24"/>
-          <w:szCs w:val="24"/>
-        </w:rPr>
-        <w:lastRenderedPageBreak/>
-        <w:t xml:space="preserve">Imagine </w:t>
-      </w:r>
-      <w:r>
-        <w:rPr>
-          <w:rFonts w:ascii="Times New Roman" w:hAnsi="Times New Roman" w:cs="Times New Roman"/>
-          <w:sz w:val="24"/>
-          <w:szCs w:val="24"/>
-        </w:rPr>
-        <w:t>that you are</w:t>
-      </w:r>
-      <w:r>
-        <w:rPr>
-          <w:rFonts w:ascii="Times New Roman" w:hAnsi="Times New Roman" w:cs="Times New Roman"/>
-          <w:sz w:val="24"/>
-          <w:szCs w:val="24"/>
-        </w:rPr>
-        <w:t xml:space="preserve"> </w:t>
-      </w:r>
-      <w:r>
-        <w:rPr>
-          <w:rFonts w:ascii="Times New Roman" w:hAnsi="Times New Roman" w:cs="Times New Roman"/>
-          <w:sz w:val="24"/>
-          <w:szCs w:val="24"/>
-        </w:rPr>
-        <w:t>sitting in an open-plan office</w:t>
-      </w:r>
-      <w:r>
-        <w:rPr>
-          <w:rFonts w:ascii="Times New Roman" w:hAnsi="Times New Roman" w:cs="Times New Roman"/>
-          <w:sz w:val="24"/>
-          <w:szCs w:val="24"/>
-        </w:rPr>
-        <w:t xml:space="preserve"> and</w:t>
-      </w:r>
-      <w:r>
-        <w:rPr>
-          <w:rFonts w:ascii="Times New Roman" w:hAnsi="Times New Roman" w:cs="Times New Roman"/>
-          <w:sz w:val="24"/>
-          <w:szCs w:val="24"/>
-        </w:rPr>
-        <w:t xml:space="preserve"> reading a paper, while a couple of your colleagues are having a loud conversation just</w:t>
-      </w:r>
-      <w:r>
-        <w:rPr>
-          <w:rFonts w:ascii="Times New Roman" w:hAnsi="Times New Roman" w:cs="Times New Roman"/>
-          <w:sz w:val="24"/>
-          <w:szCs w:val="24"/>
-        </w:rPr>
-        <w:t xml:space="preserve"> a few meters away. </w:t>
-      </w:r>
-      <w:r>
-        <w:rPr>
-          <w:rFonts w:ascii="Times New Roman" w:hAnsi="Times New Roman" w:cs="Times New Roman"/>
-          <w:sz w:val="24"/>
-          <w:szCs w:val="24"/>
-        </w:rPr>
-        <w:t xml:space="preserve">Is this external </w:t>
-      </w:r>
-      <w:r>
-        <w:rPr>
-          <w:rFonts w:ascii="Times New Roman" w:hAnsi="Times New Roman" w:cs="Times New Roman"/>
-          <w:sz w:val="24"/>
-          <w:szCs w:val="24"/>
-        </w:rPr>
-        <w:t xml:space="preserve">noise </w:t>
-      </w:r>
-      <w:r>
-        <w:rPr>
-          <w:rFonts w:ascii="Times New Roman" w:hAnsi="Times New Roman" w:cs="Times New Roman"/>
-          <w:sz w:val="24"/>
-          <w:szCs w:val="24"/>
-        </w:rPr>
-        <w:t xml:space="preserve">going to affect the time it takes you </w:t>
-      </w:r>
-      <w:r>
-        <w:rPr>
-          <w:rFonts w:ascii="Times New Roman" w:hAnsi="Times New Roman" w:cs="Times New Roman"/>
-          <w:sz w:val="24"/>
-          <w:szCs w:val="24"/>
-        </w:rPr>
-        <w:t xml:space="preserve">to read the paper </w:t>
-      </w:r>
-      <w:r>
-        <w:rPr>
-          <w:rFonts w:ascii="Times New Roman" w:hAnsi="Times New Roman" w:cs="Times New Roman"/>
-          <w:sz w:val="24"/>
-          <w:szCs w:val="24"/>
-        </w:rPr>
-        <w:t>or your ability to understand its contents?</w:t>
-      </w:r>
-      <w:r>
-        <w:rPr>
-          <w:rFonts w:ascii="Times New Roman" w:hAnsi="Times New Roman" w:cs="Times New Roman"/>
-          <w:sz w:val="24"/>
-          <w:szCs w:val="24"/>
-        </w:rPr>
-        <w:t xml:space="preserve"> For many people, </w:t>
-      </w:r>
-      <w:r>
-        <w:rPr>
-          <w:rFonts w:ascii="Times New Roman" w:hAnsi="Times New Roman" w:cs="Times New Roman"/>
-          <w:sz w:val="24"/>
-          <w:szCs w:val="24"/>
-        </w:rPr>
-        <w:t xml:space="preserve">the intuitive answer to this question is “Yes”, </w:t>
-      </w:r>
-      <w:r>
-        <w:rPr>
-          <w:rFonts w:ascii="Times New Roman" w:hAnsi="Times New Roman" w:cs="Times New Roman"/>
-          <w:sz w:val="24"/>
-          <w:szCs w:val="24"/>
-        </w:rPr>
-        <w:t xml:space="preserve">as it </w:t>
-      </w:r>
-      <w:r>
-        <w:rPr>
-          <w:rFonts w:ascii="Times New Roman" w:hAnsi="Times New Roman" w:cs="Times New Roman"/>
-          <w:sz w:val="24"/>
-          <w:szCs w:val="24"/>
-        </w:rPr>
-        <w:t>would seem</w:t>
-      </w:r>
-      <w:r>
-        <w:rPr>
-          <w:rFonts w:ascii="Times New Roman" w:hAnsi="Times New Roman" w:cs="Times New Roman"/>
-          <w:sz w:val="24"/>
-          <w:szCs w:val="24"/>
-        </w:rPr>
-        <w:t xml:space="preserve"> reasonable that external sounds such as noise, speech or music </w:t>
-      </w:r>
-      <w:r>
-        <w:rPr>
-          <w:rFonts w:ascii="Times New Roman" w:hAnsi="Times New Roman" w:cs="Times New Roman"/>
-          <w:sz w:val="24"/>
-          <w:szCs w:val="24"/>
-        </w:rPr>
-        <w:t xml:space="preserve">influence how we read </w:t>
-      </w:r>
-      <w:r>
-        <w:rPr>
-          <w:rFonts w:ascii="Times New Roman" w:hAnsi="Times New Roman" w:cs="Times New Roman"/>
-          <w:sz w:val="24"/>
-          <w:szCs w:val="24"/>
-        </w:rPr>
-        <w:t>sentences</w:t>
-      </w:r>
-      <w:r>
-        <w:rPr>
-          <w:rFonts w:ascii="Times New Roman" w:hAnsi="Times New Roman" w:cs="Times New Roman"/>
-          <w:sz w:val="24"/>
-          <w:szCs w:val="24"/>
-        </w:rPr>
-        <w:t xml:space="preserve"> by acting as a distractor</w:t>
-      </w:r>
-      <w:r>
-        <w:rPr>
-          <w:rFonts w:ascii="Times New Roman" w:hAnsi="Times New Roman" w:cs="Times New Roman"/>
-          <w:sz w:val="24"/>
-          <w:szCs w:val="24"/>
-        </w:rPr>
-        <w:t>.</w:t>
-      </w:r>
-      <w:r>
-        <w:rPr>
-          <w:rFonts w:ascii="Times New Roman" w:hAnsi="Times New Roman" w:cs="Times New Roman"/>
-          <w:sz w:val="24"/>
-          <w:szCs w:val="24"/>
-        </w:rPr>
-        <w:t xml:space="preserve"> </w:t>
-      </w:r>
-      <w:r>
-        <w:rPr>
-          <w:rFonts w:ascii="Times New Roman" w:hAnsi="Times New Roman" w:cs="Times New Roman"/>
-          <w:sz w:val="24"/>
-          <w:szCs w:val="24"/>
-        </w:rPr>
-        <w:t>Indeed</w:t>
-      </w:r>
-    </w:p>
-    <w:p>
-      <w:pPr>
-        <w:spacing w:line="480" w:lineRule="auto"/>
-        <w:rPr>
-          <w:rFonts w:ascii="Times New Roman" w:hAnsi="Times New Roman" w:cs="Times New Roman"/>
-          <w:sz w:val="24"/>
-          <w:szCs w:val="24"/>
-        </w:rPr>
-      </w:pPr>
-      <w:r>
-        <w:rPr>
-          <w:rFonts w:ascii="Times New Roman" w:hAnsi="Times New Roman" w:cs="Times New Roman"/>
-          <w:sz w:val="24"/>
-          <w:szCs w:val="24"/>
-        </w:rPr>
-        <w:t xml:space="preserve">Researchers have occupied themselves with this question for at least 80 years. </w:t>
-      </w:r>
-    </w:p>
-    <w:p>
-      <w:pPr>
-        <w:spacing w:line="480" w:lineRule="auto"/>
-        <w:rPr>
-          <w:rFonts w:ascii="Times New Roman" w:hAnsi="Times New Roman" w:cs="Times New Roman"/>
-          <w:sz w:val="24"/>
-          <w:szCs w:val="24"/>
-        </w:rPr>
-      </w:pPr>
-      <w:r>
-        <w:rPr>
-          <w:rFonts w:ascii="Times New Roman" w:hAnsi="Times New Roman" w:cs="Times New Roman"/>
-          <w:sz w:val="24"/>
-          <w:szCs w:val="24"/>
-        </w:rPr>
-        <w:t xml:space="preserve">Citations for: speech is perceived as distracting by office workers (see </w:t>
-      </w:r>
-      <w:proofErr w:type="spellStart"/>
-      <w:r>
-        <w:rPr>
-          <w:rFonts w:ascii="Times New Roman" w:hAnsi="Times New Roman" w:cs="Times New Roman"/>
-          <w:sz w:val="24"/>
-          <w:szCs w:val="24"/>
-        </w:rPr>
-        <w:t>Haapakangas</w:t>
-      </w:r>
-      <w:proofErr w:type="spellEnd"/>
-      <w:r>
-        <w:rPr>
-          <w:rFonts w:ascii="Times New Roman" w:hAnsi="Times New Roman" w:cs="Times New Roman"/>
-          <w:sz w:val="24"/>
-          <w:szCs w:val="24"/>
-        </w:rPr>
-        <w:t xml:space="preserve"> et al., 2014)</w:t>
-      </w:r>
+    </w:p>
+    <w:p>
+      <w:pPr>
+        <w:spacing w:line="480" w:lineRule="auto"/>
+        <w:rPr>
+          <w:rFonts w:ascii="Times New Roman" w:hAnsi="Times New Roman" w:cs="Times New Roman"/>
+          <w:b/>
+          <w:sz w:val="24"/>
+          <w:szCs w:val="24"/>
+        </w:rPr>
+      </w:pPr>
     </w:p>
     <w:sectPr>
       <w:headerReference w:type="default" r:id="rId7"/>
@@ -604,7 +901,7 @@
           <w:rPr>
             <w:noProof/>
           </w:rPr>
-          <w:t>2</w:t>
+          <w:t>3</w:t>
         </w:r>
         <w:r>
           <w:rPr>

</xml_diff>

<commit_message>
updates to literature search and manuscript
</commit_message>
<xml_diff>
--- a/manuscript_draft.docx
+++ b/manuscript_draft.docx
@@ -1,6 +1,6 @@
 
 <file path=word/document.xml><?xml version="1.0" encoding="utf-8"?>
-<w:document xmlns:wpc="http://schemas.microsoft.com/office/word/2010/wordprocessingCanvas" xmlns:mc="http://schemas.openxmlformats.org/markup-compatibility/2006" xmlns:o="urn:schemas-microsoft-com:office:office" xmlns:r="http://schemas.openxmlformats.org/officeDocument/2006/relationships" xmlns:m="http://schemas.openxmlformats.org/officeDocument/2006/math" xmlns:v="urn:schemas-microsoft-com:vml" xmlns:wp14="http://schemas.microsoft.com/office/word/2010/wordprocessingDrawing" xmlns:wp="http://schemas.openxmlformats.org/drawingml/2006/wordprocessingDrawing" xmlns:w10="urn:schemas-microsoft-com:office:word" xmlns:w="http://schemas.openxmlformats.org/wordprocessingml/2006/main" xmlns:w14="http://schemas.microsoft.com/office/word/2010/wordml" xmlns:wpg="http://schemas.microsoft.com/office/word/2010/wordprocessingGroup" xmlns:wpi="http://schemas.microsoft.com/office/word/2010/wordprocessingInk" xmlns:wne="http://schemas.microsoft.com/office/word/2006/wordml" xmlns:wps="http://schemas.microsoft.com/office/word/2010/wordprocessingShape" mc:Ignorable="w14 wp14">
+<w:document xmlns:wpc="http://schemas.microsoft.com/office/word/2010/wordprocessingCanvas" xmlns:cx="http://schemas.microsoft.com/office/drawing/2014/chartex" xmlns:cx1="http://schemas.microsoft.com/office/drawing/2015/9/8/chartex" xmlns:cx2="http://schemas.microsoft.com/office/drawing/2015/10/21/chartex" xmlns:cx3="http://schemas.microsoft.com/office/drawing/2016/5/9/chartex" xmlns:cx4="http://schemas.microsoft.com/office/drawing/2016/5/10/chartex" xmlns:cx5="http://schemas.microsoft.com/office/drawing/2016/5/11/chartex" xmlns:mc="http://schemas.openxmlformats.org/markup-compatibility/2006" xmlns:o="urn:schemas-microsoft-com:office:office" xmlns:r="http://schemas.openxmlformats.org/officeDocument/2006/relationships" xmlns:m="http://schemas.openxmlformats.org/officeDocument/2006/math" xmlns:v="urn:schemas-microsoft-com:vml" xmlns:wp14="http://schemas.microsoft.com/office/word/2010/wordprocessingDrawing" xmlns:wp="http://schemas.openxmlformats.org/drawingml/2006/wordprocessingDrawing" xmlns:w10="urn:schemas-microsoft-com:office:word" xmlns:w="http://schemas.openxmlformats.org/wordprocessingml/2006/main" xmlns:w14="http://schemas.microsoft.com/office/word/2010/wordml" xmlns:w15="http://schemas.microsoft.com/office/word/2012/wordml" xmlns:w16se="http://schemas.microsoft.com/office/word/2015/wordml/symex" xmlns:wpg="http://schemas.microsoft.com/office/word/2010/wordprocessingGroup" xmlns:wpi="http://schemas.microsoft.com/office/word/2010/wordprocessingInk" xmlns:wne="http://schemas.microsoft.com/office/word/2006/wordml" xmlns:wps="http://schemas.microsoft.com/office/word/2010/wordprocessingShape" mc:Ignorable="w14 w15 w16se wp14">
   <w:body>
     <w:p>
       <w:pPr>
@@ -664,133 +664,518 @@
     <w:p>
       <w:pPr>
         <w:spacing w:line="480" w:lineRule="auto"/>
-        <w:rPr>
-          <w:rFonts w:ascii="Times New Roman" w:hAnsi="Times New Roman" w:cs="Times New Roman"/>
-          <w:b/>
-          <w:sz w:val="24"/>
-          <w:szCs w:val="24"/>
-        </w:rPr>
-      </w:pPr>
-      <w:r>
-        <w:rPr>
-          <w:rFonts w:ascii="Times New Roman" w:hAnsi="Times New Roman" w:cs="Times New Roman"/>
-          <w:b/>
-          <w:sz w:val="24"/>
-          <w:szCs w:val="24"/>
-        </w:rPr>
-        <w:t>Effect Size C</w:t>
-      </w:r>
-      <w:r>
-        <w:rPr>
-          <w:rFonts w:ascii="Times New Roman" w:hAnsi="Times New Roman" w:cs="Times New Roman"/>
-          <w:b/>
-          <w:sz w:val="24"/>
-          <w:szCs w:val="24"/>
-        </w:rPr>
-        <w:t>alculation</w:t>
-      </w:r>
-    </w:p>
-    <w:p>
-      <w:pPr>
-        <w:spacing w:line="480" w:lineRule="auto"/>
-        <w:rPr>
-          <w:rFonts w:ascii="Times New Roman" w:hAnsi="Times New Roman" w:cs="Times New Roman"/>
-          <w:b/>
-          <w:sz w:val="24"/>
-          <w:szCs w:val="24"/>
-        </w:rPr>
-      </w:pPr>
-      <w:r>
-        <w:rPr>
-          <w:rFonts w:ascii="Times New Roman" w:hAnsi="Times New Roman" w:cs="Times New Roman"/>
-          <w:b/>
-          <w:sz w:val="24"/>
-          <w:szCs w:val="24"/>
-        </w:rPr>
-        <w:t>Publication Bias</w:t>
-      </w:r>
-    </w:p>
-    <w:p>
-      <w:pPr>
-        <w:spacing w:line="480" w:lineRule="auto"/>
-        <w:rPr>
-          <w:rFonts w:ascii="Times New Roman" w:hAnsi="Times New Roman" w:cs="Times New Roman"/>
-          <w:b/>
-          <w:sz w:val="24"/>
-          <w:szCs w:val="24"/>
-        </w:rPr>
-      </w:pPr>
-      <w:r>
-        <w:rPr>
-          <w:rFonts w:ascii="Times New Roman" w:hAnsi="Times New Roman" w:cs="Times New Roman"/>
-          <w:b/>
-          <w:sz w:val="24"/>
-          <w:szCs w:val="24"/>
-        </w:rPr>
-        <w:t>Data Analysis</w:t>
-      </w:r>
-    </w:p>
-    <w:p>
-      <w:pPr>
-        <w:spacing w:line="480" w:lineRule="auto"/>
-        <w:jc w:val="center"/>
-        <w:rPr>
-          <w:rFonts w:ascii="Times New Roman" w:hAnsi="Times New Roman" w:cs="Times New Roman"/>
-          <w:b/>
-          <w:sz w:val="24"/>
-          <w:szCs w:val="24"/>
-        </w:rPr>
-      </w:pPr>
-      <w:r>
-        <w:rPr>
-          <w:rFonts w:ascii="Times New Roman" w:hAnsi="Times New Roman" w:cs="Times New Roman"/>
-          <w:b/>
-          <w:sz w:val="24"/>
-          <w:szCs w:val="24"/>
-        </w:rPr>
-        <w:t>Results</w:t>
-      </w:r>
-    </w:p>
-    <w:p>
-      <w:pPr>
-        <w:spacing w:line="480" w:lineRule="auto"/>
-        <w:jc w:val="center"/>
-        <w:rPr>
-          <w:rFonts w:ascii="Times New Roman" w:hAnsi="Times New Roman" w:cs="Times New Roman"/>
-          <w:b/>
-          <w:sz w:val="24"/>
-          <w:szCs w:val="24"/>
-        </w:rPr>
-      </w:pPr>
-      <w:r>
-        <w:rPr>
-          <w:rFonts w:ascii="Times New Roman" w:hAnsi="Times New Roman" w:cs="Times New Roman"/>
-          <w:b/>
-          <w:sz w:val="24"/>
-          <w:szCs w:val="24"/>
-        </w:rPr>
-        <w:t>Discussion</w:t>
-      </w:r>
-    </w:p>
-    <w:p>
-      <w:pPr>
-        <w:spacing w:line="480" w:lineRule="auto"/>
-        <w:jc w:val="center"/>
-        <w:rPr>
-          <w:rFonts w:ascii="Times New Roman" w:hAnsi="Times New Roman" w:cs="Times New Roman"/>
-          <w:b/>
-          <w:sz w:val="24"/>
-          <w:szCs w:val="24"/>
-        </w:rPr>
-      </w:pPr>
-      <w:r>
-        <w:rPr>
-          <w:rFonts w:ascii="Times New Roman" w:hAnsi="Times New Roman" w:cs="Times New Roman"/>
-          <w:b/>
-          <w:sz w:val="24"/>
-          <w:szCs w:val="24"/>
-        </w:rPr>
-        <w:t>References</w:t>
+        <w:ind w:firstLine="720"/>
+        <w:rPr>
+          <w:rFonts w:ascii="Times New Roman" w:hAnsi="Times New Roman" w:cs="Times New Roman"/>
+          <w:sz w:val="24"/>
+          <w:szCs w:val="24"/>
+        </w:rPr>
+      </w:pPr>
+      <w:r>
+        <w:rPr>
+          <w:rFonts w:ascii="Times New Roman" w:hAnsi="Times New Roman" w:cs="Times New Roman"/>
+          <w:sz w:val="24"/>
+          <w:szCs w:val="24"/>
+        </w:rPr>
+        <w:t xml:space="preserve">The search of the literature was conducted </w:t>
+      </w:r>
+      <w:r>
+        <w:rPr>
+          <w:rFonts w:ascii="Times New Roman" w:hAnsi="Times New Roman" w:cs="Times New Roman"/>
+          <w:sz w:val="24"/>
+          <w:szCs w:val="24"/>
+        </w:rPr>
+        <w:t>by following the PRISMA guidelines (</w:t>
+      </w:r>
+      <w:r>
+        <w:rPr>
+          <w:rFonts w:ascii="Times New Roman" w:hAnsi="Times New Roman" w:cs="Times New Roman"/>
+          <w:sz w:val="24"/>
+          <w:szCs w:val="24"/>
+        </w:rPr>
+        <w:t>Moher</w:t>
+      </w:r>
+      <w:r>
+        <w:rPr>
+          <w:rFonts w:ascii="Times New Roman" w:hAnsi="Times New Roman" w:cs="Times New Roman"/>
+          <w:sz w:val="24"/>
+          <w:szCs w:val="24"/>
+        </w:rPr>
+        <w:t>, Liberati, Tetzlaff</w:t>
+      </w:r>
+      <w:r>
+        <w:rPr>
+          <w:rFonts w:ascii="Times New Roman" w:hAnsi="Times New Roman" w:cs="Times New Roman"/>
+          <w:sz w:val="24"/>
+          <w:szCs w:val="24"/>
+        </w:rPr>
+        <w:t>, Altma</w:t>
+      </w:r>
+      <w:r>
+        <w:rPr>
+          <w:rFonts w:ascii="Times New Roman" w:hAnsi="Times New Roman" w:cs="Times New Roman"/>
+          <w:sz w:val="24"/>
+          <w:szCs w:val="24"/>
+        </w:rPr>
+        <w:t>n, &amp; Prisma Group, 2009</w:t>
+      </w:r>
+      <w:r>
+        <w:rPr>
+          <w:rFonts w:ascii="Times New Roman" w:hAnsi="Times New Roman" w:cs="Times New Roman"/>
+          <w:sz w:val="24"/>
+          <w:szCs w:val="24"/>
+        </w:rPr>
+        <w:t>).</w:t>
+      </w:r>
+      <w:r>
+        <w:rPr>
+          <w:rFonts w:ascii="Times New Roman" w:hAnsi="Times New Roman" w:cs="Times New Roman"/>
+          <w:sz w:val="24"/>
+          <w:szCs w:val="24"/>
+        </w:rPr>
+        <w:t xml:space="preserve"> A flowchart of the process is presented in Figure 1</w:t>
+      </w:r>
+      <w:r>
+        <w:rPr>
+          <w:rStyle w:val="FootnoteReference"/>
+          <w:rFonts w:ascii="Times New Roman" w:hAnsi="Times New Roman" w:cs="Times New Roman"/>
+          <w:sz w:val="24"/>
+          <w:szCs w:val="24"/>
+        </w:rPr>
+        <w:footnoteReference w:id="1"/>
+      </w:r>
+      <w:r>
+        <w:rPr>
+          <w:rFonts w:ascii="Times New Roman" w:hAnsi="Times New Roman" w:cs="Times New Roman"/>
+          <w:sz w:val="24"/>
+          <w:szCs w:val="24"/>
+        </w:rPr>
+        <w:t>.</w:t>
+      </w:r>
+      <w:r>
+        <w:rPr>
+          <w:rFonts w:ascii="Times New Roman" w:hAnsi="Times New Roman" w:cs="Times New Roman"/>
+          <w:sz w:val="24"/>
+          <w:szCs w:val="24"/>
+        </w:rPr>
+        <w:t xml:space="preserve"> In August 2016, </w:t>
+      </w:r>
+      <w:r>
+        <w:rPr>
+          <w:rFonts w:ascii="Times New Roman" w:hAnsi="Times New Roman" w:cs="Times New Roman"/>
+          <w:sz w:val="24"/>
+          <w:szCs w:val="24"/>
+        </w:rPr>
+        <w:t xml:space="preserve">Google Scholar, Scopus, the Web of Science, and ProQuest Dissertations were searched with the following keywords: </w:t>
+      </w:r>
+      <w:r>
+        <w:rPr>
+          <w:rFonts w:ascii="Times New Roman" w:hAnsi="Times New Roman" w:cs="Times New Roman"/>
+          <w:sz w:val="24"/>
+          <w:szCs w:val="24"/>
+        </w:rPr>
+        <w:t xml:space="preserve">“background noise AND reading”, </w:t>
+      </w:r>
+      <w:r>
+        <w:rPr>
+          <w:rFonts w:ascii="Times New Roman" w:hAnsi="Times New Roman" w:cs="Times New Roman"/>
+          <w:sz w:val="24"/>
+          <w:szCs w:val="24"/>
+        </w:rPr>
+        <w:t xml:space="preserve">“background </w:t>
+      </w:r>
+      <w:r>
+        <w:rPr>
+          <w:rFonts w:ascii="Times New Roman" w:hAnsi="Times New Roman" w:cs="Times New Roman"/>
+          <w:sz w:val="24"/>
+          <w:szCs w:val="24"/>
+        </w:rPr>
+        <w:t>speech</w:t>
+      </w:r>
+      <w:r>
+        <w:rPr>
+          <w:rFonts w:ascii="Times New Roman" w:hAnsi="Times New Roman" w:cs="Times New Roman"/>
+          <w:sz w:val="24"/>
+          <w:szCs w:val="24"/>
+        </w:rPr>
+        <w:t xml:space="preserve"> AND reading”</w:t>
+      </w:r>
+      <w:r>
+        <w:rPr>
+          <w:rFonts w:ascii="Times New Roman" w:hAnsi="Times New Roman" w:cs="Times New Roman"/>
+          <w:sz w:val="24"/>
+          <w:szCs w:val="24"/>
+        </w:rPr>
+        <w:t xml:space="preserve">, </w:t>
+      </w:r>
+      <w:r>
+        <w:rPr>
+          <w:rFonts w:ascii="Times New Roman" w:hAnsi="Times New Roman" w:cs="Times New Roman"/>
+          <w:sz w:val="24"/>
+          <w:szCs w:val="24"/>
+        </w:rPr>
+        <w:t xml:space="preserve">“background </w:t>
+      </w:r>
+      <w:r>
+        <w:rPr>
+          <w:rFonts w:ascii="Times New Roman" w:hAnsi="Times New Roman" w:cs="Times New Roman"/>
+          <w:sz w:val="24"/>
+          <w:szCs w:val="24"/>
+        </w:rPr>
+        <w:t>music</w:t>
+      </w:r>
+      <w:r>
+        <w:rPr>
+          <w:rFonts w:ascii="Times New Roman" w:hAnsi="Times New Roman" w:cs="Times New Roman"/>
+          <w:sz w:val="24"/>
+          <w:szCs w:val="24"/>
+        </w:rPr>
+        <w:t xml:space="preserve"> AND reading”</w:t>
+      </w:r>
+      <w:r>
+        <w:rPr>
+          <w:rFonts w:ascii="Times New Roman" w:hAnsi="Times New Roman" w:cs="Times New Roman"/>
+          <w:sz w:val="24"/>
+          <w:szCs w:val="24"/>
+        </w:rPr>
+        <w:t>.</w:t>
+      </w:r>
+      <w:r>
+        <w:rPr>
+          <w:rFonts w:ascii="Times New Roman" w:hAnsi="Times New Roman" w:cs="Times New Roman"/>
+          <w:sz w:val="24"/>
+          <w:szCs w:val="24"/>
+        </w:rPr>
+        <w:t xml:space="preserve"> </w:t>
+      </w:r>
+      <w:r>
+        <w:rPr>
+          <w:rFonts w:ascii="Times New Roman" w:hAnsi="Times New Roman" w:cs="Times New Roman"/>
+          <w:sz w:val="24"/>
+          <w:szCs w:val="24"/>
+        </w:rPr>
+        <w:t xml:space="preserve">The search for each of the three background sounds was done separately. </w:t>
+      </w:r>
+      <w:r>
+        <w:rPr>
+          <w:rFonts w:ascii="Times New Roman" w:hAnsi="Times New Roman" w:cs="Times New Roman"/>
+          <w:sz w:val="24"/>
+          <w:szCs w:val="24"/>
+        </w:rPr>
+        <w:t xml:space="preserve">Additionally, the reference list of screened articles </w:t>
+      </w:r>
+      <w:r>
+        <w:rPr>
+          <w:rFonts w:ascii="Times New Roman" w:hAnsi="Times New Roman" w:cs="Times New Roman"/>
+          <w:sz w:val="24"/>
+          <w:szCs w:val="24"/>
+        </w:rPr>
+        <w:t>and previous literature reviews and meta-analyses</w:t>
+      </w:r>
+      <w:r>
+        <w:rPr>
+          <w:rFonts w:ascii="Times New Roman" w:hAnsi="Times New Roman" w:cs="Times New Roman"/>
+          <w:sz w:val="24"/>
+          <w:szCs w:val="24"/>
+        </w:rPr>
+        <w:t xml:space="preserve"> (</w:t>
+      </w:r>
+      <w:r>
+        <w:rPr>
+          <w:rFonts w:ascii="Times New Roman" w:hAnsi="Times New Roman" w:cs="Times New Roman"/>
+          <w:sz w:val="24"/>
+          <w:szCs w:val="24"/>
+        </w:rPr>
+        <w:t>Beaman, 2005</w:t>
+      </w:r>
+      <w:r>
+        <w:rPr>
+          <w:rFonts w:ascii="Times New Roman" w:hAnsi="Times New Roman" w:cs="Times New Roman"/>
+          <w:sz w:val="24"/>
+          <w:szCs w:val="24"/>
+        </w:rPr>
+        <w:t xml:space="preserve">; </w:t>
+      </w:r>
+      <w:r>
+        <w:rPr>
+          <w:rFonts w:ascii="Times New Roman" w:hAnsi="Times New Roman" w:cs="Times New Roman"/>
+          <w:sz w:val="24"/>
+          <w:szCs w:val="24"/>
+        </w:rPr>
+        <w:t>C</w:t>
+      </w:r>
+      <w:r>
+        <w:rPr>
+          <w:rFonts w:ascii="Times New Roman" w:hAnsi="Times New Roman" w:cs="Times New Roman"/>
+          <w:sz w:val="24"/>
+          <w:szCs w:val="24"/>
+        </w:rPr>
+        <w:t>lark</w:t>
+      </w:r>
+      <w:r>
+        <w:rPr>
+          <w:rFonts w:ascii="Times New Roman" w:hAnsi="Times New Roman" w:cs="Times New Roman"/>
+          <w:sz w:val="24"/>
+          <w:szCs w:val="24"/>
+        </w:rPr>
+        <w:t xml:space="preserve"> &amp; Sörqvist, 2012</w:t>
+      </w:r>
+      <w:r>
+        <w:rPr>
+          <w:rFonts w:ascii="Times New Roman" w:hAnsi="Times New Roman" w:cs="Times New Roman"/>
+          <w:sz w:val="24"/>
+          <w:szCs w:val="24"/>
+        </w:rPr>
+        <w:t xml:space="preserve">; </w:t>
+      </w:r>
+      <w:r>
+        <w:rPr>
+          <w:rFonts w:ascii="Times New Roman" w:hAnsi="Times New Roman" w:cs="Times New Roman"/>
+          <w:sz w:val="24"/>
+          <w:szCs w:val="24"/>
+        </w:rPr>
+        <w:t>Dalt</w:t>
+      </w:r>
+      <w:r>
+        <w:rPr>
+          <w:rFonts w:ascii="Times New Roman" w:hAnsi="Times New Roman" w:cs="Times New Roman"/>
+          <w:sz w:val="24"/>
+          <w:szCs w:val="24"/>
+        </w:rPr>
+        <w:t>on, &amp; Behm, 2007</w:t>
+      </w:r>
+      <w:r>
+        <w:rPr>
+          <w:rFonts w:ascii="Times New Roman" w:hAnsi="Times New Roman" w:cs="Times New Roman"/>
+          <w:sz w:val="24"/>
+          <w:szCs w:val="24"/>
+        </w:rPr>
+        <w:t xml:space="preserve">; </w:t>
+      </w:r>
+      <w:r>
+        <w:rPr>
+          <w:rFonts w:ascii="Times New Roman" w:hAnsi="Times New Roman" w:cs="Times New Roman"/>
+          <w:sz w:val="24"/>
+          <w:szCs w:val="24"/>
+          <w:lang w:val="en-US"/>
+        </w:rPr>
+        <w:t>Kämpfe,</w:t>
+      </w:r>
+      <w:r>
+        <w:rPr>
+          <w:rFonts w:ascii="Times New Roman" w:hAnsi="Times New Roman" w:cs="Times New Roman"/>
+          <w:sz w:val="24"/>
+          <w:szCs w:val="24"/>
+          <w:lang w:val="en-US"/>
+        </w:rPr>
+        <w:t xml:space="preserve"> Sedlme</w:t>
+      </w:r>
+      <w:r>
+        <w:rPr>
+          <w:rFonts w:ascii="Times New Roman" w:hAnsi="Times New Roman" w:cs="Times New Roman"/>
+          <w:sz w:val="24"/>
+          <w:szCs w:val="24"/>
+          <w:lang w:val="en-US"/>
+        </w:rPr>
+        <w:t>ier, &amp; Renkewitz, 2010</w:t>
+      </w:r>
+      <w:r>
+        <w:rPr>
+          <w:rFonts w:ascii="Times New Roman" w:hAnsi="Times New Roman" w:cs="Times New Roman"/>
+          <w:sz w:val="24"/>
+          <w:szCs w:val="24"/>
+          <w:lang w:val="en-US"/>
+        </w:rPr>
+        <w:t>;</w:t>
+      </w:r>
+      <w:r>
+        <w:rPr>
+          <w:rFonts w:ascii="Times New Roman" w:hAnsi="Times New Roman" w:cs="Times New Roman"/>
+          <w:sz w:val="24"/>
+          <w:szCs w:val="24"/>
+          <w:lang w:val="en-US"/>
+        </w:rPr>
+        <w:t xml:space="preserve"> </w:t>
+      </w:r>
+      <w:r>
+        <w:rPr>
+          <w:rFonts w:ascii="Times New Roman" w:hAnsi="Times New Roman" w:cs="Times New Roman"/>
+          <w:sz w:val="24"/>
+          <w:szCs w:val="24"/>
+          <w:lang w:val="en-US"/>
+        </w:rPr>
+        <w:t>Klatte,</w:t>
+      </w:r>
+      <w:r>
+        <w:rPr>
+          <w:rFonts w:ascii="Times New Roman" w:hAnsi="Times New Roman" w:cs="Times New Roman"/>
+          <w:sz w:val="24"/>
+          <w:szCs w:val="24"/>
+          <w:lang w:val="en-US"/>
+        </w:rPr>
+        <w:t xml:space="preserve"> Bergs</w:t>
+      </w:r>
+      <w:r>
+        <w:rPr>
+          <w:rFonts w:ascii="Times New Roman" w:hAnsi="Times New Roman" w:cs="Times New Roman"/>
+          <w:sz w:val="24"/>
+          <w:szCs w:val="24"/>
+          <w:lang w:val="en-US"/>
+        </w:rPr>
+        <w:t>tröm, &amp; Lachmann, 2013</w:t>
+      </w:r>
+      <w:r>
+        <w:rPr>
+          <w:rFonts w:ascii="Times New Roman" w:hAnsi="Times New Roman" w:cs="Times New Roman"/>
+          <w:sz w:val="24"/>
+          <w:szCs w:val="24"/>
+          <w:lang w:val="en-US"/>
+        </w:rPr>
+        <w:t xml:space="preserve">; </w:t>
+      </w:r>
+      <w:r>
+        <w:rPr>
+          <w:rFonts w:ascii="Times New Roman" w:hAnsi="Times New Roman" w:cs="Times New Roman"/>
+          <w:sz w:val="24"/>
+          <w:szCs w:val="24"/>
+        </w:rPr>
+        <w:t>Shield &amp; Dockrell, 2003</w:t>
+      </w:r>
+      <w:r>
+        <w:rPr>
+          <w:rFonts w:ascii="Times New Roman" w:hAnsi="Times New Roman" w:cs="Times New Roman"/>
+          <w:sz w:val="24"/>
+          <w:szCs w:val="24"/>
+        </w:rPr>
+        <w:t>; Szalma &amp; Hancock, 2011</w:t>
+      </w:r>
+      <w:r>
+        <w:rPr>
+          <w:rFonts w:ascii="Times New Roman" w:hAnsi="Times New Roman" w:cs="Times New Roman"/>
+          <w:sz w:val="24"/>
+          <w:szCs w:val="24"/>
+        </w:rPr>
+        <w:t>)</w:t>
+      </w:r>
+      <w:r>
+        <w:rPr>
+          <w:rFonts w:ascii="Times New Roman" w:hAnsi="Times New Roman" w:cs="Times New Roman"/>
+          <w:sz w:val="24"/>
+          <w:szCs w:val="24"/>
+        </w:rPr>
+        <w:t xml:space="preserve"> were also examined. </w:t>
+      </w:r>
+      <w:r>
+        <w:rPr>
+          <w:rFonts w:ascii="Times New Roman" w:hAnsi="Times New Roman" w:cs="Times New Roman"/>
+          <w:sz w:val="24"/>
+          <w:szCs w:val="24"/>
+        </w:rPr>
+        <w:t xml:space="preserve">The identified articles were </w:t>
+      </w:r>
+      <w:r>
+        <w:rPr>
+          <w:rFonts w:ascii="Times New Roman" w:hAnsi="Times New Roman" w:cs="Times New Roman"/>
+          <w:sz w:val="24"/>
+          <w:szCs w:val="24"/>
+        </w:rPr>
+        <w:t>evaluated against the</w:t>
+      </w:r>
+      <w:r>
+        <w:rPr>
+          <w:rFonts w:ascii="Times New Roman" w:hAnsi="Times New Roman" w:cs="Times New Roman"/>
+          <w:sz w:val="24"/>
+          <w:szCs w:val="24"/>
+        </w:rPr>
+        <w:t xml:space="preserve"> inclusion criteria </w:t>
+      </w:r>
+      <w:r>
+        <w:rPr>
+          <w:rFonts w:ascii="Times New Roman" w:hAnsi="Times New Roman" w:cs="Times New Roman"/>
+          <w:sz w:val="24"/>
+          <w:szCs w:val="24"/>
+        </w:rPr>
+        <w:t>presented</w:t>
+      </w:r>
+      <w:r>
+        <w:rPr>
+          <w:rFonts w:ascii="Times New Roman" w:hAnsi="Times New Roman" w:cs="Times New Roman"/>
+          <w:sz w:val="24"/>
+          <w:szCs w:val="24"/>
+        </w:rPr>
+        <w:t xml:space="preserve"> in </w:t>
+      </w:r>
+      <w:r>
+        <w:rPr>
+          <w:rFonts w:ascii="Times New Roman" w:hAnsi="Times New Roman" w:cs="Times New Roman"/>
+          <w:sz w:val="24"/>
+          <w:szCs w:val="24"/>
+        </w:rPr>
+        <w:t>Appendix</w:t>
+      </w:r>
+      <w:r>
+        <w:rPr>
+          <w:rFonts w:ascii="Times New Roman" w:hAnsi="Times New Roman" w:cs="Times New Roman"/>
+          <w:sz w:val="24"/>
+          <w:szCs w:val="24"/>
+        </w:rPr>
+        <w:t xml:space="preserve"> A. In short, the </w:t>
+      </w:r>
+      <w:r>
+        <w:rPr>
+          <w:rFonts w:ascii="Times New Roman" w:hAnsi="Times New Roman" w:cs="Times New Roman"/>
+          <w:sz w:val="24"/>
+          <w:szCs w:val="24"/>
+        </w:rPr>
+        <w:t>studies had to experimentally manipulate background noise, speech or music in a reading task, have a sound methodological design</w:t>
+      </w:r>
+      <w:r>
+        <w:rPr>
+          <w:rFonts w:ascii="Times New Roman" w:hAnsi="Times New Roman" w:cs="Times New Roman"/>
+          <w:sz w:val="24"/>
+          <w:szCs w:val="24"/>
+        </w:rPr>
+        <w:t>, and include silence as a baseline reading condition.</w:t>
+      </w:r>
+      <w:r>
+        <w:rPr>
+          <w:rFonts w:ascii="Times New Roman" w:hAnsi="Times New Roman" w:cs="Times New Roman"/>
+          <w:sz w:val="24"/>
+          <w:szCs w:val="24"/>
+        </w:rPr>
+        <w:t xml:space="preserve"> </w:t>
+      </w:r>
+      <w:r>
+        <w:rPr>
+          <w:rFonts w:ascii="Times New Roman" w:hAnsi="Times New Roman" w:cs="Times New Roman"/>
+          <w:sz w:val="24"/>
+          <w:szCs w:val="24"/>
+        </w:rPr>
+        <w:t>I</w:t>
+      </w:r>
+      <w:r>
+        <w:rPr>
+          <w:rFonts w:ascii="Times New Roman" w:hAnsi="Times New Roman" w:cs="Times New Roman"/>
+          <w:sz w:val="24"/>
+          <w:szCs w:val="24"/>
+        </w:rPr>
+        <w:t>nformation about the included studies</w:t>
+      </w:r>
+      <w:r>
+        <w:rPr>
+          <w:rFonts w:ascii="Times New Roman" w:hAnsi="Times New Roman" w:cs="Times New Roman"/>
+          <w:sz w:val="24"/>
+          <w:szCs w:val="24"/>
+        </w:rPr>
+        <w:t xml:space="preserve"> and their effect sizes</w:t>
+      </w:r>
+      <w:r>
+        <w:rPr>
+          <w:rFonts w:ascii="Times New Roman" w:hAnsi="Times New Roman" w:cs="Times New Roman"/>
+          <w:sz w:val="24"/>
+          <w:szCs w:val="24"/>
+        </w:rPr>
+        <w:t xml:space="preserve"> are presented in Appendix B. </w:t>
       </w:r>
       <w:bookmarkStart w:id="0" w:name="_GoBack"/>
       <w:bookmarkEnd w:id="0"/>
@@ -798,16 +1183,914 @@
     <w:p>
       <w:pPr>
         <w:spacing w:line="480" w:lineRule="auto"/>
-        <w:rPr>
-          <w:rFonts w:ascii="Times New Roman" w:hAnsi="Times New Roman" w:cs="Times New Roman"/>
-          <w:b/>
+        <w:ind w:firstLine="720"/>
+        <w:rPr>
+          <w:rFonts w:ascii="Times New Roman" w:hAnsi="Times New Roman" w:cs="Times New Roman"/>
+          <w:sz w:val="24"/>
+          <w:szCs w:val="24"/>
+        </w:rPr>
+      </w:pPr>
+      <w:r>
+        <w:rPr>
+          <w:rFonts w:ascii="Times New Roman" w:hAnsi="Times New Roman" w:cs="Times New Roman"/>
+          <w:sz w:val="24"/>
+          <w:szCs w:val="24"/>
+        </w:rPr>
+        <w:lastRenderedPageBreak/>
+        <w:pict w14:anchorId="4B3E08A1">
+          <v:shapetype id="_x0000_t75" coordsize="21600,21600" o:spt="75" o:preferrelative="t" path="m@4@5l@4@11@9@11@9@5xe" filled="f" stroked="f">
+            <v:stroke joinstyle="miter"/>
+            <v:formulas>
+              <v:f eqn="if lineDrawn pixelLineWidth 0"/>
+              <v:f eqn="sum @0 1 0"/>
+              <v:f eqn="sum 0 0 @1"/>
+              <v:f eqn="prod @2 1 2"/>
+              <v:f eqn="prod @3 21600 pixelWidth"/>
+              <v:f eqn="prod @3 21600 pixelHeight"/>
+              <v:f eqn="sum @0 0 1"/>
+              <v:f eqn="prod @6 1 2"/>
+              <v:f eqn="prod @7 21600 pixelWidth"/>
+              <v:f eqn="sum @8 21600 0"/>
+              <v:f eqn="prod @7 21600 pixelHeight"/>
+              <v:f eqn="sum @10 21600 0"/>
+            </v:formulas>
+            <v:path o:extrusionok="f" gradientshapeok="t" o:connecttype="rect"/>
+            <o:lock v:ext="edit" aspectratio="t"/>
+          </v:shapetype>
+          <v:shape id="_x0000_i1042" type="#_x0000_t75" style="width:382.6pt;height:552.55pt">
+            <v:imagedata r:id="rId7" o:title="flowchart"/>
+          </v:shape>
+        </w:pict>
+      </w:r>
+    </w:p>
+    <w:p>
+      <w:pPr>
+        <w:spacing w:line="480" w:lineRule="auto"/>
+        <w:ind w:firstLine="720"/>
+        <w:rPr>
+          <w:rFonts w:ascii="Times New Roman" w:hAnsi="Times New Roman" w:cs="Times New Roman"/>
+          <w:sz w:val="24"/>
+          <w:szCs w:val="24"/>
+        </w:rPr>
+      </w:pPr>
+      <w:r>
+        <w:rPr>
+          <w:rFonts w:ascii="Times New Roman" w:hAnsi="Times New Roman" w:cs="Times New Roman"/>
+          <w:i/>
+          <w:sz w:val="24"/>
+          <w:szCs w:val="24"/>
+        </w:rPr>
+        <w:t>Figure 1</w:t>
+      </w:r>
+      <w:r>
+        <w:rPr>
+          <w:rFonts w:ascii="Times New Roman" w:hAnsi="Times New Roman" w:cs="Times New Roman"/>
+          <w:sz w:val="24"/>
+          <w:szCs w:val="24"/>
+        </w:rPr>
+        <w:t xml:space="preserve">. A flowchart illustrating the stages of the literature search process. </w:t>
+      </w:r>
+    </w:p>
+    <w:p>
+      <w:pPr>
+        <w:spacing w:line="480" w:lineRule="auto"/>
+        <w:ind w:firstLine="720"/>
+        <w:rPr>
+          <w:rFonts w:ascii="Times New Roman" w:hAnsi="Times New Roman" w:cs="Times New Roman"/>
+          <w:b/>
+          <w:sz w:val="24"/>
+          <w:szCs w:val="24"/>
+        </w:rPr>
+      </w:pPr>
+    </w:p>
+    <w:p>
+      <w:pPr>
+        <w:spacing w:line="480" w:lineRule="auto"/>
+        <w:ind w:firstLine="720"/>
+        <w:rPr>
+          <w:rFonts w:ascii="Times New Roman" w:hAnsi="Times New Roman" w:cs="Times New Roman"/>
+          <w:b/>
+          <w:sz w:val="24"/>
+          <w:szCs w:val="24"/>
+        </w:rPr>
+      </w:pPr>
+    </w:p>
+    <w:p>
+      <w:pPr>
+        <w:spacing w:line="480" w:lineRule="auto"/>
+        <w:rPr>
+          <w:rFonts w:ascii="Times New Roman" w:hAnsi="Times New Roman" w:cs="Times New Roman"/>
+          <w:b/>
+          <w:sz w:val="24"/>
+          <w:szCs w:val="24"/>
+        </w:rPr>
+      </w:pPr>
+      <w:r>
+        <w:rPr>
+          <w:rFonts w:ascii="Times New Roman" w:hAnsi="Times New Roman" w:cs="Times New Roman"/>
+          <w:b/>
+          <w:sz w:val="24"/>
+          <w:szCs w:val="24"/>
+        </w:rPr>
+        <w:lastRenderedPageBreak/>
+        <w:t>Effect Size C</w:t>
+      </w:r>
+      <w:r>
+        <w:rPr>
+          <w:rFonts w:ascii="Times New Roman" w:hAnsi="Times New Roman" w:cs="Times New Roman"/>
+          <w:b/>
+          <w:sz w:val="24"/>
+          <w:szCs w:val="24"/>
+        </w:rPr>
+        <w:t>alculation</w:t>
+      </w:r>
+    </w:p>
+    <w:p>
+      <w:pPr>
+        <w:spacing w:line="480" w:lineRule="auto"/>
+        <w:rPr>
+          <w:rFonts w:ascii="Times New Roman" w:hAnsi="Times New Roman" w:cs="Times New Roman"/>
+          <w:b/>
+          <w:sz w:val="24"/>
+          <w:szCs w:val="24"/>
+        </w:rPr>
+      </w:pPr>
+      <w:r>
+        <w:rPr>
+          <w:rFonts w:ascii="Times New Roman" w:hAnsi="Times New Roman" w:cs="Times New Roman"/>
+          <w:b/>
+          <w:sz w:val="24"/>
+          <w:szCs w:val="24"/>
+        </w:rPr>
+        <w:t>Publication Bias</w:t>
+      </w:r>
+    </w:p>
+    <w:p>
+      <w:pPr>
+        <w:spacing w:line="480" w:lineRule="auto"/>
+        <w:rPr>
+          <w:rFonts w:ascii="Times New Roman" w:hAnsi="Times New Roman" w:cs="Times New Roman"/>
+          <w:b/>
+          <w:sz w:val="24"/>
+          <w:szCs w:val="24"/>
+        </w:rPr>
+      </w:pPr>
+      <w:r>
+        <w:rPr>
+          <w:rFonts w:ascii="Times New Roman" w:hAnsi="Times New Roman" w:cs="Times New Roman"/>
+          <w:b/>
+          <w:sz w:val="24"/>
+          <w:szCs w:val="24"/>
+        </w:rPr>
+        <w:t>Data Analysis</w:t>
+      </w:r>
+    </w:p>
+    <w:p>
+      <w:pPr>
+        <w:spacing w:line="480" w:lineRule="auto"/>
+        <w:jc w:val="center"/>
+        <w:rPr>
+          <w:rFonts w:ascii="Times New Roman" w:hAnsi="Times New Roman" w:cs="Times New Roman"/>
+          <w:b/>
+          <w:sz w:val="24"/>
+          <w:szCs w:val="24"/>
+        </w:rPr>
+      </w:pPr>
+      <w:r>
+        <w:rPr>
+          <w:rFonts w:ascii="Times New Roman" w:hAnsi="Times New Roman" w:cs="Times New Roman"/>
+          <w:b/>
+          <w:sz w:val="24"/>
+          <w:szCs w:val="24"/>
+        </w:rPr>
+        <w:t>Results</w:t>
+      </w:r>
+    </w:p>
+    <w:p>
+      <w:pPr>
+        <w:spacing w:line="480" w:lineRule="auto"/>
+        <w:jc w:val="center"/>
+        <w:rPr>
+          <w:rFonts w:ascii="Times New Roman" w:hAnsi="Times New Roman" w:cs="Times New Roman"/>
+          <w:b/>
+          <w:sz w:val="24"/>
+          <w:szCs w:val="24"/>
+        </w:rPr>
+      </w:pPr>
+      <w:r>
+        <w:rPr>
+          <w:rFonts w:ascii="Times New Roman" w:hAnsi="Times New Roman" w:cs="Times New Roman"/>
+          <w:b/>
+          <w:sz w:val="24"/>
+          <w:szCs w:val="24"/>
+        </w:rPr>
+        <w:t>Discussion</w:t>
+      </w:r>
+    </w:p>
+    <w:p>
+      <w:pPr>
+        <w:spacing w:line="480" w:lineRule="auto"/>
+        <w:jc w:val="center"/>
+        <w:rPr>
+          <w:rFonts w:ascii="Times New Roman" w:hAnsi="Times New Roman" w:cs="Times New Roman"/>
+          <w:b/>
+          <w:sz w:val="24"/>
+          <w:szCs w:val="24"/>
+        </w:rPr>
+      </w:pPr>
+      <w:r>
+        <w:rPr>
+          <w:rFonts w:ascii="Times New Roman" w:hAnsi="Times New Roman" w:cs="Times New Roman"/>
+          <w:b/>
+          <w:sz w:val="24"/>
+          <w:szCs w:val="24"/>
+        </w:rPr>
+        <w:t>Appendix A</w:t>
+      </w:r>
+    </w:p>
+    <w:p>
+      <w:pPr>
+        <w:spacing w:line="480" w:lineRule="auto"/>
+        <w:jc w:val="center"/>
+        <w:rPr>
+          <w:rFonts w:ascii="Times New Roman" w:hAnsi="Times New Roman" w:cs="Times New Roman"/>
+          <w:b/>
+          <w:sz w:val="24"/>
+          <w:szCs w:val="24"/>
+        </w:rPr>
+      </w:pPr>
+      <w:r>
+        <w:rPr>
+          <w:rFonts w:ascii="Times New Roman" w:hAnsi="Times New Roman" w:cs="Times New Roman"/>
+          <w:b/>
+          <w:sz w:val="24"/>
+          <w:szCs w:val="24"/>
+        </w:rPr>
+        <w:t>Appendix B</w:t>
+      </w:r>
+    </w:p>
+    <w:p>
+      <w:pPr>
+        <w:spacing w:line="480" w:lineRule="auto"/>
+        <w:jc w:val="center"/>
+        <w:rPr>
+          <w:rFonts w:ascii="Times New Roman" w:hAnsi="Times New Roman" w:cs="Times New Roman"/>
+          <w:b/>
+          <w:sz w:val="24"/>
+          <w:szCs w:val="24"/>
+        </w:rPr>
+      </w:pPr>
+      <w:r>
+        <w:rPr>
+          <w:rFonts w:ascii="Times New Roman" w:hAnsi="Times New Roman" w:cs="Times New Roman"/>
+          <w:b/>
+          <w:sz w:val="24"/>
+          <w:szCs w:val="24"/>
+        </w:rPr>
+        <w:t>References</w:t>
+      </w:r>
+    </w:p>
+    <w:p>
+      <w:pPr>
+        <w:spacing w:line="480" w:lineRule="auto"/>
+        <w:ind w:left="720" w:hanging="720"/>
+        <w:rPr>
+          <w:rFonts w:ascii="Times New Roman" w:hAnsi="Times New Roman" w:cs="Times New Roman"/>
+          <w:sz w:val="24"/>
+          <w:szCs w:val="24"/>
+        </w:rPr>
+      </w:pPr>
+      <w:r>
+        <w:rPr>
+          <w:rFonts w:ascii="Times New Roman" w:hAnsi="Times New Roman" w:cs="Times New Roman"/>
+          <w:sz w:val="24"/>
+          <w:szCs w:val="24"/>
+        </w:rPr>
+        <w:t xml:space="preserve">Beaman, C. P. (2005). Auditory distraction from low‐intensity noise: a review of the consequences for learning and workplace environments. </w:t>
+      </w:r>
+      <w:r>
+        <w:rPr>
+          <w:rFonts w:ascii="Times New Roman" w:hAnsi="Times New Roman" w:cs="Times New Roman"/>
+          <w:i/>
+          <w:sz w:val="24"/>
+          <w:szCs w:val="24"/>
+        </w:rPr>
+        <w:t>Applied Cognitive Psychology</w:t>
+      </w:r>
+      <w:r>
+        <w:rPr>
+          <w:rFonts w:ascii="Times New Roman" w:hAnsi="Times New Roman" w:cs="Times New Roman"/>
+          <w:sz w:val="24"/>
+          <w:szCs w:val="24"/>
+        </w:rPr>
+        <w:t xml:space="preserve">, </w:t>
+      </w:r>
+      <w:r>
+        <w:rPr>
+          <w:rFonts w:ascii="Times New Roman" w:hAnsi="Times New Roman" w:cs="Times New Roman"/>
+          <w:i/>
+          <w:sz w:val="24"/>
+          <w:szCs w:val="24"/>
+        </w:rPr>
+        <w:t>19</w:t>
+      </w:r>
+      <w:r>
+        <w:rPr>
+          <w:rFonts w:ascii="Times New Roman" w:hAnsi="Times New Roman" w:cs="Times New Roman"/>
+          <w:sz w:val="24"/>
+          <w:szCs w:val="24"/>
+        </w:rPr>
+        <w:t>(8), 1041-1064.</w:t>
+      </w:r>
+      <w:r>
+        <w:rPr>
+          <w:rFonts w:ascii="Times New Roman" w:hAnsi="Times New Roman" w:cs="Times New Roman"/>
+          <w:sz w:val="24"/>
+          <w:szCs w:val="24"/>
+        </w:rPr>
+        <w:t xml:space="preserve"> doi:</w:t>
+      </w:r>
+      <w:r>
+        <w:rPr>
+          <w:rFonts w:ascii="Times New Roman" w:hAnsi="Times New Roman" w:cs="Times New Roman"/>
+          <w:sz w:val="24"/>
+          <w:szCs w:val="24"/>
+        </w:rPr>
+        <w:t>10.1002/acp.1134</w:t>
+      </w:r>
+    </w:p>
+    <w:p>
+      <w:pPr>
+        <w:spacing w:line="480" w:lineRule="auto"/>
+        <w:ind w:left="720" w:hanging="720"/>
+        <w:rPr>
+          <w:rFonts w:ascii="Times New Roman" w:hAnsi="Times New Roman" w:cs="Times New Roman"/>
+          <w:sz w:val="24"/>
+          <w:szCs w:val="24"/>
+        </w:rPr>
+      </w:pPr>
+      <w:r>
+        <w:rPr>
+          <w:rFonts w:ascii="Times New Roman" w:hAnsi="Times New Roman" w:cs="Times New Roman"/>
+          <w:sz w:val="24"/>
+          <w:szCs w:val="24"/>
+        </w:rPr>
+        <w:t xml:space="preserve">Clark, C., &amp; Sörqvist, P. (2012). A 3 year update on the influence of noise on performance and behavior. </w:t>
+      </w:r>
+      <w:r>
+        <w:rPr>
+          <w:rFonts w:ascii="Times New Roman" w:hAnsi="Times New Roman" w:cs="Times New Roman"/>
+          <w:i/>
+          <w:sz w:val="24"/>
+          <w:szCs w:val="24"/>
+        </w:rPr>
+        <w:t>Noise and Health</w:t>
+      </w:r>
+      <w:r>
+        <w:rPr>
+          <w:rFonts w:ascii="Times New Roman" w:hAnsi="Times New Roman" w:cs="Times New Roman"/>
+          <w:sz w:val="24"/>
+          <w:szCs w:val="24"/>
+        </w:rPr>
+        <w:t xml:space="preserve">, </w:t>
+      </w:r>
+      <w:r>
+        <w:rPr>
+          <w:rFonts w:ascii="Times New Roman" w:hAnsi="Times New Roman" w:cs="Times New Roman"/>
+          <w:i/>
+          <w:sz w:val="24"/>
+          <w:szCs w:val="24"/>
+        </w:rPr>
+        <w:t>14</w:t>
+      </w:r>
+      <w:r>
+        <w:rPr>
+          <w:rFonts w:ascii="Times New Roman" w:hAnsi="Times New Roman" w:cs="Times New Roman"/>
+          <w:sz w:val="24"/>
+          <w:szCs w:val="24"/>
+        </w:rPr>
+        <w:t>(61),</w:t>
+      </w:r>
+      <w:r>
+        <w:t xml:space="preserve"> </w:t>
+      </w:r>
+      <w:r>
+        <w:rPr>
+          <w:rFonts w:ascii="Times New Roman" w:hAnsi="Times New Roman" w:cs="Times New Roman"/>
+          <w:sz w:val="24"/>
+          <w:szCs w:val="24"/>
+        </w:rPr>
+        <w:t>292-</w:t>
+      </w:r>
+      <w:r>
+        <w:rPr>
+          <w:rFonts w:ascii="Times New Roman" w:hAnsi="Times New Roman" w:cs="Times New Roman"/>
+          <w:sz w:val="24"/>
+          <w:szCs w:val="24"/>
+        </w:rPr>
+        <w:t>296. doi:</w:t>
+      </w:r>
+      <w:r>
+        <w:rPr>
+          <w:rFonts w:ascii="Times New Roman" w:hAnsi="Times New Roman" w:cs="Times New Roman"/>
+          <w:sz w:val="24"/>
+          <w:szCs w:val="24"/>
+        </w:rPr>
+        <w:t>10.4103/1463-1741.104896.</w:t>
+      </w:r>
+    </w:p>
+    <w:p>
+      <w:pPr>
+        <w:spacing w:line="480" w:lineRule="auto"/>
+        <w:ind w:left="720" w:hanging="720"/>
+        <w:rPr>
+          <w:rFonts w:ascii="Times New Roman" w:hAnsi="Times New Roman" w:cs="Times New Roman"/>
+          <w:sz w:val="24"/>
+          <w:szCs w:val="24"/>
+        </w:rPr>
+      </w:pPr>
+      <w:r>
+        <w:rPr>
+          <w:rFonts w:ascii="Times New Roman" w:hAnsi="Times New Roman" w:cs="Times New Roman"/>
+          <w:sz w:val="24"/>
+          <w:szCs w:val="24"/>
+        </w:rPr>
+        <w:t xml:space="preserve">Dalton, B. H., &amp; Behm, D. G. (2007). Effects of noise and music on human and task performance: A systematic review. </w:t>
+      </w:r>
+      <w:r>
+        <w:rPr>
+          <w:rFonts w:ascii="Times New Roman" w:hAnsi="Times New Roman" w:cs="Times New Roman"/>
+          <w:i/>
+          <w:sz w:val="24"/>
+          <w:szCs w:val="24"/>
+        </w:rPr>
+        <w:t>Occupational E</w:t>
+      </w:r>
+      <w:r>
+        <w:rPr>
+          <w:rFonts w:ascii="Times New Roman" w:hAnsi="Times New Roman" w:cs="Times New Roman"/>
+          <w:i/>
+          <w:sz w:val="24"/>
+          <w:szCs w:val="24"/>
+        </w:rPr>
+        <w:t>rgonomics</w:t>
+      </w:r>
+      <w:r>
+        <w:rPr>
+          <w:rFonts w:ascii="Times New Roman" w:hAnsi="Times New Roman" w:cs="Times New Roman"/>
+          <w:sz w:val="24"/>
+          <w:szCs w:val="24"/>
+        </w:rPr>
+        <w:t xml:space="preserve">, </w:t>
+      </w:r>
+      <w:r>
+        <w:rPr>
+          <w:rFonts w:ascii="Times New Roman" w:hAnsi="Times New Roman" w:cs="Times New Roman"/>
+          <w:i/>
+          <w:sz w:val="24"/>
+          <w:szCs w:val="24"/>
+        </w:rPr>
+        <w:t>7</w:t>
+      </w:r>
+      <w:r>
+        <w:rPr>
+          <w:rFonts w:ascii="Times New Roman" w:hAnsi="Times New Roman" w:cs="Times New Roman"/>
+          <w:sz w:val="24"/>
+          <w:szCs w:val="24"/>
+        </w:rPr>
+        <w:t>(3), 143-152.</w:t>
+      </w:r>
+    </w:p>
+    <w:p>
+      <w:pPr>
+        <w:spacing w:line="480" w:lineRule="auto"/>
+        <w:ind w:left="720" w:hanging="720"/>
+        <w:rPr>
+          <w:rFonts w:ascii="Times New Roman" w:hAnsi="Times New Roman" w:cs="Times New Roman"/>
+          <w:sz w:val="24"/>
+          <w:szCs w:val="24"/>
+        </w:rPr>
+      </w:pPr>
+      <w:r>
+        <w:rPr>
+          <w:rFonts w:ascii="Times New Roman" w:hAnsi="Times New Roman" w:cs="Times New Roman"/>
+          <w:sz w:val="24"/>
+          <w:szCs w:val="24"/>
+          <w:lang w:val="de-DE"/>
+        </w:rPr>
+        <w:t xml:space="preserve">Kämpfe, J., Sedlmeier, P., &amp; Renkewitz, F. (2010). </w:t>
+      </w:r>
+      <w:r>
+        <w:rPr>
+          <w:rFonts w:ascii="Times New Roman" w:hAnsi="Times New Roman" w:cs="Times New Roman"/>
+          <w:sz w:val="24"/>
+          <w:szCs w:val="24"/>
+        </w:rPr>
+        <w:t xml:space="preserve">The impact of background music on adult listeners: A meta-analysis. </w:t>
+      </w:r>
+      <w:r>
+        <w:rPr>
+          <w:rFonts w:ascii="Times New Roman" w:hAnsi="Times New Roman" w:cs="Times New Roman"/>
+          <w:i/>
+          <w:sz w:val="24"/>
+          <w:szCs w:val="24"/>
+        </w:rPr>
+        <w:t>Psychology of Music</w:t>
+      </w:r>
+      <w:r>
+        <w:rPr>
+          <w:rFonts w:ascii="Times New Roman" w:hAnsi="Times New Roman" w:cs="Times New Roman"/>
+          <w:sz w:val="24"/>
+          <w:szCs w:val="24"/>
+        </w:rPr>
+        <w:t>,</w:t>
+      </w:r>
+      <w:r>
+        <w:rPr>
+          <w:rFonts w:ascii="Times New Roman" w:hAnsi="Times New Roman" w:cs="Times New Roman"/>
+          <w:sz w:val="24"/>
+          <w:szCs w:val="24"/>
+        </w:rPr>
+        <w:t xml:space="preserve"> </w:t>
+      </w:r>
+      <w:r>
+        <w:rPr>
+          <w:rFonts w:ascii="Times New Roman" w:hAnsi="Times New Roman" w:cs="Times New Roman"/>
+          <w:i/>
+          <w:sz w:val="24"/>
+          <w:szCs w:val="24"/>
+        </w:rPr>
+        <w:t>39</w:t>
+      </w:r>
+      <w:r>
+        <w:rPr>
+          <w:rFonts w:ascii="Times New Roman" w:hAnsi="Times New Roman" w:cs="Times New Roman"/>
+          <w:sz w:val="24"/>
+          <w:szCs w:val="24"/>
+        </w:rPr>
+        <w:t>(4),</w:t>
+      </w:r>
+      <w:r>
+        <w:rPr>
+          <w:rFonts w:ascii="Times New Roman" w:hAnsi="Times New Roman" w:cs="Times New Roman"/>
+          <w:sz w:val="24"/>
+          <w:szCs w:val="24"/>
+        </w:rPr>
+        <w:t xml:space="preserve"> </w:t>
+      </w:r>
+      <w:r>
+        <w:rPr>
+          <w:rFonts w:ascii="Times New Roman" w:hAnsi="Times New Roman" w:cs="Times New Roman"/>
+          <w:sz w:val="24"/>
+          <w:szCs w:val="24"/>
+        </w:rPr>
+        <w:t>424-448</w:t>
+      </w:r>
+      <w:r>
+        <w:rPr>
+          <w:rFonts w:ascii="Times New Roman" w:hAnsi="Times New Roman" w:cs="Times New Roman"/>
+          <w:sz w:val="24"/>
+          <w:szCs w:val="24"/>
+        </w:rPr>
+        <w:t xml:space="preserve">. </w:t>
+      </w:r>
+      <w:r>
+        <w:rPr>
+          <w:rFonts w:ascii="Times New Roman" w:hAnsi="Times New Roman" w:cs="Times New Roman"/>
+          <w:sz w:val="24"/>
+          <w:szCs w:val="24"/>
+        </w:rPr>
+        <w:t>doi:</w:t>
+      </w:r>
+      <w:r>
+        <w:rPr>
+          <w:rFonts w:ascii="Times New Roman" w:hAnsi="Times New Roman" w:cs="Times New Roman"/>
+          <w:sz w:val="24"/>
+          <w:szCs w:val="24"/>
+        </w:rPr>
+        <w:t>10.1177/0305735610376261</w:t>
+      </w:r>
+    </w:p>
+    <w:p>
+      <w:pPr>
+        <w:spacing w:line="480" w:lineRule="auto"/>
+        <w:ind w:left="720" w:hanging="720"/>
+        <w:rPr>
+          <w:rFonts w:ascii="Times New Roman" w:hAnsi="Times New Roman" w:cs="Times New Roman"/>
+          <w:sz w:val="24"/>
+          <w:szCs w:val="24"/>
+        </w:rPr>
+      </w:pPr>
+      <w:r>
+        <w:rPr>
+          <w:rFonts w:ascii="Times New Roman" w:hAnsi="Times New Roman" w:cs="Times New Roman"/>
+          <w:sz w:val="24"/>
+          <w:szCs w:val="24"/>
+          <w:lang w:val="de-DE"/>
+        </w:rPr>
+        <w:t xml:space="preserve">Klatte, M., Bergström, K., &amp; Lachmann, T. (2013). </w:t>
+      </w:r>
+      <w:r>
+        <w:rPr>
+          <w:rFonts w:ascii="Times New Roman" w:hAnsi="Times New Roman" w:cs="Times New Roman"/>
+          <w:sz w:val="24"/>
+          <w:szCs w:val="24"/>
+        </w:rPr>
+        <w:t>Does noise affect learning? A short review on noise effects on cognitive perfo</w:t>
+      </w:r>
+      <w:r>
+        <w:rPr>
+          <w:rFonts w:ascii="Times New Roman" w:hAnsi="Times New Roman" w:cs="Times New Roman"/>
+          <w:sz w:val="24"/>
+          <w:szCs w:val="24"/>
+        </w:rPr>
+        <w:t xml:space="preserve">rmance in children. </w:t>
+      </w:r>
+      <w:r>
+        <w:rPr>
+          <w:rFonts w:ascii="Times New Roman" w:hAnsi="Times New Roman" w:cs="Times New Roman"/>
+          <w:i/>
+          <w:sz w:val="24"/>
+          <w:szCs w:val="24"/>
+        </w:rPr>
+        <w:t>Frontiers in Psychology</w:t>
+      </w:r>
+      <w:r>
+        <w:rPr>
+          <w:rFonts w:ascii="Times New Roman" w:hAnsi="Times New Roman" w:cs="Times New Roman"/>
+          <w:sz w:val="24"/>
+          <w:szCs w:val="24"/>
+        </w:rPr>
+        <w:t>, 4, 578</w:t>
+      </w:r>
+      <w:r>
+        <w:rPr>
+          <w:rFonts w:ascii="Times New Roman" w:hAnsi="Times New Roman" w:cs="Times New Roman"/>
+          <w:sz w:val="24"/>
+          <w:szCs w:val="24"/>
+        </w:rPr>
+        <w:t>. doi:</w:t>
+      </w:r>
+      <w:r>
+        <w:rPr>
+          <w:rFonts w:ascii="Times New Roman" w:hAnsi="Times New Roman" w:cs="Times New Roman"/>
+          <w:sz w:val="24"/>
+          <w:szCs w:val="24"/>
+        </w:rPr>
+        <w:t>10.3389/fpsyg.2013.00578</w:t>
+      </w:r>
+    </w:p>
+    <w:p>
+      <w:pPr>
+        <w:spacing w:line="480" w:lineRule="auto"/>
+        <w:ind w:left="720" w:hanging="720"/>
+        <w:rPr>
+          <w:rFonts w:ascii="Times New Roman" w:hAnsi="Times New Roman" w:cs="Times New Roman"/>
+          <w:sz w:val="24"/>
+          <w:szCs w:val="24"/>
+          <w:lang w:val="de-DE"/>
+        </w:rPr>
+      </w:pPr>
+      <w:r>
+        <w:rPr>
+          <w:rFonts w:ascii="Times New Roman" w:hAnsi="Times New Roman" w:cs="Times New Roman"/>
+          <w:sz w:val="24"/>
+          <w:szCs w:val="24"/>
+        </w:rPr>
+        <w:lastRenderedPageBreak/>
+        <w:t>Moher, D., Liberati, A., Tetzlaff, J., Altman, D. G., &amp; Prisma Group. (2009). Preferred reporting items for systema</w:t>
+      </w:r>
+      <w:r>
+        <w:rPr>
+          <w:rFonts w:ascii="Times New Roman" w:hAnsi="Times New Roman" w:cs="Times New Roman"/>
+          <w:sz w:val="24"/>
+          <w:szCs w:val="24"/>
+        </w:rPr>
+        <w:t xml:space="preserve">tic reviews and meta-analyses: The PRISMA statement. </w:t>
+      </w:r>
+      <w:r>
+        <w:rPr>
+          <w:rFonts w:ascii="Times New Roman" w:hAnsi="Times New Roman" w:cs="Times New Roman"/>
+          <w:i/>
+          <w:sz w:val="24"/>
+          <w:szCs w:val="24"/>
+          <w:lang w:val="de-DE"/>
+        </w:rPr>
+        <w:t>PLoS Medicine</w:t>
+      </w:r>
+      <w:r>
+        <w:rPr>
+          <w:rFonts w:ascii="Times New Roman" w:hAnsi="Times New Roman" w:cs="Times New Roman"/>
+          <w:sz w:val="24"/>
+          <w:szCs w:val="24"/>
+          <w:lang w:val="de-DE"/>
+        </w:rPr>
+        <w:t xml:space="preserve">, </w:t>
+      </w:r>
+      <w:r>
+        <w:rPr>
+          <w:rFonts w:ascii="Times New Roman" w:hAnsi="Times New Roman" w:cs="Times New Roman"/>
+          <w:i/>
+          <w:sz w:val="24"/>
+          <w:szCs w:val="24"/>
+          <w:lang w:val="de-DE"/>
+        </w:rPr>
+        <w:t>6</w:t>
+      </w:r>
+      <w:r>
+        <w:rPr>
+          <w:rFonts w:ascii="Times New Roman" w:hAnsi="Times New Roman" w:cs="Times New Roman"/>
+          <w:sz w:val="24"/>
+          <w:szCs w:val="24"/>
+          <w:lang w:val="de-DE"/>
+        </w:rPr>
+        <w:t>(7), e1000097. doi:10.1371/journal.pmed.1000097</w:t>
+      </w:r>
+    </w:p>
+    <w:p>
+      <w:pPr>
+        <w:spacing w:line="480" w:lineRule="auto"/>
+        <w:ind w:left="720" w:hanging="720"/>
+        <w:rPr>
+          <w:rFonts w:ascii="Times New Roman" w:hAnsi="Times New Roman" w:cs="Times New Roman"/>
+          <w:sz w:val="24"/>
+          <w:szCs w:val="24"/>
+          <w:lang w:val="en-US"/>
+        </w:rPr>
+      </w:pPr>
+      <w:r>
+        <w:rPr>
+          <w:rFonts w:ascii="Times New Roman" w:hAnsi="Times New Roman" w:cs="Times New Roman"/>
+          <w:sz w:val="24"/>
+          <w:szCs w:val="24"/>
+        </w:rPr>
+        <w:lastRenderedPageBreak/>
+        <w:t>Shield, B. M., &amp; Dockrell, J. E. (2003). The effects o</w:t>
+      </w:r>
+      <w:r>
+        <w:rPr>
+          <w:rFonts w:ascii="Times New Roman" w:hAnsi="Times New Roman" w:cs="Times New Roman"/>
+          <w:sz w:val="24"/>
+          <w:szCs w:val="24"/>
+        </w:rPr>
+        <w:t>f noise on children at school: A</w:t>
+      </w:r>
+      <w:r>
+        <w:rPr>
+          <w:rFonts w:ascii="Times New Roman" w:hAnsi="Times New Roman" w:cs="Times New Roman"/>
+          <w:sz w:val="24"/>
+          <w:szCs w:val="24"/>
+        </w:rPr>
+        <w:t xml:space="preserve"> review. </w:t>
+      </w:r>
+      <w:r>
+        <w:rPr>
+          <w:rFonts w:ascii="Times New Roman" w:hAnsi="Times New Roman" w:cs="Times New Roman"/>
+          <w:i/>
+          <w:sz w:val="24"/>
+          <w:szCs w:val="24"/>
+        </w:rPr>
+        <w:t>Building Acoustics</w:t>
+      </w:r>
+      <w:r>
+        <w:rPr>
+          <w:rFonts w:ascii="Times New Roman" w:hAnsi="Times New Roman" w:cs="Times New Roman"/>
+          <w:sz w:val="24"/>
+          <w:szCs w:val="24"/>
+        </w:rPr>
+        <w:t xml:space="preserve">, </w:t>
+      </w:r>
+      <w:r>
+        <w:rPr>
+          <w:rFonts w:ascii="Times New Roman" w:hAnsi="Times New Roman" w:cs="Times New Roman"/>
+          <w:i/>
+          <w:sz w:val="24"/>
+          <w:szCs w:val="24"/>
+        </w:rPr>
+        <w:t>10</w:t>
+      </w:r>
+      <w:r>
+        <w:rPr>
+          <w:rFonts w:ascii="Times New Roman" w:hAnsi="Times New Roman" w:cs="Times New Roman"/>
+          <w:sz w:val="24"/>
+          <w:szCs w:val="24"/>
+        </w:rPr>
+        <w:t>(2), 97-116.</w:t>
+      </w:r>
+      <w:r>
+        <w:rPr>
+          <w:rFonts w:ascii="Times New Roman" w:hAnsi="Times New Roman" w:cs="Times New Roman"/>
+          <w:sz w:val="24"/>
+          <w:szCs w:val="24"/>
+        </w:rPr>
+        <w:t xml:space="preserve"> doi:</w:t>
+      </w:r>
+      <w:r>
+        <w:rPr>
+          <w:rFonts w:ascii="Times New Roman" w:hAnsi="Times New Roman" w:cs="Times New Roman"/>
+          <w:sz w:val="24"/>
+          <w:szCs w:val="24"/>
+        </w:rPr>
+        <w:t>10.1260/135101003768965960</w:t>
+      </w:r>
+      <w:r>
+        <w:rPr>
+          <w:rFonts w:ascii="Times New Roman" w:hAnsi="Times New Roman" w:cs="Times New Roman"/>
+          <w:sz w:val="24"/>
+          <w:szCs w:val="24"/>
+          <w:lang w:val="en-US"/>
+        </w:rPr>
+        <w:lastRenderedPageBreak/>
+        <w:pict w14:anchorId="5AEFE5D6">
+          <v:shape id="_x0000_i1025" type="#_x0000_t75" style="width:451.25pt;height:651.35pt">
+            <v:imagedata r:id="rId8" o:title="flowchart"/>
+          </v:shape>
+        </w:pict>
+      </w:r>
+    </w:p>
+    <w:p>
+      <w:pPr>
+        <w:spacing w:line="480" w:lineRule="auto"/>
+        <w:ind w:left="720" w:hanging="720"/>
+        <w:rPr>
+          <w:rFonts w:ascii="Times New Roman" w:hAnsi="Times New Roman" w:cs="Times New Roman"/>
+          <w:sz w:val="24"/>
+          <w:szCs w:val="24"/>
+        </w:rPr>
+      </w:pPr>
+      <w:r>
+        <w:rPr>
+          <w:rFonts w:ascii="Times New Roman" w:hAnsi="Times New Roman" w:cs="Times New Roman"/>
+          <w:sz w:val="24"/>
+          <w:szCs w:val="24"/>
+        </w:rPr>
+        <w:lastRenderedPageBreak/>
+        <w:t xml:space="preserve">Szalma, J. L., &amp; Hancock, P. A. (2011). Noise effects on human performance: a meta-analytic synthesis. </w:t>
+      </w:r>
+      <w:r>
+        <w:rPr>
+          <w:rFonts w:ascii="Times New Roman" w:hAnsi="Times New Roman" w:cs="Times New Roman"/>
+          <w:i/>
+          <w:sz w:val="24"/>
+          <w:szCs w:val="24"/>
+        </w:rPr>
+        <w:t>Psychological Bulletin</w:t>
+      </w:r>
+      <w:r>
+        <w:rPr>
+          <w:rFonts w:ascii="Times New Roman" w:hAnsi="Times New Roman" w:cs="Times New Roman"/>
+          <w:sz w:val="24"/>
+          <w:szCs w:val="24"/>
+        </w:rPr>
+        <w:t xml:space="preserve">, </w:t>
+      </w:r>
+      <w:r>
+        <w:rPr>
+          <w:rFonts w:ascii="Times New Roman" w:hAnsi="Times New Roman" w:cs="Times New Roman"/>
+          <w:i/>
+          <w:sz w:val="24"/>
+          <w:szCs w:val="24"/>
+        </w:rPr>
+        <w:t>137</w:t>
+      </w:r>
+      <w:r>
+        <w:rPr>
+          <w:rFonts w:ascii="Times New Roman" w:hAnsi="Times New Roman" w:cs="Times New Roman"/>
+          <w:sz w:val="24"/>
+          <w:szCs w:val="24"/>
+        </w:rPr>
+        <w:t>(4), 682-707.</w:t>
+      </w:r>
+      <w:r>
+        <w:rPr>
+          <w:rFonts w:ascii="Times New Roman" w:hAnsi="Times New Roman" w:cs="Times New Roman"/>
+          <w:sz w:val="24"/>
+          <w:szCs w:val="24"/>
+        </w:rPr>
+        <w:t xml:space="preserve"> doi:</w:t>
+      </w:r>
+      <w:r>
+        <w:rPr>
+          <w:rFonts w:ascii="Times New Roman" w:hAnsi="Times New Roman" w:cs="Times New Roman"/>
+          <w:sz w:val="24"/>
+          <w:szCs w:val="24"/>
+        </w:rPr>
+        <w:t>10.1037/a0023987</w:t>
+      </w:r>
+    </w:p>
+    <w:p>
+      <w:pPr>
+        <w:spacing w:line="480" w:lineRule="auto"/>
+        <w:ind w:left="720" w:hanging="720"/>
+        <w:rPr>
+          <w:rFonts w:ascii="Times New Roman" w:hAnsi="Times New Roman" w:cs="Times New Roman"/>
           <w:sz w:val="24"/>
           <w:szCs w:val="24"/>
         </w:rPr>
       </w:pPr>
     </w:p>
     <w:sectPr>
-      <w:headerReference w:type="default" r:id="rId7"/>
+      <w:headerReference w:type="default" r:id="rId9"/>
       <w:pgSz w:w="11906" w:h="16838"/>
       <w:pgMar w:top="1440" w:right="1440" w:bottom="1440" w:left="1440" w:header="708" w:footer="708" w:gutter="0"/>
       <w:cols w:space="708"/>
@@ -818,7 +2101,7 @@
 </file>
 
 <file path=word/endnotes.xml><?xml version="1.0" encoding="utf-8"?>
-<w:endnotes xmlns:wpc="http://schemas.microsoft.com/office/word/2010/wordprocessingCanvas" xmlns:mc="http://schemas.openxmlformats.org/markup-compatibility/2006" xmlns:o="urn:schemas-microsoft-com:office:office" xmlns:r="http://schemas.openxmlformats.org/officeDocument/2006/relationships" xmlns:m="http://schemas.openxmlformats.org/officeDocument/2006/math" xmlns:v="urn:schemas-microsoft-com:vml" xmlns:wp14="http://schemas.microsoft.com/office/word/2010/wordprocessingDrawing" xmlns:wp="http://schemas.openxmlformats.org/drawingml/2006/wordprocessingDrawing" xmlns:w10="urn:schemas-microsoft-com:office:word" xmlns:w="http://schemas.openxmlformats.org/wordprocessingml/2006/main" xmlns:w14="http://schemas.microsoft.com/office/word/2010/wordml" xmlns:wpg="http://schemas.microsoft.com/office/word/2010/wordprocessingGroup" xmlns:wpi="http://schemas.microsoft.com/office/word/2010/wordprocessingInk" xmlns:wne="http://schemas.microsoft.com/office/word/2006/wordml" xmlns:wps="http://schemas.microsoft.com/office/word/2010/wordprocessingShape" mc:Ignorable="w14 wp14">
+<w:endnotes xmlns:wpc="http://schemas.microsoft.com/office/word/2010/wordprocessingCanvas" xmlns:cx="http://schemas.microsoft.com/office/drawing/2014/chartex" xmlns:cx1="http://schemas.microsoft.com/office/drawing/2015/9/8/chartex" xmlns:cx2="http://schemas.microsoft.com/office/drawing/2015/10/21/chartex" xmlns:cx3="http://schemas.microsoft.com/office/drawing/2016/5/9/chartex" xmlns:cx4="http://schemas.microsoft.com/office/drawing/2016/5/10/chartex" xmlns:cx5="http://schemas.microsoft.com/office/drawing/2016/5/11/chartex" xmlns:mc="http://schemas.openxmlformats.org/markup-compatibility/2006" xmlns:o="urn:schemas-microsoft-com:office:office" xmlns:r="http://schemas.openxmlformats.org/officeDocument/2006/relationships" xmlns:m="http://schemas.openxmlformats.org/officeDocument/2006/math" xmlns:v="urn:schemas-microsoft-com:vml" xmlns:wp14="http://schemas.microsoft.com/office/word/2010/wordprocessingDrawing" xmlns:wp="http://schemas.openxmlformats.org/drawingml/2006/wordprocessingDrawing" xmlns:w10="urn:schemas-microsoft-com:office:word" xmlns:w="http://schemas.openxmlformats.org/wordprocessingml/2006/main" xmlns:w14="http://schemas.microsoft.com/office/word/2010/wordml" xmlns:w15="http://schemas.microsoft.com/office/word/2012/wordml" xmlns:w16se="http://schemas.microsoft.com/office/word/2015/wordml/symex" xmlns:wpg="http://schemas.microsoft.com/office/word/2010/wordprocessingGroup" xmlns:wpi="http://schemas.microsoft.com/office/word/2010/wordprocessingInk" xmlns:wne="http://schemas.microsoft.com/office/word/2006/wordml" xmlns:wps="http://schemas.microsoft.com/office/word/2010/wordprocessingShape" mc:Ignorable="w14 w15 w16se wp14">
   <w:endnote w:type="separator" w:id="-1">
     <w:p>
       <w:pPr>
@@ -843,7 +2126,7 @@
 </file>
 
 <file path=word/footnotes.xml><?xml version="1.0" encoding="utf-8"?>
-<w:footnotes xmlns:wpc="http://schemas.microsoft.com/office/word/2010/wordprocessingCanvas" xmlns:mc="http://schemas.openxmlformats.org/markup-compatibility/2006" xmlns:o="urn:schemas-microsoft-com:office:office" xmlns:r="http://schemas.openxmlformats.org/officeDocument/2006/relationships" xmlns:m="http://schemas.openxmlformats.org/officeDocument/2006/math" xmlns:v="urn:schemas-microsoft-com:vml" xmlns:wp14="http://schemas.microsoft.com/office/word/2010/wordprocessingDrawing" xmlns:wp="http://schemas.openxmlformats.org/drawingml/2006/wordprocessingDrawing" xmlns:w10="urn:schemas-microsoft-com:office:word" xmlns:w="http://schemas.openxmlformats.org/wordprocessingml/2006/main" xmlns:w14="http://schemas.microsoft.com/office/word/2010/wordml" xmlns:wpg="http://schemas.microsoft.com/office/word/2010/wordprocessingGroup" xmlns:wpi="http://schemas.microsoft.com/office/word/2010/wordprocessingInk" xmlns:wne="http://schemas.microsoft.com/office/word/2006/wordml" xmlns:wps="http://schemas.microsoft.com/office/word/2010/wordprocessingShape" mc:Ignorable="w14 wp14">
+<w:footnotes xmlns:wpc="http://schemas.microsoft.com/office/word/2010/wordprocessingCanvas" xmlns:cx="http://schemas.microsoft.com/office/drawing/2014/chartex" xmlns:cx1="http://schemas.microsoft.com/office/drawing/2015/9/8/chartex" xmlns:cx2="http://schemas.microsoft.com/office/drawing/2015/10/21/chartex" xmlns:cx3="http://schemas.microsoft.com/office/drawing/2016/5/9/chartex" xmlns:cx4="http://schemas.microsoft.com/office/drawing/2016/5/10/chartex" xmlns:cx5="http://schemas.microsoft.com/office/drawing/2016/5/11/chartex" xmlns:mc="http://schemas.openxmlformats.org/markup-compatibility/2006" xmlns:o="urn:schemas-microsoft-com:office:office" xmlns:r="http://schemas.openxmlformats.org/officeDocument/2006/relationships" xmlns:m="http://schemas.openxmlformats.org/officeDocument/2006/math" xmlns:v="urn:schemas-microsoft-com:vml" xmlns:wp14="http://schemas.microsoft.com/office/word/2010/wordprocessingDrawing" xmlns:wp="http://schemas.openxmlformats.org/drawingml/2006/wordprocessingDrawing" xmlns:w10="urn:schemas-microsoft-com:office:word" xmlns:w="http://schemas.openxmlformats.org/wordprocessingml/2006/main" xmlns:w14="http://schemas.microsoft.com/office/word/2010/wordml" xmlns:w15="http://schemas.microsoft.com/office/word/2012/wordml" xmlns:w16se="http://schemas.microsoft.com/office/word/2015/wordml/symex" xmlns:wpg="http://schemas.microsoft.com/office/word/2010/wordprocessingGroup" xmlns:wpi="http://schemas.microsoft.com/office/word/2010/wordprocessingInk" xmlns:wne="http://schemas.microsoft.com/office/word/2006/wordml" xmlns:wps="http://schemas.microsoft.com/office/word/2010/wordprocessingShape" mc:Ignorable="w14 w15 w16se wp14">
   <w:footnote w:type="separator" w:id="-1">
     <w:p>
       <w:pPr>
@@ -861,6 +2144,31 @@
       </w:pPr>
       <w:r>
         <w:continuationSeparator/>
+      </w:r>
+    </w:p>
+  </w:footnote>
+  <w:footnote w:id="1">
+    <w:p>
+      <w:pPr>
+        <w:pStyle w:val="FootnoteText"/>
+        <w:rPr>
+          <w:lang w:val="en-US"/>
+        </w:rPr>
+      </w:pPr>
+      <w:r>
+        <w:rPr>
+          <w:rStyle w:val="FootnoteReference"/>
+        </w:rPr>
+        <w:footnoteRef/>
+      </w:r>
+      <w:r>
+        <w:t xml:space="preserve"> </w:t>
+      </w:r>
+      <w:r>
+        <w:rPr>
+          <w:lang w:val="en-US"/>
+        </w:rPr>
+        <w:t>One eligible (unpublished) study by the first author was also included.</w:t>
       </w:r>
     </w:p>
   </w:footnote>
@@ -868,7 +2176,7 @@
 </file>
 
 <file path=word/header1.xml><?xml version="1.0" encoding="utf-8"?>
-<w:hdr xmlns:wpc="http://schemas.microsoft.com/office/word/2010/wordprocessingCanvas" xmlns:mc="http://schemas.openxmlformats.org/markup-compatibility/2006" xmlns:o="urn:schemas-microsoft-com:office:office" xmlns:r="http://schemas.openxmlformats.org/officeDocument/2006/relationships" xmlns:m="http://schemas.openxmlformats.org/officeDocument/2006/math" xmlns:v="urn:schemas-microsoft-com:vml" xmlns:wp14="http://schemas.microsoft.com/office/word/2010/wordprocessingDrawing" xmlns:wp="http://schemas.openxmlformats.org/drawingml/2006/wordprocessingDrawing" xmlns:w10="urn:schemas-microsoft-com:office:word" xmlns:w="http://schemas.openxmlformats.org/wordprocessingml/2006/main" xmlns:w14="http://schemas.microsoft.com/office/word/2010/wordml" xmlns:wpg="http://schemas.microsoft.com/office/word/2010/wordprocessingGroup" xmlns:wpi="http://schemas.microsoft.com/office/word/2010/wordprocessingInk" xmlns:wne="http://schemas.microsoft.com/office/word/2006/wordml" xmlns:wps="http://schemas.microsoft.com/office/word/2010/wordprocessingShape" mc:Ignorable="w14 wp14">
+<w:hdr xmlns:wpc="http://schemas.microsoft.com/office/word/2010/wordprocessingCanvas" xmlns:cx="http://schemas.microsoft.com/office/drawing/2014/chartex" xmlns:cx1="http://schemas.microsoft.com/office/drawing/2015/9/8/chartex" xmlns:cx2="http://schemas.microsoft.com/office/drawing/2015/10/21/chartex" xmlns:cx3="http://schemas.microsoft.com/office/drawing/2016/5/9/chartex" xmlns:cx4="http://schemas.microsoft.com/office/drawing/2016/5/10/chartex" xmlns:cx5="http://schemas.microsoft.com/office/drawing/2016/5/11/chartex" xmlns:mc="http://schemas.openxmlformats.org/markup-compatibility/2006" xmlns:o="urn:schemas-microsoft-com:office:office" xmlns:r="http://schemas.openxmlformats.org/officeDocument/2006/relationships" xmlns:m="http://schemas.openxmlformats.org/officeDocument/2006/math" xmlns:v="urn:schemas-microsoft-com:vml" xmlns:wp14="http://schemas.microsoft.com/office/word/2010/wordprocessingDrawing" xmlns:wp="http://schemas.openxmlformats.org/drawingml/2006/wordprocessingDrawing" xmlns:w10="urn:schemas-microsoft-com:office:word" xmlns:w="http://schemas.openxmlformats.org/wordprocessingml/2006/main" xmlns:w14="http://schemas.microsoft.com/office/word/2010/wordml" xmlns:w15="http://schemas.microsoft.com/office/word/2012/wordml" xmlns:w16se="http://schemas.microsoft.com/office/word/2015/wordml/symex" xmlns:wpg="http://schemas.microsoft.com/office/word/2010/wordprocessingGroup" xmlns:wpi="http://schemas.microsoft.com/office/word/2010/wordprocessingInk" xmlns:wne="http://schemas.microsoft.com/office/word/2006/wordml" xmlns:wps="http://schemas.microsoft.com/office/word/2010/wordprocessingShape" mc:Ignorable="w14 w15 w16se wp14">
   <w:sdt>
     <w:sdtPr>
       <w:id w:val="2087343201"/>
@@ -901,7 +2209,7 @@
           <w:rPr>
             <w:noProof/>
           </w:rPr>
-          <w:t>3</w:t>
+          <w:t>4</w:t>
         </w:r>
         <w:r>
           <w:rPr>
@@ -921,7 +2229,7 @@
 </file>
 
 <file path=word/styles.xml><?xml version="1.0" encoding="utf-8"?>
-<w:styles xmlns:mc="http://schemas.openxmlformats.org/markup-compatibility/2006" xmlns:r="http://schemas.openxmlformats.org/officeDocument/2006/relationships" xmlns:w="http://schemas.openxmlformats.org/wordprocessingml/2006/main" xmlns:w14="http://schemas.microsoft.com/office/word/2010/wordml" mc:Ignorable="w14">
+<w:styles xmlns:mc="http://schemas.openxmlformats.org/markup-compatibility/2006" xmlns:r="http://schemas.openxmlformats.org/officeDocument/2006/relationships" xmlns:w="http://schemas.openxmlformats.org/wordprocessingml/2006/main" xmlns:w14="http://schemas.microsoft.com/office/word/2010/wordml" xmlns:w15="http://schemas.microsoft.com/office/word/2012/wordml" xmlns:w16se="http://schemas.microsoft.com/office/word/2015/wordml/symex" mc:Ignorable="w14 w15 w16se">
   <w:docDefaults>
     <w:rPrDefault>
       <w:rPr>
@@ -937,144 +2245,381 @@
       </w:pPr>
     </w:pPrDefault>
   </w:docDefaults>
-  <w:latentStyles w:defLockedState="0" w:defUIPriority="99" w:defSemiHidden="1" w:defUnhideWhenUsed="1" w:defQFormat="0" w:count="267">
-    <w:lsdException w:name="Normal" w:semiHidden="0" w:uiPriority="0" w:unhideWhenUsed="0" w:qFormat="1"/>
-    <w:lsdException w:name="heading 1" w:semiHidden="0" w:uiPriority="9" w:unhideWhenUsed="0" w:qFormat="1"/>
-    <w:lsdException w:name="heading 2" w:uiPriority="9" w:qFormat="1"/>
-    <w:lsdException w:name="heading 3" w:uiPriority="9" w:qFormat="1"/>
-    <w:lsdException w:name="heading 4" w:uiPriority="9" w:qFormat="1"/>
-    <w:lsdException w:name="heading 5" w:uiPriority="9" w:qFormat="1"/>
-    <w:lsdException w:name="heading 6" w:uiPriority="9" w:qFormat="1"/>
-    <w:lsdException w:name="heading 7" w:uiPriority="9" w:qFormat="1"/>
-    <w:lsdException w:name="heading 8" w:uiPriority="9" w:qFormat="1"/>
-    <w:lsdException w:name="heading 9" w:uiPriority="9" w:qFormat="1"/>
-    <w:lsdException w:name="toc 1" w:uiPriority="39"/>
-    <w:lsdException w:name="toc 2" w:uiPriority="39"/>
-    <w:lsdException w:name="toc 3" w:uiPriority="39"/>
-    <w:lsdException w:name="toc 4" w:uiPriority="39"/>
-    <w:lsdException w:name="toc 5" w:uiPriority="39"/>
-    <w:lsdException w:name="toc 6" w:uiPriority="39"/>
-    <w:lsdException w:name="toc 7" w:uiPriority="39"/>
-    <w:lsdException w:name="toc 8" w:uiPriority="39"/>
-    <w:lsdException w:name="toc 9" w:uiPriority="39"/>
-    <w:lsdException w:name="caption" w:uiPriority="35" w:qFormat="1"/>
-    <w:lsdException w:name="Title" w:semiHidden="0" w:uiPriority="10" w:unhideWhenUsed="0" w:qFormat="1"/>
-    <w:lsdException w:name="Default Paragraph Font" w:uiPriority="1"/>
-    <w:lsdException w:name="Subtitle" w:semiHidden="0" w:uiPriority="11" w:unhideWhenUsed="0" w:qFormat="1"/>
-    <w:lsdException w:name="Strong" w:semiHidden="0" w:uiPriority="22" w:unhideWhenUsed="0" w:qFormat="1"/>
-    <w:lsdException w:name="Emphasis" w:semiHidden="0" w:uiPriority="20" w:unhideWhenUsed="0" w:qFormat="1"/>
-    <w:lsdException w:name="Table Grid" w:semiHidden="0" w:uiPriority="59" w:unhideWhenUsed="0"/>
-    <w:lsdException w:name="Placeholder Text" w:unhideWhenUsed="0"/>
-    <w:lsdException w:name="No Spacing" w:semiHidden="0" w:uiPriority="1" w:unhideWhenUsed="0" w:qFormat="1"/>
-    <w:lsdException w:name="Light Shading" w:semiHidden="0" w:uiPriority="60" w:unhideWhenUsed="0"/>
-    <w:lsdException w:name="Light List" w:semiHidden="0" w:uiPriority="61" w:unhideWhenUsed="0"/>
-    <w:lsdException w:name="Light Grid" w:semiHidden="0" w:uiPriority="62" w:unhideWhenUsed="0"/>
-    <w:lsdException w:name="Medium Shading 1" w:semiHidden="0" w:uiPriority="63" w:unhideWhenUsed="0"/>
-    <w:lsdException w:name="Medium Shading 2" w:semiHidden="0" w:uiPriority="64" w:unhideWhenUsed="0"/>
-    <w:lsdException w:name="Medium List 1" w:semiHidden="0" w:uiPriority="65" w:unhideWhenUsed="0"/>
-    <w:lsdException w:name="Medium List 2" w:semiHidden="0" w:uiPriority="66" w:unhideWhenUsed="0"/>
-    <w:lsdException w:name="Medium Grid 1" w:semiHidden="0" w:uiPriority="67" w:unhideWhenUsed="0"/>
-    <w:lsdException w:name="Medium Grid 2" w:semiHidden="0" w:uiPriority="68" w:unhideWhenUsed="0"/>
-    <w:lsdException w:name="Medium Grid 3" w:semiHidden="0" w:uiPriority="69" w:unhideWhenUsed="0"/>
-    <w:lsdException w:name="Dark List" w:semiHidden="0" w:uiPriority="70" w:unhideWhenUsed="0"/>
-    <w:lsdException w:name="Colorful Shading" w:semiHidden="0" w:uiPriority="71" w:unhideWhenUsed="0"/>
-    <w:lsdException w:name="Colorful List" w:semiHidden="0" w:uiPriority="72" w:unhideWhenUsed="0"/>
-    <w:lsdException w:name="Colorful Grid" w:semiHidden="0" w:uiPriority="73" w:unhideWhenUsed="0"/>
-    <w:lsdException w:name="Light Shading Accent 1" w:semiHidden="0" w:uiPriority="60" w:unhideWhenUsed="0"/>
-    <w:lsdException w:name="Light List Accent 1" w:semiHidden="0" w:uiPriority="61" w:unhideWhenUsed="0"/>
-    <w:lsdException w:name="Light Grid Accent 1" w:semiHidden="0" w:uiPriority="62" w:unhideWhenUsed="0"/>
-    <w:lsdException w:name="Medium Shading 1 Accent 1" w:semiHidden="0" w:uiPriority="63" w:unhideWhenUsed="0"/>
-    <w:lsdException w:name="Medium Shading 2 Accent 1" w:semiHidden="0" w:uiPriority="64" w:unhideWhenUsed="0"/>
-    <w:lsdException w:name="Medium List 1 Accent 1" w:semiHidden="0" w:uiPriority="65" w:unhideWhenUsed="0"/>
-    <w:lsdException w:name="Revision" w:unhideWhenUsed="0"/>
-    <w:lsdException w:name="List Paragraph" w:semiHidden="0" w:uiPriority="34" w:unhideWhenUsed="0" w:qFormat="1"/>
-    <w:lsdException w:name="Quote" w:semiHidden="0" w:uiPriority="29" w:unhideWhenUsed="0" w:qFormat="1"/>
-    <w:lsdException w:name="Intense Quote" w:semiHidden="0" w:uiPriority="30" w:unhideWhenUsed="0" w:qFormat="1"/>
-    <w:lsdException w:name="Medium List 2 Accent 1" w:semiHidden="0" w:uiPriority="66" w:unhideWhenUsed="0"/>
-    <w:lsdException w:name="Medium Grid 1 Accent 1" w:semiHidden="0" w:uiPriority="67" w:unhideWhenUsed="0"/>
-    <w:lsdException w:name="Medium Grid 2 Accent 1" w:semiHidden="0" w:uiPriority="68" w:unhideWhenUsed="0"/>
-    <w:lsdException w:name="Medium Grid 3 Accent 1" w:semiHidden="0" w:uiPriority="69" w:unhideWhenUsed="0"/>
-    <w:lsdException w:name="Dark List Accent 1" w:semiHidden="0" w:uiPriority="70" w:unhideWhenUsed="0"/>
-    <w:lsdException w:name="Colorful Shading Accent 1" w:semiHidden="0" w:uiPriority="71" w:unhideWhenUsed="0"/>
-    <w:lsdException w:name="Colorful List Accent 1" w:semiHidden="0" w:uiPriority="72" w:unhideWhenUsed="0"/>
-    <w:lsdException w:name="Colorful Grid Accent 1" w:semiHidden="0" w:uiPriority="73" w:unhideWhenUsed="0"/>
-    <w:lsdException w:name="Light Shading Accent 2" w:semiHidden="0" w:uiPriority="60" w:unhideWhenUsed="0"/>
-    <w:lsdException w:name="Light List Accent 2" w:semiHidden="0" w:uiPriority="61" w:unhideWhenUsed="0"/>
-    <w:lsdException w:name="Light Grid Accent 2" w:semiHidden="0" w:uiPriority="62" w:unhideWhenUsed="0"/>
-    <w:lsdException w:name="Medium Shading 1 Accent 2" w:semiHidden="0" w:uiPriority="63" w:unhideWhenUsed="0"/>
-    <w:lsdException w:name="Medium Shading 2 Accent 2" w:semiHidden="0" w:uiPriority="64" w:unhideWhenUsed="0"/>
-    <w:lsdException w:name="Medium List 1 Accent 2" w:semiHidden="0" w:uiPriority="65" w:unhideWhenUsed="0"/>
-    <w:lsdException w:name="Medium List 2 Accent 2" w:semiHidden="0" w:uiPriority="66" w:unhideWhenUsed="0"/>
-    <w:lsdException w:name="Medium Grid 1 Accent 2" w:semiHidden="0" w:uiPriority="67" w:unhideWhenUsed="0"/>
-    <w:lsdException w:name="Medium Grid 2 Accent 2" w:semiHidden="0" w:uiPriority="68" w:unhideWhenUsed="0"/>
-    <w:lsdException w:name="Medium Grid 3 Accent 2" w:semiHidden="0" w:uiPriority="69" w:unhideWhenUsed="0"/>
-    <w:lsdException w:name="Dark List Accent 2" w:semiHidden="0" w:uiPriority="70" w:unhideWhenUsed="0"/>
-    <w:lsdException w:name="Colorful Shading Accent 2" w:semiHidden="0" w:uiPriority="71" w:unhideWhenUsed="0"/>
-    <w:lsdException w:name="Colorful List Accent 2" w:semiHidden="0" w:uiPriority="72" w:unhideWhenUsed="0"/>
-    <w:lsdException w:name="Colorful Grid Accent 2" w:semiHidden="0" w:uiPriority="73" w:unhideWhenUsed="0"/>
-    <w:lsdException w:name="Light Shading Accent 3" w:semiHidden="0" w:uiPriority="60" w:unhideWhenUsed="0"/>
-    <w:lsdException w:name="Light List Accent 3" w:semiHidden="0" w:uiPriority="61" w:unhideWhenUsed="0"/>
-    <w:lsdException w:name="Light Grid Accent 3" w:semiHidden="0" w:uiPriority="62" w:unhideWhenUsed="0"/>
-    <w:lsdException w:name="Medium Shading 1 Accent 3" w:semiHidden="0" w:uiPriority="63" w:unhideWhenUsed="0"/>
-    <w:lsdException w:name="Medium Shading 2 Accent 3" w:semiHidden="0" w:uiPriority="64" w:unhideWhenUsed="0"/>
-    <w:lsdException w:name="Medium List 1 Accent 3" w:semiHidden="0" w:uiPriority="65" w:unhideWhenUsed="0"/>
-    <w:lsdException w:name="Medium List 2 Accent 3" w:semiHidden="0" w:uiPriority="66" w:unhideWhenUsed="0"/>
-    <w:lsdException w:name="Medium Grid 1 Accent 3" w:semiHidden="0" w:uiPriority="67" w:unhideWhenUsed="0"/>
-    <w:lsdException w:name="Medium Grid 2 Accent 3" w:semiHidden="0" w:uiPriority="68" w:unhideWhenUsed="0"/>
-    <w:lsdException w:name="Medium Grid 3 Accent 3" w:semiHidden="0" w:uiPriority="69" w:unhideWhenUsed="0"/>
-    <w:lsdException w:name="Dark List Accent 3" w:semiHidden="0" w:uiPriority="70" w:unhideWhenUsed="0"/>
-    <w:lsdException w:name="Colorful Shading Accent 3" w:semiHidden="0" w:uiPriority="71" w:unhideWhenUsed="0"/>
-    <w:lsdException w:name="Colorful List Accent 3" w:semiHidden="0" w:uiPriority="72" w:unhideWhenUsed="0"/>
-    <w:lsdException w:name="Colorful Grid Accent 3" w:semiHidden="0" w:uiPriority="73" w:unhideWhenUsed="0"/>
-    <w:lsdException w:name="Light Shading Accent 4" w:semiHidden="0" w:uiPriority="60" w:unhideWhenUsed="0"/>
-    <w:lsdException w:name="Light List Accent 4" w:semiHidden="0" w:uiPriority="61" w:unhideWhenUsed="0"/>
-    <w:lsdException w:name="Light Grid Accent 4" w:semiHidden="0" w:uiPriority="62" w:unhideWhenUsed="0"/>
-    <w:lsdException w:name="Medium Shading 1 Accent 4" w:semiHidden="0" w:uiPriority="63" w:unhideWhenUsed="0"/>
-    <w:lsdException w:name="Medium Shading 2 Accent 4" w:semiHidden="0" w:uiPriority="64" w:unhideWhenUsed="0"/>
-    <w:lsdException w:name="Medium List 1 Accent 4" w:semiHidden="0" w:uiPriority="65" w:unhideWhenUsed="0"/>
-    <w:lsdException w:name="Medium List 2 Accent 4" w:semiHidden="0" w:uiPriority="66" w:unhideWhenUsed="0"/>
-    <w:lsdException w:name="Medium Grid 1 Accent 4" w:semiHidden="0" w:uiPriority="67" w:unhideWhenUsed="0"/>
-    <w:lsdException w:name="Medium Grid 2 Accent 4" w:semiHidden="0" w:uiPriority="68" w:unhideWhenUsed="0"/>
-    <w:lsdException w:name="Medium Grid 3 Accent 4" w:semiHidden="0" w:uiPriority="69" w:unhideWhenUsed="0"/>
-    <w:lsdException w:name="Dark List Accent 4" w:semiHidden="0" w:uiPriority="70" w:unhideWhenUsed="0"/>
-    <w:lsdException w:name="Colorful Shading Accent 4" w:semiHidden="0" w:uiPriority="71" w:unhideWhenUsed="0"/>
-    <w:lsdException w:name="Colorful List Accent 4" w:semiHidden="0" w:uiPriority="72" w:unhideWhenUsed="0"/>
-    <w:lsdException w:name="Colorful Grid Accent 4" w:semiHidden="0" w:uiPriority="73" w:unhideWhenUsed="0"/>
-    <w:lsdException w:name="Light Shading Accent 5" w:semiHidden="0" w:uiPriority="60" w:unhideWhenUsed="0"/>
-    <w:lsdException w:name="Light List Accent 5" w:semiHidden="0" w:uiPriority="61" w:unhideWhenUsed="0"/>
-    <w:lsdException w:name="Light Grid Accent 5" w:semiHidden="0" w:uiPriority="62" w:unhideWhenUsed="0"/>
-    <w:lsdException w:name="Medium Shading 1 Accent 5" w:semiHidden="0" w:uiPriority="63" w:unhideWhenUsed="0"/>
-    <w:lsdException w:name="Medium Shading 2 Accent 5" w:semiHidden="0" w:uiPriority="64" w:unhideWhenUsed="0"/>
-    <w:lsdException w:name="Medium List 1 Accent 5" w:semiHidden="0" w:uiPriority="65" w:unhideWhenUsed="0"/>
-    <w:lsdException w:name="Medium List 2 Accent 5" w:semiHidden="0" w:uiPriority="66" w:unhideWhenUsed="0"/>
-    <w:lsdException w:name="Medium Grid 1 Accent 5" w:semiHidden="0" w:uiPriority="67" w:unhideWhenUsed="0"/>
-    <w:lsdException w:name="Medium Grid 2 Accent 5" w:semiHidden="0" w:uiPriority="68" w:unhideWhenUsed="0"/>
-    <w:lsdException w:name="Medium Grid 3 Accent 5" w:semiHidden="0" w:uiPriority="69" w:unhideWhenUsed="0"/>
-    <w:lsdException w:name="Dark List Accent 5" w:semiHidden="0" w:uiPriority="70" w:unhideWhenUsed="0"/>
-    <w:lsdException w:name="Colorful Shading Accent 5" w:semiHidden="0" w:uiPriority="71" w:unhideWhenUsed="0"/>
-    <w:lsdException w:name="Colorful List Accent 5" w:semiHidden="0" w:uiPriority="72" w:unhideWhenUsed="0"/>
-    <w:lsdException w:name="Colorful Grid Accent 5" w:semiHidden="0" w:uiPriority="73" w:unhideWhenUsed="0"/>
-    <w:lsdException w:name="Light Shading Accent 6" w:semiHidden="0" w:uiPriority="60" w:unhideWhenUsed="0"/>
-    <w:lsdException w:name="Light List Accent 6" w:semiHidden="0" w:uiPriority="61" w:unhideWhenUsed="0"/>
-    <w:lsdException w:name="Light Grid Accent 6" w:semiHidden="0" w:uiPriority="62" w:unhideWhenUsed="0"/>
-    <w:lsdException w:name="Medium Shading 1 Accent 6" w:semiHidden="0" w:uiPriority="63" w:unhideWhenUsed="0"/>
-    <w:lsdException w:name="Medium Shading 2 Accent 6" w:semiHidden="0" w:uiPriority="64" w:unhideWhenUsed="0"/>
-    <w:lsdException w:name="Medium List 1 Accent 6" w:semiHidden="0" w:uiPriority="65" w:unhideWhenUsed="0"/>
-    <w:lsdException w:name="Medium List 2 Accent 6" w:semiHidden="0" w:uiPriority="66" w:unhideWhenUsed="0"/>
-    <w:lsdException w:name="Medium Grid 1 Accent 6" w:semiHidden="0" w:uiPriority="67" w:unhideWhenUsed="0"/>
-    <w:lsdException w:name="Medium Grid 2 Accent 6" w:semiHidden="0" w:uiPriority="68" w:unhideWhenUsed="0"/>
-    <w:lsdException w:name="Medium Grid 3 Accent 6" w:semiHidden="0" w:uiPriority="69" w:unhideWhenUsed="0"/>
-    <w:lsdException w:name="Dark List Accent 6" w:semiHidden="0" w:uiPriority="70" w:unhideWhenUsed="0"/>
-    <w:lsdException w:name="Colorful Shading Accent 6" w:semiHidden="0" w:uiPriority="71" w:unhideWhenUsed="0"/>
-    <w:lsdException w:name="Colorful List Accent 6" w:semiHidden="0" w:uiPriority="72" w:unhideWhenUsed="0"/>
-    <w:lsdException w:name="Colorful Grid Accent 6" w:semiHidden="0" w:uiPriority="73" w:unhideWhenUsed="0"/>
-    <w:lsdException w:name="Subtle Emphasis" w:semiHidden="0" w:uiPriority="19" w:unhideWhenUsed="0" w:qFormat="1"/>
-    <w:lsdException w:name="Intense Emphasis" w:semiHidden="0" w:uiPriority="21" w:unhideWhenUsed="0" w:qFormat="1"/>
-    <w:lsdException w:name="Subtle Reference" w:semiHidden="0" w:uiPriority="31" w:unhideWhenUsed="0" w:qFormat="1"/>
-    <w:lsdException w:name="Intense Reference" w:semiHidden="0" w:uiPriority="32" w:unhideWhenUsed="0" w:qFormat="1"/>
-    <w:lsdException w:name="Book Title" w:semiHidden="0" w:uiPriority="33" w:unhideWhenUsed="0" w:qFormat="1"/>
-    <w:lsdException w:name="Bibliography" w:uiPriority="37"/>
-    <w:lsdException w:name="TOC Heading" w:uiPriority="39" w:qFormat="1"/>
+  <w:latentStyles w:defLockedState="0" w:defUIPriority="99" w:defSemiHidden="0" w:defUnhideWhenUsed="0" w:defQFormat="0" w:count="374">
+    <w:lsdException w:name="Normal" w:uiPriority="0" w:qFormat="1"/>
+    <w:lsdException w:name="heading 1" w:uiPriority="9" w:qFormat="1"/>
+    <w:lsdException w:name="heading 2" w:semiHidden="1" w:uiPriority="9" w:unhideWhenUsed="1" w:qFormat="1"/>
+    <w:lsdException w:name="heading 3" w:semiHidden="1" w:uiPriority="9" w:unhideWhenUsed="1" w:qFormat="1"/>
+    <w:lsdException w:name="heading 4" w:semiHidden="1" w:uiPriority="9" w:unhideWhenUsed="1" w:qFormat="1"/>
+    <w:lsdException w:name="heading 5" w:semiHidden="1" w:uiPriority="9" w:unhideWhenUsed="1" w:qFormat="1"/>
+    <w:lsdException w:name="heading 6" w:semiHidden="1" w:uiPriority="9" w:unhideWhenUsed="1" w:qFormat="1"/>
+    <w:lsdException w:name="heading 7" w:semiHidden="1" w:uiPriority="9" w:unhideWhenUsed="1" w:qFormat="1"/>
+    <w:lsdException w:name="heading 8" w:semiHidden="1" w:uiPriority="9" w:unhideWhenUsed="1" w:qFormat="1"/>
+    <w:lsdException w:name="heading 9" w:semiHidden="1" w:uiPriority="9" w:unhideWhenUsed="1" w:qFormat="1"/>
+    <w:lsdException w:name="index 1" w:semiHidden="1" w:unhideWhenUsed="1"/>
+    <w:lsdException w:name="index 2" w:semiHidden="1" w:unhideWhenUsed="1"/>
+    <w:lsdException w:name="index 3" w:semiHidden="1" w:unhideWhenUsed="1"/>
+    <w:lsdException w:name="index 4" w:semiHidden="1" w:unhideWhenUsed="1"/>
+    <w:lsdException w:name="index 5" w:semiHidden="1" w:unhideWhenUsed="1"/>
+    <w:lsdException w:name="index 6" w:semiHidden="1" w:unhideWhenUsed="1"/>
+    <w:lsdException w:name="index 7" w:semiHidden="1" w:unhideWhenUsed="1"/>
+    <w:lsdException w:name="index 8" w:semiHidden="1" w:unhideWhenUsed="1"/>
+    <w:lsdException w:name="index 9" w:semiHidden="1" w:unhideWhenUsed="1"/>
+    <w:lsdException w:name="toc 1" w:semiHidden="1" w:uiPriority="39" w:unhideWhenUsed="1"/>
+    <w:lsdException w:name="toc 2" w:semiHidden="1" w:uiPriority="39" w:unhideWhenUsed="1"/>
+    <w:lsdException w:name="toc 3" w:semiHidden="1" w:uiPriority="39" w:unhideWhenUsed="1"/>
+    <w:lsdException w:name="toc 4" w:semiHidden="1" w:uiPriority="39" w:unhideWhenUsed="1"/>
+    <w:lsdException w:name="toc 5" w:semiHidden="1" w:uiPriority="39" w:unhideWhenUsed="1"/>
+    <w:lsdException w:name="toc 6" w:semiHidden="1" w:uiPriority="39" w:unhideWhenUsed="1"/>
+    <w:lsdException w:name="toc 7" w:semiHidden="1" w:uiPriority="39" w:unhideWhenUsed="1"/>
+    <w:lsdException w:name="toc 8" w:semiHidden="1" w:uiPriority="39" w:unhideWhenUsed="1"/>
+    <w:lsdException w:name="toc 9" w:semiHidden="1" w:uiPriority="39" w:unhideWhenUsed="1"/>
+    <w:lsdException w:name="Normal Indent" w:semiHidden="1" w:unhideWhenUsed="1"/>
+    <w:lsdException w:name="footnote text" w:semiHidden="1" w:unhideWhenUsed="1"/>
+    <w:lsdException w:name="annotation text" w:semiHidden="1" w:unhideWhenUsed="1"/>
+    <w:lsdException w:name="header" w:semiHidden="1" w:unhideWhenUsed="1"/>
+    <w:lsdException w:name="footer" w:semiHidden="1" w:unhideWhenUsed="1"/>
+    <w:lsdException w:name="index heading" w:semiHidden="1" w:unhideWhenUsed="1"/>
+    <w:lsdException w:name="caption" w:semiHidden="1" w:uiPriority="35" w:unhideWhenUsed="1" w:qFormat="1"/>
+    <w:lsdException w:name="table of figures" w:semiHidden="1" w:unhideWhenUsed="1"/>
+    <w:lsdException w:name="envelope address" w:semiHidden="1" w:unhideWhenUsed="1"/>
+    <w:lsdException w:name="envelope return" w:semiHidden="1" w:unhideWhenUsed="1"/>
+    <w:lsdException w:name="footnote reference" w:semiHidden="1" w:unhideWhenUsed="1"/>
+    <w:lsdException w:name="annotation reference" w:semiHidden="1" w:unhideWhenUsed="1"/>
+    <w:lsdException w:name="line number" w:semiHidden="1" w:unhideWhenUsed="1"/>
+    <w:lsdException w:name="page number" w:semiHidden="1" w:unhideWhenUsed="1"/>
+    <w:lsdException w:name="endnote reference" w:semiHidden="1" w:unhideWhenUsed="1"/>
+    <w:lsdException w:name="endnote text" w:semiHidden="1" w:unhideWhenUsed="1"/>
+    <w:lsdException w:name="table of authorities" w:semiHidden="1" w:unhideWhenUsed="1"/>
+    <w:lsdException w:name="macro" w:semiHidden="1" w:unhideWhenUsed="1"/>
+    <w:lsdException w:name="toa heading" w:semiHidden="1" w:unhideWhenUsed="1"/>
+    <w:lsdException w:name="List" w:semiHidden="1" w:unhideWhenUsed="1"/>
+    <w:lsdException w:name="List Bullet" w:semiHidden="1" w:unhideWhenUsed="1"/>
+    <w:lsdException w:name="List Number" w:semiHidden="1" w:unhideWhenUsed="1"/>
+    <w:lsdException w:name="List 2" w:semiHidden="1" w:unhideWhenUsed="1"/>
+    <w:lsdException w:name="List 3" w:semiHidden="1" w:unhideWhenUsed="1"/>
+    <w:lsdException w:name="List 4" w:semiHidden="1" w:unhideWhenUsed="1"/>
+    <w:lsdException w:name="List 5" w:semiHidden="1" w:unhideWhenUsed="1"/>
+    <w:lsdException w:name="List Bullet 2" w:semiHidden="1" w:unhideWhenUsed="1"/>
+    <w:lsdException w:name="List Bullet 3" w:semiHidden="1" w:unhideWhenUsed="1"/>
+    <w:lsdException w:name="List Bullet 4" w:semiHidden="1" w:unhideWhenUsed="1"/>
+    <w:lsdException w:name="List Bullet 5" w:semiHidden="1" w:unhideWhenUsed="1"/>
+    <w:lsdException w:name="List Number 2" w:semiHidden="1" w:unhideWhenUsed="1"/>
+    <w:lsdException w:name="List Number 3" w:semiHidden="1" w:unhideWhenUsed="1"/>
+    <w:lsdException w:name="List Number 4" w:semiHidden="1" w:unhideWhenUsed="1"/>
+    <w:lsdException w:name="List Number 5" w:semiHidden="1" w:unhideWhenUsed="1"/>
+    <w:lsdException w:name="Title" w:uiPriority="10" w:qFormat="1"/>
+    <w:lsdException w:name="Closing" w:semiHidden="1" w:unhideWhenUsed="1"/>
+    <w:lsdException w:name="Signature" w:semiHidden="1" w:unhideWhenUsed="1"/>
+    <w:lsdException w:name="Default Paragraph Font" w:semiHidden="1" w:uiPriority="1" w:unhideWhenUsed="1"/>
+    <w:lsdException w:name="Body Text" w:semiHidden="1" w:unhideWhenUsed="1"/>
+    <w:lsdException w:name="Body Text Indent" w:semiHidden="1" w:unhideWhenUsed="1"/>
+    <w:lsdException w:name="List Continue" w:semiHidden="1" w:unhideWhenUsed="1"/>
+    <w:lsdException w:name="List Continue 2" w:semiHidden="1" w:unhideWhenUsed="1"/>
+    <w:lsdException w:name="List Continue 3" w:semiHidden="1" w:unhideWhenUsed="1"/>
+    <w:lsdException w:name="List Continue 4" w:semiHidden="1" w:unhideWhenUsed="1"/>
+    <w:lsdException w:name="List Continue 5" w:semiHidden="1" w:unhideWhenUsed="1"/>
+    <w:lsdException w:name="Message Header" w:semiHidden="1" w:unhideWhenUsed="1"/>
+    <w:lsdException w:name="Subtitle" w:uiPriority="11" w:qFormat="1"/>
+    <w:lsdException w:name="Salutation" w:semiHidden="1" w:unhideWhenUsed="1"/>
+    <w:lsdException w:name="Date" w:semiHidden="1" w:unhideWhenUsed="1"/>
+    <w:lsdException w:name="Body Text First Indent" w:semiHidden="1" w:unhideWhenUsed="1"/>
+    <w:lsdException w:name="Body Text First Indent 2" w:semiHidden="1" w:unhideWhenUsed="1"/>
+    <w:lsdException w:name="Note Heading" w:semiHidden="1" w:unhideWhenUsed="1"/>
+    <w:lsdException w:name="Body Text 2" w:semiHidden="1" w:unhideWhenUsed="1"/>
+    <w:lsdException w:name="Body Text 3" w:semiHidden="1" w:unhideWhenUsed="1"/>
+    <w:lsdException w:name="Body Text Indent 2" w:semiHidden="1" w:unhideWhenUsed="1"/>
+    <w:lsdException w:name="Body Text Indent 3" w:semiHidden="1" w:unhideWhenUsed="1"/>
+    <w:lsdException w:name="Block Text" w:semiHidden="1" w:unhideWhenUsed="1"/>
+    <w:lsdException w:name="Hyperlink" w:semiHidden="1" w:unhideWhenUsed="1"/>
+    <w:lsdException w:name="FollowedHyperlink" w:semiHidden="1" w:unhideWhenUsed="1"/>
+    <w:lsdException w:name="Strong" w:uiPriority="22" w:qFormat="1"/>
+    <w:lsdException w:name="Emphasis" w:uiPriority="20" w:qFormat="1"/>
+    <w:lsdException w:name="Document Map" w:semiHidden="1" w:unhideWhenUsed="1"/>
+    <w:lsdException w:name="Plain Text" w:semiHidden="1" w:unhideWhenUsed="1"/>
+    <w:lsdException w:name="E-mail Signature" w:semiHidden="1" w:unhideWhenUsed="1"/>
+    <w:lsdException w:name="HTML Top of Form" w:semiHidden="1" w:unhideWhenUsed="1"/>
+    <w:lsdException w:name="HTML Bottom of Form" w:semiHidden="1" w:unhideWhenUsed="1"/>
+    <w:lsdException w:name="Normal (Web)" w:semiHidden="1" w:unhideWhenUsed="1"/>
+    <w:lsdException w:name="HTML Acronym" w:semiHidden="1" w:unhideWhenUsed="1"/>
+    <w:lsdException w:name="HTML Address" w:semiHidden="1" w:unhideWhenUsed="1"/>
+    <w:lsdException w:name="HTML Cite" w:semiHidden="1" w:unhideWhenUsed="1"/>
+    <w:lsdException w:name="HTML Code" w:semiHidden="1" w:unhideWhenUsed="1"/>
+    <w:lsdException w:name="HTML Definition" w:semiHidden="1" w:unhideWhenUsed="1"/>
+    <w:lsdException w:name="HTML Keyboard" w:semiHidden="1" w:unhideWhenUsed="1"/>
+    <w:lsdException w:name="HTML Preformatted" w:semiHidden="1" w:unhideWhenUsed="1"/>
+    <w:lsdException w:name="HTML Sample" w:semiHidden="1" w:unhideWhenUsed="1"/>
+    <w:lsdException w:name="HTML Typewriter" w:semiHidden="1" w:unhideWhenUsed="1"/>
+    <w:lsdException w:name="HTML Variable" w:semiHidden="1" w:unhideWhenUsed="1"/>
+    <w:lsdException w:name="Normal Table" w:semiHidden="1" w:unhideWhenUsed="1"/>
+    <w:lsdException w:name="annotation subject" w:semiHidden="1" w:unhideWhenUsed="1"/>
+    <w:lsdException w:name="No List" w:semiHidden="1" w:unhideWhenUsed="1"/>
+    <w:lsdException w:name="Outline List 1" w:semiHidden="1" w:unhideWhenUsed="1"/>
+    <w:lsdException w:name="Outline List 2" w:semiHidden="1" w:unhideWhenUsed="1"/>
+    <w:lsdException w:name="Outline List 3" w:semiHidden="1" w:unhideWhenUsed="1"/>
+    <w:lsdException w:name="Table Simple 1" w:semiHidden="1" w:unhideWhenUsed="1"/>
+    <w:lsdException w:name="Table Simple 2" w:semiHidden="1" w:unhideWhenUsed="1"/>
+    <w:lsdException w:name="Table Simple 3" w:semiHidden="1" w:unhideWhenUsed="1"/>
+    <w:lsdException w:name="Table Classic 1" w:semiHidden="1" w:unhideWhenUsed="1"/>
+    <w:lsdException w:name="Table Classic 2" w:semiHidden="1" w:unhideWhenUsed="1"/>
+    <w:lsdException w:name="Table Classic 3" w:semiHidden="1" w:unhideWhenUsed="1"/>
+    <w:lsdException w:name="Table Classic 4" w:semiHidden="1" w:unhideWhenUsed="1"/>
+    <w:lsdException w:name="Table Colorful 1" w:semiHidden="1" w:unhideWhenUsed="1"/>
+    <w:lsdException w:name="Table Colorful 2" w:semiHidden="1" w:unhideWhenUsed="1"/>
+    <w:lsdException w:name="Table Colorful 3" w:semiHidden="1" w:unhideWhenUsed="1"/>
+    <w:lsdException w:name="Table Columns 1" w:semiHidden="1" w:unhideWhenUsed="1"/>
+    <w:lsdException w:name="Table Columns 2" w:semiHidden="1" w:unhideWhenUsed="1"/>
+    <w:lsdException w:name="Table Columns 3" w:semiHidden="1" w:unhideWhenUsed="1"/>
+    <w:lsdException w:name="Table Columns 4" w:semiHidden="1" w:unhideWhenUsed="1"/>
+    <w:lsdException w:name="Table Columns 5" w:semiHidden="1" w:unhideWhenUsed="1"/>
+    <w:lsdException w:name="Table Grid 1" w:semiHidden="1" w:unhideWhenUsed="1"/>
+    <w:lsdException w:name="Table Grid 2" w:semiHidden="1" w:unhideWhenUsed="1"/>
+    <w:lsdException w:name="Table Grid 3" w:semiHidden="1" w:unhideWhenUsed="1"/>
+    <w:lsdException w:name="Table Grid 4" w:semiHidden="1" w:unhideWhenUsed="1"/>
+    <w:lsdException w:name="Table Grid 5" w:semiHidden="1" w:unhideWhenUsed="1"/>
+    <w:lsdException w:name="Table Grid 6" w:semiHidden="1" w:unhideWhenUsed="1"/>
+    <w:lsdException w:name="Table Grid 7" w:semiHidden="1" w:unhideWhenUsed="1"/>
+    <w:lsdException w:name="Table Grid 8" w:semiHidden="1" w:unhideWhenUsed="1"/>
+    <w:lsdException w:name="Table List 1" w:semiHidden="1" w:unhideWhenUsed="1"/>
+    <w:lsdException w:name="Table List 2" w:semiHidden="1" w:unhideWhenUsed="1"/>
+    <w:lsdException w:name="Table List 3" w:semiHidden="1" w:unhideWhenUsed="1"/>
+    <w:lsdException w:name="Table List 4" w:semiHidden="1" w:unhideWhenUsed="1"/>
+    <w:lsdException w:name="Table List 5" w:semiHidden="1" w:unhideWhenUsed="1"/>
+    <w:lsdException w:name="Table List 6" w:semiHidden="1" w:unhideWhenUsed="1"/>
+    <w:lsdException w:name="Table List 7" w:semiHidden="1" w:unhideWhenUsed="1"/>
+    <w:lsdException w:name="Table List 8" w:semiHidden="1" w:unhideWhenUsed="1"/>
+    <w:lsdException w:name="Table 3D effects 1" w:semiHidden="1" w:unhideWhenUsed="1"/>
+    <w:lsdException w:name="Table 3D effects 2" w:semiHidden="1" w:unhideWhenUsed="1"/>
+    <w:lsdException w:name="Table 3D effects 3" w:semiHidden="1" w:unhideWhenUsed="1"/>
+    <w:lsdException w:name="Table Contemporary" w:semiHidden="1" w:unhideWhenUsed="1"/>
+    <w:lsdException w:name="Table Elegant" w:semiHidden="1" w:unhideWhenUsed="1"/>
+    <w:lsdException w:name="Table Professional" w:semiHidden="1" w:unhideWhenUsed="1"/>
+    <w:lsdException w:name="Table Subtle 1" w:semiHidden="1" w:unhideWhenUsed="1"/>
+    <w:lsdException w:name="Table Subtle 2" w:semiHidden="1" w:unhideWhenUsed="1"/>
+    <w:lsdException w:name="Table Web 1" w:semiHidden="1" w:unhideWhenUsed="1"/>
+    <w:lsdException w:name="Table Web 2" w:semiHidden="1" w:unhideWhenUsed="1"/>
+    <w:lsdException w:name="Table Web 3" w:semiHidden="1" w:unhideWhenUsed="1"/>
+    <w:lsdException w:name="Balloon Text" w:semiHidden="1" w:unhideWhenUsed="1"/>
+    <w:lsdException w:name="Table Grid" w:semiHidden="1" w:uiPriority="59" w:unhideWhenUsed="1"/>
+    <w:lsdException w:name="Table Theme" w:semiHidden="1" w:unhideWhenUsed="1"/>
+    <w:lsdException w:name="Placeholder Text" w:semiHidden="1"/>
+    <w:lsdException w:name="No Spacing" w:uiPriority="1" w:qFormat="1"/>
+    <w:lsdException w:name="Light Shading" w:uiPriority="60"/>
+    <w:lsdException w:name="Light List" w:uiPriority="61"/>
+    <w:lsdException w:name="Light Grid" w:uiPriority="62"/>
+    <w:lsdException w:name="Medium Shading 1" w:uiPriority="63"/>
+    <w:lsdException w:name="Medium Shading 2" w:uiPriority="64"/>
+    <w:lsdException w:name="Medium List 1" w:uiPriority="65"/>
+    <w:lsdException w:name="Medium List 2" w:uiPriority="66"/>
+    <w:lsdException w:name="Medium Grid 1" w:uiPriority="67"/>
+    <w:lsdException w:name="Medium Grid 2" w:uiPriority="68"/>
+    <w:lsdException w:name="Medium Grid 3" w:uiPriority="69"/>
+    <w:lsdException w:name="Dark List" w:uiPriority="70"/>
+    <w:lsdException w:name="Colorful Shading" w:uiPriority="71"/>
+    <w:lsdException w:name="Colorful List" w:uiPriority="72"/>
+    <w:lsdException w:name="Colorful Grid" w:uiPriority="73"/>
+    <w:lsdException w:name="Light Shading Accent 1" w:uiPriority="60"/>
+    <w:lsdException w:name="Light List Accent 1" w:uiPriority="61"/>
+    <w:lsdException w:name="Light Grid Accent 1" w:uiPriority="62"/>
+    <w:lsdException w:name="Medium Shading 1 Accent 1" w:uiPriority="63"/>
+    <w:lsdException w:name="Medium Shading 2 Accent 1" w:uiPriority="64"/>
+    <w:lsdException w:name="Medium List 1 Accent 1" w:uiPriority="65"/>
+    <w:lsdException w:name="Revision" w:semiHidden="1"/>
+    <w:lsdException w:name="List Paragraph" w:uiPriority="34" w:qFormat="1"/>
+    <w:lsdException w:name="Quote" w:uiPriority="29" w:qFormat="1"/>
+    <w:lsdException w:name="Intense Quote" w:uiPriority="30" w:qFormat="1"/>
+    <w:lsdException w:name="Medium List 2 Accent 1" w:uiPriority="66"/>
+    <w:lsdException w:name="Medium Grid 1 Accent 1" w:uiPriority="67"/>
+    <w:lsdException w:name="Medium Grid 2 Accent 1" w:uiPriority="68"/>
+    <w:lsdException w:name="Medium Grid 3 Accent 1" w:uiPriority="69"/>
+    <w:lsdException w:name="Dark List Accent 1" w:uiPriority="70"/>
+    <w:lsdException w:name="Colorful Shading Accent 1" w:uiPriority="71"/>
+    <w:lsdException w:name="Colorful List Accent 1" w:uiPriority="72"/>
+    <w:lsdException w:name="Colorful Grid Accent 1" w:uiPriority="73"/>
+    <w:lsdException w:name="Light Shading Accent 2" w:uiPriority="60"/>
+    <w:lsdException w:name="Light List Accent 2" w:uiPriority="61"/>
+    <w:lsdException w:name="Light Grid Accent 2" w:uiPriority="62"/>
+    <w:lsdException w:name="Medium Shading 1 Accent 2" w:uiPriority="63"/>
+    <w:lsdException w:name="Medium Shading 2 Accent 2" w:uiPriority="64"/>
+    <w:lsdException w:name="Medium List 1 Accent 2" w:uiPriority="65"/>
+    <w:lsdException w:name="Medium List 2 Accent 2" w:uiPriority="66"/>
+    <w:lsdException w:name="Medium Grid 1 Accent 2" w:uiPriority="67"/>
+    <w:lsdException w:name="Medium Grid 2 Accent 2" w:uiPriority="68"/>
+    <w:lsdException w:name="Medium Grid 3 Accent 2" w:uiPriority="69"/>
+    <w:lsdException w:name="Dark List Accent 2" w:uiPriority="70"/>
+    <w:lsdException w:name="Colorful Shading Accent 2" w:uiPriority="71"/>
+    <w:lsdException w:name="Colorful List Accent 2" w:uiPriority="72"/>
+    <w:lsdException w:name="Colorful Grid Accent 2" w:uiPriority="73"/>
+    <w:lsdException w:name="Light Shading Accent 3" w:uiPriority="60"/>
+    <w:lsdException w:name="Light List Accent 3" w:uiPriority="61"/>
+    <w:lsdException w:name="Light Grid Accent 3" w:uiPriority="62"/>
+    <w:lsdException w:name="Medium Shading 1 Accent 3" w:uiPriority="63"/>
+    <w:lsdException w:name="Medium Shading 2 Accent 3" w:uiPriority="64"/>
+    <w:lsdException w:name="Medium List 1 Accent 3" w:uiPriority="65"/>
+    <w:lsdException w:name="Medium List 2 Accent 3" w:uiPriority="66"/>
+    <w:lsdException w:name="Medium Grid 1 Accent 3" w:uiPriority="67"/>
+    <w:lsdException w:name="Medium Grid 2 Accent 3" w:uiPriority="68"/>
+    <w:lsdException w:name="Medium Grid 3 Accent 3" w:uiPriority="69"/>
+    <w:lsdException w:name="Dark List Accent 3" w:uiPriority="70"/>
+    <w:lsdException w:name="Colorful Shading Accent 3" w:uiPriority="71"/>
+    <w:lsdException w:name="Colorful List Accent 3" w:uiPriority="72"/>
+    <w:lsdException w:name="Colorful Grid Accent 3" w:uiPriority="73"/>
+    <w:lsdException w:name="Light Shading Accent 4" w:uiPriority="60"/>
+    <w:lsdException w:name="Light List Accent 4" w:uiPriority="61"/>
+    <w:lsdException w:name="Light Grid Accent 4" w:uiPriority="62"/>
+    <w:lsdException w:name="Medium Shading 1 Accent 4" w:uiPriority="63"/>
+    <w:lsdException w:name="Medium Shading 2 Accent 4" w:uiPriority="64"/>
+    <w:lsdException w:name="Medium List 1 Accent 4" w:uiPriority="65"/>
+    <w:lsdException w:name="Medium List 2 Accent 4" w:uiPriority="66"/>
+    <w:lsdException w:name="Medium Grid 1 Accent 4" w:uiPriority="67"/>
+    <w:lsdException w:name="Medium Grid 2 Accent 4" w:uiPriority="68"/>
+    <w:lsdException w:name="Medium Grid 3 Accent 4" w:uiPriority="69"/>
+    <w:lsdException w:name="Dark List Accent 4" w:uiPriority="70"/>
+    <w:lsdException w:name="Colorful Shading Accent 4" w:uiPriority="71"/>
+    <w:lsdException w:name="Colorful List Accent 4" w:uiPriority="72"/>
+    <w:lsdException w:name="Colorful Grid Accent 4" w:uiPriority="73"/>
+    <w:lsdException w:name="Light Shading Accent 5" w:uiPriority="60"/>
+    <w:lsdException w:name="Light List Accent 5" w:uiPriority="61"/>
+    <w:lsdException w:name="Light Grid Accent 5" w:uiPriority="62"/>
+    <w:lsdException w:name="Medium Shading 1 Accent 5" w:uiPriority="63"/>
+    <w:lsdException w:name="Medium Shading 2 Accent 5" w:uiPriority="64"/>
+    <w:lsdException w:name="Medium List 1 Accent 5" w:uiPriority="65"/>
+    <w:lsdException w:name="Medium List 2 Accent 5" w:uiPriority="66"/>
+    <w:lsdException w:name="Medium Grid 1 Accent 5" w:uiPriority="67"/>
+    <w:lsdException w:name="Medium Grid 2 Accent 5" w:uiPriority="68"/>
+    <w:lsdException w:name="Medium Grid 3 Accent 5" w:uiPriority="69"/>
+    <w:lsdException w:name="Dark List Accent 5" w:uiPriority="70"/>
+    <w:lsdException w:name="Colorful Shading Accent 5" w:uiPriority="71"/>
+    <w:lsdException w:name="Colorful List Accent 5" w:uiPriority="72"/>
+    <w:lsdException w:name="Colorful Grid Accent 5" w:uiPriority="73"/>
+    <w:lsdException w:name="Light Shading Accent 6" w:uiPriority="60"/>
+    <w:lsdException w:name="Light List Accent 6" w:uiPriority="61"/>
+    <w:lsdException w:name="Light Grid Accent 6" w:uiPriority="62"/>
+    <w:lsdException w:name="Medium Shading 1 Accent 6" w:uiPriority="63"/>
+    <w:lsdException w:name="Medium Shading 2 Accent 6" w:uiPriority="64"/>
+    <w:lsdException w:name="Medium List 1 Accent 6" w:uiPriority="65"/>
+    <w:lsdException w:name="Medium List 2 Accent 6" w:uiPriority="66"/>
+    <w:lsdException w:name="Medium Grid 1 Accent 6" w:uiPriority="67"/>
+    <w:lsdException w:name="Medium Grid 2 Accent 6" w:uiPriority="68"/>
+    <w:lsdException w:name="Medium Grid 3 Accent 6" w:uiPriority="69"/>
+    <w:lsdException w:name="Dark List Accent 6" w:uiPriority="70"/>
+    <w:lsdException w:name="Colorful Shading Accent 6" w:uiPriority="71"/>
+    <w:lsdException w:name="Colorful List Accent 6" w:uiPriority="72"/>
+    <w:lsdException w:name="Colorful Grid Accent 6" w:uiPriority="73"/>
+    <w:lsdException w:name="Subtle Emphasis" w:uiPriority="19" w:qFormat="1"/>
+    <w:lsdException w:name="Intense Emphasis" w:uiPriority="21" w:qFormat="1"/>
+    <w:lsdException w:name="Subtle Reference" w:uiPriority="31" w:qFormat="1"/>
+    <w:lsdException w:name="Intense Reference" w:uiPriority="32" w:qFormat="1"/>
+    <w:lsdException w:name="Book Title" w:uiPriority="33" w:qFormat="1"/>
+    <w:lsdException w:name="Bibliography" w:semiHidden="1" w:uiPriority="37" w:unhideWhenUsed="1"/>
+    <w:lsdException w:name="TOC Heading" w:semiHidden="1" w:uiPriority="39" w:unhideWhenUsed="1" w:qFormat="1"/>
+    <w:lsdException w:name="Plain Table 1" w:uiPriority="41"/>
+    <w:lsdException w:name="Plain Table 2" w:uiPriority="42"/>
+    <w:lsdException w:name="Plain Table 3" w:uiPriority="43"/>
+    <w:lsdException w:name="Plain Table 4" w:uiPriority="44"/>
+    <w:lsdException w:name="Plain Table 5" w:uiPriority="45"/>
+    <w:lsdException w:name="Grid Table Light" w:uiPriority="40"/>
+    <w:lsdException w:name="Grid Table 1 Light" w:uiPriority="46"/>
+    <w:lsdException w:name="Grid Table 2" w:uiPriority="47"/>
+    <w:lsdException w:name="Grid Table 3" w:uiPriority="48"/>
+    <w:lsdException w:name="Grid Table 4" w:uiPriority="49"/>
+    <w:lsdException w:name="Grid Table 5 Dark" w:uiPriority="50"/>
+    <w:lsdException w:name="Grid Table 6 Colorful" w:uiPriority="51"/>
+    <w:lsdException w:name="Grid Table 7 Colorful" w:uiPriority="52"/>
+    <w:lsdException w:name="Grid Table 1 Light Accent 1" w:uiPriority="46"/>
+    <w:lsdException w:name="Grid Table 2 Accent 1" w:uiPriority="47"/>
+    <w:lsdException w:name="Grid Table 3 Accent 1" w:uiPriority="48"/>
+    <w:lsdException w:name="Grid Table 4 Accent 1" w:uiPriority="49"/>
+    <w:lsdException w:name="Grid Table 5 Dark Accent 1" w:uiPriority="50"/>
+    <w:lsdException w:name="Grid Table 6 Colorful Accent 1" w:uiPriority="51"/>
+    <w:lsdException w:name="Grid Table 7 Colorful Accent 1" w:uiPriority="52"/>
+    <w:lsdException w:name="Grid Table 1 Light Accent 2" w:uiPriority="46"/>
+    <w:lsdException w:name="Grid Table 2 Accent 2" w:uiPriority="47"/>
+    <w:lsdException w:name="Grid Table 3 Accent 2" w:uiPriority="48"/>
+    <w:lsdException w:name="Grid Table 4 Accent 2" w:uiPriority="49"/>
+    <w:lsdException w:name="Grid Table 5 Dark Accent 2" w:uiPriority="50"/>
+    <w:lsdException w:name="Grid Table 6 Colorful Accent 2" w:uiPriority="51"/>
+    <w:lsdException w:name="Grid Table 7 Colorful Accent 2" w:uiPriority="52"/>
+    <w:lsdException w:name="Grid Table 1 Light Accent 3" w:uiPriority="46"/>
+    <w:lsdException w:name="Grid Table 2 Accent 3" w:uiPriority="47"/>
+    <w:lsdException w:name="Grid Table 3 Accent 3" w:uiPriority="48"/>
+    <w:lsdException w:name="Grid Table 4 Accent 3" w:uiPriority="49"/>
+    <w:lsdException w:name="Grid Table 5 Dark Accent 3" w:uiPriority="50"/>
+    <w:lsdException w:name="Grid Table 6 Colorful Accent 3" w:uiPriority="51"/>
+    <w:lsdException w:name="Grid Table 7 Colorful Accent 3" w:uiPriority="52"/>
+    <w:lsdException w:name="Grid Table 1 Light Accent 4" w:uiPriority="46"/>
+    <w:lsdException w:name="Grid Table 2 Accent 4" w:uiPriority="47"/>
+    <w:lsdException w:name="Grid Table 3 Accent 4" w:uiPriority="48"/>
+    <w:lsdException w:name="Grid Table 4 Accent 4" w:uiPriority="49"/>
+    <w:lsdException w:name="Grid Table 5 Dark Accent 4" w:uiPriority="50"/>
+    <w:lsdException w:name="Grid Table 6 Colorful Accent 4" w:uiPriority="51"/>
+    <w:lsdException w:name="Grid Table 7 Colorful Accent 4" w:uiPriority="52"/>
+    <w:lsdException w:name="Grid Table 1 Light Accent 5" w:uiPriority="46"/>
+    <w:lsdException w:name="Grid Table 2 Accent 5" w:uiPriority="47"/>
+    <w:lsdException w:name="Grid Table 3 Accent 5" w:uiPriority="48"/>
+    <w:lsdException w:name="Grid Table 4 Accent 5" w:uiPriority="49"/>
+    <w:lsdException w:name="Grid Table 5 Dark Accent 5" w:uiPriority="50"/>
+    <w:lsdException w:name="Grid Table 6 Colorful Accent 5" w:uiPriority="51"/>
+    <w:lsdException w:name="Grid Table 7 Colorful Accent 5" w:uiPriority="52"/>
+    <w:lsdException w:name="Grid Table 1 Light Accent 6" w:uiPriority="46"/>
+    <w:lsdException w:name="Grid Table 2 Accent 6" w:uiPriority="47"/>
+    <w:lsdException w:name="Grid Table 3 Accent 6" w:uiPriority="48"/>
+    <w:lsdException w:name="Grid Table 4 Accent 6" w:uiPriority="49"/>
+    <w:lsdException w:name="Grid Table 5 Dark Accent 6" w:uiPriority="50"/>
+    <w:lsdException w:name="Grid Table 6 Colorful Accent 6" w:uiPriority="51"/>
+    <w:lsdException w:name="Grid Table 7 Colorful Accent 6" w:uiPriority="52"/>
+    <w:lsdException w:name="List Table 1 Light" w:uiPriority="46"/>
+    <w:lsdException w:name="List Table 2" w:uiPriority="47"/>
+    <w:lsdException w:name="List Table 3" w:uiPriority="48"/>
+    <w:lsdException w:name="List Table 4" w:uiPriority="49"/>
+    <w:lsdException w:name="List Table 5 Dark" w:uiPriority="50"/>
+    <w:lsdException w:name="List Table 6 Colorful" w:uiPriority="51"/>
+    <w:lsdException w:name="List Table 7 Colorful" w:uiPriority="52"/>
+    <w:lsdException w:name="List Table 1 Light Accent 1" w:uiPriority="46"/>
+    <w:lsdException w:name="List Table 2 Accent 1" w:uiPriority="47"/>
+    <w:lsdException w:name="List Table 3 Accent 1" w:uiPriority="48"/>
+    <w:lsdException w:name="List Table 4 Accent 1" w:uiPriority="49"/>
+    <w:lsdException w:name="List Table 5 Dark Accent 1" w:uiPriority="50"/>
+    <w:lsdException w:name="List Table 6 Colorful Accent 1" w:uiPriority="51"/>
+    <w:lsdException w:name="List Table 7 Colorful Accent 1" w:uiPriority="52"/>
+    <w:lsdException w:name="List Table 1 Light Accent 2" w:uiPriority="46"/>
+    <w:lsdException w:name="List Table 2 Accent 2" w:uiPriority="47"/>
+    <w:lsdException w:name="List Table 3 Accent 2" w:uiPriority="48"/>
+    <w:lsdException w:name="List Table 4 Accent 2" w:uiPriority="49"/>
+    <w:lsdException w:name="List Table 5 Dark Accent 2" w:uiPriority="50"/>
+    <w:lsdException w:name="List Table 6 Colorful Accent 2" w:uiPriority="51"/>
+    <w:lsdException w:name="List Table 7 Colorful Accent 2" w:uiPriority="52"/>
+    <w:lsdException w:name="List Table 1 Light Accent 3" w:uiPriority="46"/>
+    <w:lsdException w:name="List Table 2 Accent 3" w:uiPriority="47"/>
+    <w:lsdException w:name="List Table 3 Accent 3" w:uiPriority="48"/>
+    <w:lsdException w:name="List Table 4 Accent 3" w:uiPriority="49"/>
+    <w:lsdException w:name="List Table 5 Dark Accent 3" w:uiPriority="50"/>
+    <w:lsdException w:name="List Table 6 Colorful Accent 3" w:uiPriority="51"/>
+    <w:lsdException w:name="List Table 7 Colorful Accent 3" w:uiPriority="52"/>
+    <w:lsdException w:name="List Table 1 Light Accent 4" w:uiPriority="46"/>
+    <w:lsdException w:name="List Table 2 Accent 4" w:uiPriority="47"/>
+    <w:lsdException w:name="List Table 3 Accent 4" w:uiPriority="48"/>
+    <w:lsdException w:name="List Table 4 Accent 4" w:uiPriority="49"/>
+    <w:lsdException w:name="List Table 5 Dark Accent 4" w:uiPriority="50"/>
+    <w:lsdException w:name="List Table 6 Colorful Accent 4" w:uiPriority="51"/>
+    <w:lsdException w:name="List Table 7 Colorful Accent 4" w:uiPriority="52"/>
+    <w:lsdException w:name="List Table 1 Light Accent 5" w:uiPriority="46"/>
+    <w:lsdException w:name="List Table 2 Accent 5" w:uiPriority="47"/>
+    <w:lsdException w:name="List Table 3 Accent 5" w:uiPriority="48"/>
+    <w:lsdException w:name="List Table 4 Accent 5" w:uiPriority="49"/>
+    <w:lsdException w:name="List Table 5 Dark Accent 5" w:uiPriority="50"/>
+    <w:lsdException w:name="List Table 6 Colorful Accent 5" w:uiPriority="51"/>
+    <w:lsdException w:name="List Table 7 Colorful Accent 5" w:uiPriority="52"/>
+    <w:lsdException w:name="List Table 1 Light Accent 6" w:uiPriority="46"/>
+    <w:lsdException w:name="List Table 2 Accent 6" w:uiPriority="47"/>
+    <w:lsdException w:name="List Table 3 Accent 6" w:uiPriority="48"/>
+    <w:lsdException w:name="List Table 4 Accent 6" w:uiPriority="49"/>
+    <w:lsdException w:name="List Table 5 Dark Accent 6" w:uiPriority="50"/>
+    <w:lsdException w:name="List Table 6 Colorful Accent 6" w:uiPriority="51"/>
+    <w:lsdException w:name="List Table 7 Colorful Accent 6" w:uiPriority="52"/>
+    <w:lsdException w:name="Mention" w:semiHidden="1" w:unhideWhenUsed="1"/>
+    <w:lsdException w:name="Smart Hyperlink" w:semiHidden="1" w:unhideWhenUsed="1"/>
+    <w:lsdException w:name="Hashtag" w:semiHidden="1" w:unhideWhenUsed="1"/>
   </w:latentStyles>
   <w:style w:type="paragraph" w:default="1" w:styleId="Normal">
     <w:name w:val="Normal"/>
@@ -1151,239 +2696,83 @@
     <w:uiPriority w:val="99"/>
     <w:rsid w:val="00D763CF"/>
   </w:style>
-</w:styles>
-</file>
-
-<file path=word/stylesWithEffects.xml><?xml version="1.0" encoding="utf-8"?>
-<w:styles xmlns:wpc="http://schemas.microsoft.com/office/word/2010/wordprocessingCanvas" xmlns:mc="http://schemas.openxmlformats.org/markup-compatibility/2006" xmlns:o="urn:schemas-microsoft-com:office:office" xmlns:r="http://schemas.openxmlformats.org/officeDocument/2006/relationships" xmlns:m="http://schemas.openxmlformats.org/officeDocument/2006/math" xmlns:v="urn:schemas-microsoft-com:vml" xmlns:wp14="http://schemas.microsoft.com/office/word/2010/wordprocessingDrawing" xmlns:wp="http://schemas.openxmlformats.org/drawingml/2006/wordprocessingDrawing" xmlns:w10="urn:schemas-microsoft-com:office:word" xmlns:w="http://schemas.openxmlformats.org/wordprocessingml/2006/main" xmlns:w14="http://schemas.microsoft.com/office/word/2010/wordml" xmlns:wpg="http://schemas.microsoft.com/office/word/2010/wordprocessingGroup" xmlns:wpi="http://schemas.microsoft.com/office/word/2010/wordprocessingInk" xmlns:wne="http://schemas.microsoft.com/office/word/2006/wordml" xmlns:wps="http://schemas.microsoft.com/office/word/2010/wordprocessingShape" mc:Ignorable="w14 wp14">
-  <w:docDefaults>
-    <w:rPrDefault>
-      <w:rPr>
-        <w:rFonts w:asciiTheme="minorHAnsi" w:eastAsiaTheme="minorHAnsi" w:hAnsiTheme="minorHAnsi" w:cstheme="minorBidi"/>
-        <w:sz w:val="22"/>
-        <w:szCs w:val="22"/>
-        <w:lang w:val="en-GB" w:eastAsia="en-US" w:bidi="ar-SA"/>
-      </w:rPr>
-    </w:rPrDefault>
-    <w:pPrDefault>
-      <w:pPr>
-        <w:spacing w:after="200" w:line="276" w:lineRule="auto"/>
-      </w:pPr>
-    </w:pPrDefault>
-  </w:docDefaults>
-  <w:latentStyles w:defLockedState="0" w:defUIPriority="99" w:defSemiHidden="1" w:defUnhideWhenUsed="1" w:defQFormat="0" w:count="267">
-    <w:lsdException w:name="Normal" w:semiHidden="0" w:uiPriority="0" w:unhideWhenUsed="0" w:qFormat="1"/>
-    <w:lsdException w:name="heading 1" w:semiHidden="0" w:uiPriority="9" w:unhideWhenUsed="0" w:qFormat="1"/>
-    <w:lsdException w:name="heading 2" w:uiPriority="9" w:qFormat="1"/>
-    <w:lsdException w:name="heading 3" w:uiPriority="9" w:qFormat="1"/>
-    <w:lsdException w:name="heading 4" w:uiPriority="9" w:qFormat="1"/>
-    <w:lsdException w:name="heading 5" w:uiPriority="9" w:qFormat="1"/>
-    <w:lsdException w:name="heading 6" w:uiPriority="9" w:qFormat="1"/>
-    <w:lsdException w:name="heading 7" w:uiPriority="9" w:qFormat="1"/>
-    <w:lsdException w:name="heading 8" w:uiPriority="9" w:qFormat="1"/>
-    <w:lsdException w:name="heading 9" w:uiPriority="9" w:qFormat="1"/>
-    <w:lsdException w:name="toc 1" w:uiPriority="39"/>
-    <w:lsdException w:name="toc 2" w:uiPriority="39"/>
-    <w:lsdException w:name="toc 3" w:uiPriority="39"/>
-    <w:lsdException w:name="toc 4" w:uiPriority="39"/>
-    <w:lsdException w:name="toc 5" w:uiPriority="39"/>
-    <w:lsdException w:name="toc 6" w:uiPriority="39"/>
-    <w:lsdException w:name="toc 7" w:uiPriority="39"/>
-    <w:lsdException w:name="toc 8" w:uiPriority="39"/>
-    <w:lsdException w:name="toc 9" w:uiPriority="39"/>
-    <w:lsdException w:name="caption" w:uiPriority="35" w:qFormat="1"/>
-    <w:lsdException w:name="Title" w:semiHidden="0" w:uiPriority="10" w:unhideWhenUsed="0" w:qFormat="1"/>
-    <w:lsdException w:name="Default Paragraph Font" w:uiPriority="1"/>
-    <w:lsdException w:name="Subtitle" w:semiHidden="0" w:uiPriority="11" w:unhideWhenUsed="0" w:qFormat="1"/>
-    <w:lsdException w:name="Strong" w:semiHidden="0" w:uiPriority="22" w:unhideWhenUsed="0" w:qFormat="1"/>
-    <w:lsdException w:name="Emphasis" w:semiHidden="0" w:uiPriority="20" w:unhideWhenUsed="0" w:qFormat="1"/>
-    <w:lsdException w:name="Table Grid" w:semiHidden="0" w:uiPriority="59" w:unhideWhenUsed="0"/>
-    <w:lsdException w:name="Placeholder Text" w:unhideWhenUsed="0"/>
-    <w:lsdException w:name="No Spacing" w:semiHidden="0" w:uiPriority="1" w:unhideWhenUsed="0" w:qFormat="1"/>
-    <w:lsdException w:name="Light Shading" w:semiHidden="0" w:uiPriority="60" w:unhideWhenUsed="0"/>
-    <w:lsdException w:name="Light List" w:semiHidden="0" w:uiPriority="61" w:unhideWhenUsed="0"/>
-    <w:lsdException w:name="Light Grid" w:semiHidden="0" w:uiPriority="62" w:unhideWhenUsed="0"/>
-    <w:lsdException w:name="Medium Shading 1" w:semiHidden="0" w:uiPriority="63" w:unhideWhenUsed="0"/>
-    <w:lsdException w:name="Medium Shading 2" w:semiHidden="0" w:uiPriority="64" w:unhideWhenUsed="0"/>
-    <w:lsdException w:name="Medium List 1" w:semiHidden="0" w:uiPriority="65" w:unhideWhenUsed="0"/>
-    <w:lsdException w:name="Medium List 2" w:semiHidden="0" w:uiPriority="66" w:unhideWhenUsed="0"/>
-    <w:lsdException w:name="Medium Grid 1" w:semiHidden="0" w:uiPriority="67" w:unhideWhenUsed="0"/>
-    <w:lsdException w:name="Medium Grid 2" w:semiHidden="0" w:uiPriority="68" w:unhideWhenUsed="0"/>
-    <w:lsdException w:name="Medium Grid 3" w:semiHidden="0" w:uiPriority="69" w:unhideWhenUsed="0"/>
-    <w:lsdException w:name="Dark List" w:semiHidden="0" w:uiPriority="70" w:unhideWhenUsed="0"/>
-    <w:lsdException w:name="Colorful Shading" w:semiHidden="0" w:uiPriority="71" w:unhideWhenUsed="0"/>
-    <w:lsdException w:name="Colorful List" w:semiHidden="0" w:uiPriority="72" w:unhideWhenUsed="0"/>
-    <w:lsdException w:name="Colorful Grid" w:semiHidden="0" w:uiPriority="73" w:unhideWhenUsed="0"/>
-    <w:lsdException w:name="Light Shading Accent 1" w:semiHidden="0" w:uiPriority="60" w:unhideWhenUsed="0"/>
-    <w:lsdException w:name="Light List Accent 1" w:semiHidden="0" w:uiPriority="61" w:unhideWhenUsed="0"/>
-    <w:lsdException w:name="Light Grid Accent 1" w:semiHidden="0" w:uiPriority="62" w:unhideWhenUsed="0"/>
-    <w:lsdException w:name="Medium Shading 1 Accent 1" w:semiHidden="0" w:uiPriority="63" w:unhideWhenUsed="0"/>
-    <w:lsdException w:name="Medium Shading 2 Accent 1" w:semiHidden="0" w:uiPriority="64" w:unhideWhenUsed="0"/>
-    <w:lsdException w:name="Medium List 1 Accent 1" w:semiHidden="0" w:uiPriority="65" w:unhideWhenUsed="0"/>
-    <w:lsdException w:name="Revision" w:unhideWhenUsed="0"/>
-    <w:lsdException w:name="List Paragraph" w:semiHidden="0" w:uiPriority="34" w:unhideWhenUsed="0" w:qFormat="1"/>
-    <w:lsdException w:name="Quote" w:semiHidden="0" w:uiPriority="29" w:unhideWhenUsed="0" w:qFormat="1"/>
-    <w:lsdException w:name="Intense Quote" w:semiHidden="0" w:uiPriority="30" w:unhideWhenUsed="0" w:qFormat="1"/>
-    <w:lsdException w:name="Medium List 2 Accent 1" w:semiHidden="0" w:uiPriority="66" w:unhideWhenUsed="0"/>
-    <w:lsdException w:name="Medium Grid 1 Accent 1" w:semiHidden="0" w:uiPriority="67" w:unhideWhenUsed="0"/>
-    <w:lsdException w:name="Medium Grid 2 Accent 1" w:semiHidden="0" w:uiPriority="68" w:unhideWhenUsed="0"/>
-    <w:lsdException w:name="Medium Grid 3 Accent 1" w:semiHidden="0" w:uiPriority="69" w:unhideWhenUsed="0"/>
-    <w:lsdException w:name="Dark List Accent 1" w:semiHidden="0" w:uiPriority="70" w:unhideWhenUsed="0"/>
-    <w:lsdException w:name="Colorful Shading Accent 1" w:semiHidden="0" w:uiPriority="71" w:unhideWhenUsed="0"/>
-    <w:lsdException w:name="Colorful List Accent 1" w:semiHidden="0" w:uiPriority="72" w:unhideWhenUsed="0"/>
-    <w:lsdException w:name="Colorful Grid Accent 1" w:semiHidden="0" w:uiPriority="73" w:unhideWhenUsed="0"/>
-    <w:lsdException w:name="Light Shading Accent 2" w:semiHidden="0" w:uiPriority="60" w:unhideWhenUsed="0"/>
-    <w:lsdException w:name="Light List Accent 2" w:semiHidden="0" w:uiPriority="61" w:unhideWhenUsed="0"/>
-    <w:lsdException w:name="Light Grid Accent 2" w:semiHidden="0" w:uiPriority="62" w:unhideWhenUsed="0"/>
-    <w:lsdException w:name="Medium Shading 1 Accent 2" w:semiHidden="0" w:uiPriority="63" w:unhideWhenUsed="0"/>
-    <w:lsdException w:name="Medium Shading 2 Accent 2" w:semiHidden="0" w:uiPriority="64" w:unhideWhenUsed="0"/>
-    <w:lsdException w:name="Medium List 1 Accent 2" w:semiHidden="0" w:uiPriority="65" w:unhideWhenUsed="0"/>
-    <w:lsdException w:name="Medium List 2 Accent 2" w:semiHidden="0" w:uiPriority="66" w:unhideWhenUsed="0"/>
-    <w:lsdException w:name="Medium Grid 1 Accent 2" w:semiHidden="0" w:uiPriority="67" w:unhideWhenUsed="0"/>
-    <w:lsdException w:name="Medium Grid 2 Accent 2" w:semiHidden="0" w:uiPriority="68" w:unhideWhenUsed="0"/>
-    <w:lsdException w:name="Medium Grid 3 Accent 2" w:semiHidden="0" w:uiPriority="69" w:unhideWhenUsed="0"/>
-    <w:lsdException w:name="Dark List Accent 2" w:semiHidden="0" w:uiPriority="70" w:unhideWhenUsed="0"/>
-    <w:lsdException w:name="Colorful Shading Accent 2" w:semiHidden="0" w:uiPriority="71" w:unhideWhenUsed="0"/>
-    <w:lsdException w:name="Colorful List Accent 2" w:semiHidden="0" w:uiPriority="72" w:unhideWhenUsed="0"/>
-    <w:lsdException w:name="Colorful Grid Accent 2" w:semiHidden="0" w:uiPriority="73" w:unhideWhenUsed="0"/>
-    <w:lsdException w:name="Light Shading Accent 3" w:semiHidden="0" w:uiPriority="60" w:unhideWhenUsed="0"/>
-    <w:lsdException w:name="Light List Accent 3" w:semiHidden="0" w:uiPriority="61" w:unhideWhenUsed="0"/>
-    <w:lsdException w:name="Light Grid Accent 3" w:semiHidden="0" w:uiPriority="62" w:unhideWhenUsed="0"/>
-    <w:lsdException w:name="Medium Shading 1 Accent 3" w:semiHidden="0" w:uiPriority="63" w:unhideWhenUsed="0"/>
-    <w:lsdException w:name="Medium Shading 2 Accent 3" w:semiHidden="0" w:uiPriority="64" w:unhideWhenUsed="0"/>
-    <w:lsdException w:name="Medium List 1 Accent 3" w:semiHidden="0" w:uiPriority="65" w:unhideWhenUsed="0"/>
-    <w:lsdException w:name="Medium List 2 Accent 3" w:semiHidden="0" w:uiPriority="66" w:unhideWhenUsed="0"/>
-    <w:lsdException w:name="Medium Grid 1 Accent 3" w:semiHidden="0" w:uiPriority="67" w:unhideWhenUsed="0"/>
-    <w:lsdException w:name="Medium Grid 2 Accent 3" w:semiHidden="0" w:uiPriority="68" w:unhideWhenUsed="0"/>
-    <w:lsdException w:name="Medium Grid 3 Accent 3" w:semiHidden="0" w:uiPriority="69" w:unhideWhenUsed="0"/>
-    <w:lsdException w:name="Dark List Accent 3" w:semiHidden="0" w:uiPriority="70" w:unhideWhenUsed="0"/>
-    <w:lsdException w:name="Colorful Shading Accent 3" w:semiHidden="0" w:uiPriority="71" w:unhideWhenUsed="0"/>
-    <w:lsdException w:name="Colorful List Accent 3" w:semiHidden="0" w:uiPriority="72" w:unhideWhenUsed="0"/>
-    <w:lsdException w:name="Colorful Grid Accent 3" w:semiHidden="0" w:uiPriority="73" w:unhideWhenUsed="0"/>
-    <w:lsdException w:name="Light Shading Accent 4" w:semiHidden="0" w:uiPriority="60" w:unhideWhenUsed="0"/>
-    <w:lsdException w:name="Light List Accent 4" w:semiHidden="0" w:uiPriority="61" w:unhideWhenUsed="0"/>
-    <w:lsdException w:name="Light Grid Accent 4" w:semiHidden="0" w:uiPriority="62" w:unhideWhenUsed="0"/>
-    <w:lsdException w:name="Medium Shading 1 Accent 4" w:semiHidden="0" w:uiPriority="63" w:unhideWhenUsed="0"/>
-    <w:lsdException w:name="Medium Shading 2 Accent 4" w:semiHidden="0" w:uiPriority="64" w:unhideWhenUsed="0"/>
-    <w:lsdException w:name="Medium List 1 Accent 4" w:semiHidden="0" w:uiPriority="65" w:unhideWhenUsed="0"/>
-    <w:lsdException w:name="Medium List 2 Accent 4" w:semiHidden="0" w:uiPriority="66" w:unhideWhenUsed="0"/>
-    <w:lsdException w:name="Medium Grid 1 Accent 4" w:semiHidden="0" w:uiPriority="67" w:unhideWhenUsed="0"/>
-    <w:lsdException w:name="Medium Grid 2 Accent 4" w:semiHidden="0" w:uiPriority="68" w:unhideWhenUsed="0"/>
-    <w:lsdException w:name="Medium Grid 3 Accent 4" w:semiHidden="0" w:uiPriority="69" w:unhideWhenUsed="0"/>
-    <w:lsdException w:name="Dark List Accent 4" w:semiHidden="0" w:uiPriority="70" w:unhideWhenUsed="0"/>
-    <w:lsdException w:name="Colorful Shading Accent 4" w:semiHidden="0" w:uiPriority="71" w:unhideWhenUsed="0"/>
-    <w:lsdException w:name="Colorful List Accent 4" w:semiHidden="0" w:uiPriority="72" w:unhideWhenUsed="0"/>
-    <w:lsdException w:name="Colorful Grid Accent 4" w:semiHidden="0" w:uiPriority="73" w:unhideWhenUsed="0"/>
-    <w:lsdException w:name="Light Shading Accent 5" w:semiHidden="0" w:uiPriority="60" w:unhideWhenUsed="0"/>
-    <w:lsdException w:name="Light List Accent 5" w:semiHidden="0" w:uiPriority="61" w:unhideWhenUsed="0"/>
-    <w:lsdException w:name="Light Grid Accent 5" w:semiHidden="0" w:uiPriority="62" w:unhideWhenUsed="0"/>
-    <w:lsdException w:name="Medium Shading 1 Accent 5" w:semiHidden="0" w:uiPriority="63" w:unhideWhenUsed="0"/>
-    <w:lsdException w:name="Medium Shading 2 Accent 5" w:semiHidden="0" w:uiPriority="64" w:unhideWhenUsed="0"/>
-    <w:lsdException w:name="Medium List 1 Accent 5" w:semiHidden="0" w:uiPriority="65" w:unhideWhenUsed="0"/>
-    <w:lsdException w:name="Medium List 2 Accent 5" w:semiHidden="0" w:uiPriority="66" w:unhideWhenUsed="0"/>
-    <w:lsdException w:name="Medium Grid 1 Accent 5" w:semiHidden="0" w:uiPriority="67" w:unhideWhenUsed="0"/>
-    <w:lsdException w:name="Medium Grid 2 Accent 5" w:semiHidden="0" w:uiPriority="68" w:unhideWhenUsed="0"/>
-    <w:lsdException w:name="Medium Grid 3 Accent 5" w:semiHidden="0" w:uiPriority="69" w:unhideWhenUsed="0"/>
-    <w:lsdException w:name="Dark List Accent 5" w:semiHidden="0" w:uiPriority="70" w:unhideWhenUsed="0"/>
-    <w:lsdException w:name="Colorful Shading Accent 5" w:semiHidden="0" w:uiPriority="71" w:unhideWhenUsed="0"/>
-    <w:lsdException w:name="Colorful List Accent 5" w:semiHidden="0" w:uiPriority="72" w:unhideWhenUsed="0"/>
-    <w:lsdException w:name="Colorful Grid Accent 5" w:semiHidden="0" w:uiPriority="73" w:unhideWhenUsed="0"/>
-    <w:lsdException w:name="Light Shading Accent 6" w:semiHidden="0" w:uiPriority="60" w:unhideWhenUsed="0"/>
-    <w:lsdException w:name="Light List Accent 6" w:semiHidden="0" w:uiPriority="61" w:unhideWhenUsed="0"/>
-    <w:lsdException w:name="Light Grid Accent 6" w:semiHidden="0" w:uiPriority="62" w:unhideWhenUsed="0"/>
-    <w:lsdException w:name="Medium Shading 1 Accent 6" w:semiHidden="0" w:uiPriority="63" w:unhideWhenUsed="0"/>
-    <w:lsdException w:name="Medium Shading 2 Accent 6" w:semiHidden="0" w:uiPriority="64" w:unhideWhenUsed="0"/>
-    <w:lsdException w:name="Medium List 1 Accent 6" w:semiHidden="0" w:uiPriority="65" w:unhideWhenUsed="0"/>
-    <w:lsdException w:name="Medium List 2 Accent 6" w:semiHidden="0" w:uiPriority="66" w:unhideWhenUsed="0"/>
-    <w:lsdException w:name="Medium Grid 1 Accent 6" w:semiHidden="0" w:uiPriority="67" w:unhideWhenUsed="0"/>
-    <w:lsdException w:name="Medium Grid 2 Accent 6" w:semiHidden="0" w:uiPriority="68" w:unhideWhenUsed="0"/>
-    <w:lsdException w:name="Medium Grid 3 Accent 6" w:semiHidden="0" w:uiPriority="69" w:unhideWhenUsed="0"/>
-    <w:lsdException w:name="Dark List Accent 6" w:semiHidden="0" w:uiPriority="70" w:unhideWhenUsed="0"/>
-    <w:lsdException w:name="Colorful Shading Accent 6" w:semiHidden="0" w:uiPriority="71" w:unhideWhenUsed="0"/>
-    <w:lsdException w:name="Colorful List Accent 6" w:semiHidden="0" w:uiPriority="72" w:unhideWhenUsed="0"/>
-    <w:lsdException w:name="Colorful Grid Accent 6" w:semiHidden="0" w:uiPriority="73" w:unhideWhenUsed="0"/>
-    <w:lsdException w:name="Subtle Emphasis" w:semiHidden="0" w:uiPriority="19" w:unhideWhenUsed="0" w:qFormat="1"/>
-    <w:lsdException w:name="Intense Emphasis" w:semiHidden="0" w:uiPriority="21" w:unhideWhenUsed="0" w:qFormat="1"/>
-    <w:lsdException w:name="Subtle Reference" w:semiHidden="0" w:uiPriority="31" w:unhideWhenUsed="0" w:qFormat="1"/>
-    <w:lsdException w:name="Intense Reference" w:semiHidden="0" w:uiPriority="32" w:unhideWhenUsed="0" w:qFormat="1"/>
-    <w:lsdException w:name="Book Title" w:semiHidden="0" w:uiPriority="33" w:unhideWhenUsed="0" w:qFormat="1"/>
-    <w:lsdException w:name="Bibliography" w:uiPriority="37"/>
-    <w:lsdException w:name="TOC Heading" w:uiPriority="39" w:qFormat="1"/>
-  </w:latentStyles>
-  <w:style w:type="paragraph" w:default="1" w:styleId="Normal">
-    <w:name w:val="Normal"/>
-    <w:qFormat/>
-  </w:style>
-  <w:style w:type="character" w:default="1" w:styleId="DefaultParagraphFont">
-    <w:name w:val="Default Paragraph Font"/>
-    <w:uiPriority w:val="1"/>
-    <w:semiHidden/>
-    <w:unhideWhenUsed/>
-  </w:style>
-  <w:style w:type="table" w:default="1" w:styleId="TableNormal">
-    <w:name w:val="Normal Table"/>
+  <w:style w:type="paragraph" w:styleId="EndnoteText">
+    <w:name w:val="endnote text"/>
+    <w:basedOn w:val="Normal"/>
+    <w:link w:val="EndnoteTextChar"/>
     <w:uiPriority w:val="99"/>
     <w:semiHidden/>
     <w:unhideWhenUsed/>
-    <w:tblPr>
-      <w:tblInd w:w="0" w:type="dxa"/>
-      <w:tblCellMar>
-        <w:top w:w="0" w:type="dxa"/>
-        <w:left w:w="108" w:type="dxa"/>
-        <w:bottom w:w="0" w:type="dxa"/>
-        <w:right w:w="108" w:type="dxa"/>
-      </w:tblCellMar>
-    </w:tblPr>
+    <w:rsid w:val="00DF6B36"/>
+    <w:pPr>
+      <w:spacing w:after="0" w:line="240" w:lineRule="auto"/>
+    </w:pPr>
+    <w:rPr>
+      <w:sz w:val="20"/>
+      <w:szCs w:val="20"/>
+    </w:rPr>
   </w:style>
-  <w:style w:type="numbering" w:default="1" w:styleId="NoList">
-    <w:name w:val="No List"/>
+  <w:style w:type="character" w:customStyle="1" w:styleId="EndnoteTextChar">
+    <w:name w:val="Endnote Text Char"/>
+    <w:basedOn w:val="DefaultParagraphFont"/>
+    <w:link w:val="EndnoteText"/>
+    <w:uiPriority w:val="99"/>
+    <w:semiHidden/>
+    <w:rsid w:val="00DF6B36"/>
+    <w:rPr>
+      <w:sz w:val="20"/>
+      <w:szCs w:val="20"/>
+    </w:rPr>
+  </w:style>
+  <w:style w:type="character" w:styleId="EndnoteReference">
+    <w:name w:val="endnote reference"/>
+    <w:basedOn w:val="DefaultParagraphFont"/>
     <w:uiPriority w:val="99"/>
     <w:semiHidden/>
     <w:unhideWhenUsed/>
+    <w:rsid w:val="00DF6B36"/>
+    <w:rPr>
+      <w:vertAlign w:val="superscript"/>
+    </w:rPr>
   </w:style>
-  <w:style w:type="paragraph" w:styleId="Header">
-    <w:name w:val="header"/>
+  <w:style w:type="paragraph" w:styleId="FootnoteText">
+    <w:name w:val="footnote text"/>
     <w:basedOn w:val="Normal"/>
-    <w:link w:val="HeaderChar"/>
+    <w:link w:val="FootnoteTextChar"/>
     <w:uiPriority w:val="99"/>
+    <w:semiHidden/>
     <w:unhideWhenUsed/>
-    <w:rsid w:val="00D763CF"/>
+    <w:rsid w:val="00470DEB"/>
     <w:pPr>
-      <w:tabs>
-        <w:tab w:val="center" w:pos="4513"/>
-        <w:tab w:val="right" w:pos="9026"/>
-      </w:tabs>
       <w:spacing w:after="0" w:line="240" w:lineRule="auto"/>
     </w:pPr>
+    <w:rPr>
+      <w:sz w:val="20"/>
+      <w:szCs w:val="20"/>
+    </w:rPr>
   </w:style>
-  <w:style w:type="character" w:customStyle="1" w:styleId="HeaderChar">
-    <w:name w:val="Header Char"/>
+  <w:style w:type="character" w:customStyle="1" w:styleId="FootnoteTextChar">
+    <w:name w:val="Footnote Text Char"/>
     <w:basedOn w:val="DefaultParagraphFont"/>
-    <w:link w:val="Header"/>
+    <w:link w:val="FootnoteText"/>
     <w:uiPriority w:val="99"/>
-    <w:rsid w:val="00D763CF"/>
+    <w:semiHidden/>
+    <w:rsid w:val="00470DEB"/>
+    <w:rPr>
+      <w:sz w:val="20"/>
+      <w:szCs w:val="20"/>
+    </w:rPr>
   </w:style>
-  <w:style w:type="paragraph" w:styleId="Footer">
-    <w:name w:val="footer"/>
-    <w:basedOn w:val="Normal"/>
-    <w:link w:val="FooterChar"/>
+  <w:style w:type="character" w:styleId="FootnoteReference">
+    <w:name w:val="footnote reference"/>
+    <w:basedOn w:val="DefaultParagraphFont"/>
     <w:uiPriority w:val="99"/>
+    <w:semiHidden/>
     <w:unhideWhenUsed/>
-    <w:rsid w:val="00D763CF"/>
-    <w:pPr>
-      <w:tabs>
-        <w:tab w:val="center" w:pos="4513"/>
-        <w:tab w:val="right" w:pos="9026"/>
-      </w:tabs>
-      <w:spacing w:after="0" w:line="240" w:lineRule="auto"/>
-    </w:pPr>
-  </w:style>
-  <w:style w:type="character" w:customStyle="1" w:styleId="FooterChar">
-    <w:name w:val="Footer Char"/>
-    <w:basedOn w:val="DefaultParagraphFont"/>
-    <w:link w:val="Footer"/>
-    <w:uiPriority w:val="99"/>
-    <w:rsid w:val="00D763CF"/>
+    <w:rsid w:val="00470DEB"/>
+    <w:rPr>
+      <w:vertAlign w:val="superscript"/>
+    </w:rPr>
   </w:style>
 </w:styles>
 </file>
@@ -1671,4 +3060,16 @@
   <a:objectDefaults/>
   <a:extraClrSchemeLst/>
 </a:theme>
+</file>
+
+<file path=customXml/item1.xml><?xml version="1.0" encoding="utf-8"?>
+<b:Sources xmlns:b="http://schemas.openxmlformats.org/officeDocument/2006/bibliography" xmlns="http://schemas.openxmlformats.org/officeDocument/2006/bibliography" SelectedStyle="\APASixthEditionOfficeOnline.xsl" StyleName="APA" Version="6"/>
+</file>
+
+<file path=customXml/itemProps1.xml><?xml version="1.0" encoding="utf-8"?>
+<ds:datastoreItem xmlns:ds="http://schemas.openxmlformats.org/officeDocument/2006/customXml" ds:itemID="{640AA9E9-7B46-4ACF-9F4B-3A679470ABF0}">
+  <ds:schemaRefs>
+    <ds:schemaRef ds:uri="http://schemas.openxmlformats.org/officeDocument/2006/bibliography"/>
+  </ds:schemaRefs>
+</ds:datastoreItem>
 </file>
</xml_diff>

<commit_message>
more pub bias code
</commit_message>
<xml_diff>
--- a/manuscript_draft.docx
+++ b/manuscript_draft.docx
@@ -1834,6 +1834,24 @@
         <w:spacing w:line="480" w:lineRule="auto"/>
         <w:rPr>
           <w:rFonts w:ascii="Times New Roman" w:hAnsi="Times New Roman" w:cs="Times New Roman"/>
+          <w:sz w:val="24"/>
+          <w:szCs w:val="24"/>
+        </w:rPr>
+      </w:pPr>
+      <w:r>
+        <w:rPr>
+          <w:rFonts w:ascii="Times New Roman" w:hAnsi="Times New Roman" w:cs="Times New Roman"/>
+          <w:sz w:val="24"/>
+          <w:szCs w:val="24"/>
+        </w:rPr>
+        <w:t>Xx% of the studies included in the present meta-analysis were in the grey literature (i.e. they were not formally published).</w:t>
+      </w:r>
+    </w:p>
+    <w:p>
+      <w:pPr>
+        <w:spacing w:line="480" w:lineRule="auto"/>
+        <w:rPr>
+          <w:rFonts w:ascii="Times New Roman" w:hAnsi="Times New Roman" w:cs="Times New Roman"/>
           <w:b/>
           <w:sz w:val="24"/>
           <w:szCs w:val="24"/>
@@ -1845,7 +1863,31 @@
           <w:sz w:val="24"/>
           <w:szCs w:val="24"/>
         </w:rPr>
-        <w:t xml:space="preserve">Xx% of the studies included in the present meta-analysis were in the grey literature (i.e. they were not formally published). </w:t>
+        <w:t xml:space="preserve">A test of </w:t>
+      </w:r>
+      <w:r>
+        <w:rPr>
+          <w:rFonts w:ascii="Times New Roman" w:hAnsi="Times New Roman" w:cs="Times New Roman"/>
+          <w:sz w:val="24"/>
+          <w:szCs w:val="24"/>
+        </w:rPr>
+        <w:t>funnel plot asymmetry based on a weighted linear regression of the effect estimates on their standard errors (</w:t>
+      </w:r>
+      <w:r>
+        <w:rPr>
+          <w:rFonts w:ascii="Times New Roman" w:hAnsi="Times New Roman" w:cs="Times New Roman"/>
+          <w:sz w:val="24"/>
+          <w:szCs w:val="24"/>
+        </w:rPr>
+        <w:t>Sterne et al., 2011</w:t>
+      </w:r>
+      <w:r>
+        <w:rPr>
+          <w:rFonts w:ascii="Times New Roman" w:hAnsi="Times New Roman" w:cs="Times New Roman"/>
+          <w:sz w:val="24"/>
+          <w:szCs w:val="24"/>
+        </w:rPr>
+        <w:t xml:space="preserve">) indicated no statistically significant evidence for asymmetry for both reading comprehension () and reading speed (). </w:t>
       </w:r>
     </w:p>
     <w:p>
@@ -1945,6 +1987,7 @@
           <w:sz w:val="24"/>
           <w:szCs w:val="24"/>
         </w:rPr>
+        <w:lastRenderedPageBreak/>
         <w:t>M.R.V was supported by a PhD studentship from Bournemouth University. The funding body had no role in the design</w:t>
       </w:r>
       <w:r>
@@ -3362,901 +3405,1010 @@
           <w:szCs w:val="24"/>
         </w:rPr>
       </w:pPr>
-      <w:r>
+    </w:p>
+    <w:p>
+      <w:pPr>
+        <w:spacing w:line="480" w:lineRule="auto"/>
+        <w:jc w:val="center"/>
         <w:rPr>
           <w:rFonts w:ascii="Times New Roman" w:hAnsi="Times New Roman" w:cs="Times New Roman"/>
           <w:b/>
           <w:sz w:val="24"/>
           <w:szCs w:val="24"/>
         </w:rPr>
-        <w:t>References</w:t>
-      </w:r>
-    </w:p>
-    <w:p>
-      <w:pPr>
-        <w:spacing w:line="480" w:lineRule="auto"/>
-        <w:ind w:left="720" w:hanging="720"/>
-        <w:rPr>
-          <w:rFonts w:ascii="Times New Roman" w:hAnsi="Times New Roman" w:cs="Times New Roman"/>
-          <w:sz w:val="24"/>
-          <w:szCs w:val="24"/>
-        </w:rPr>
-      </w:pPr>
-      <w:r>
-        <w:rPr>
-          <w:rFonts w:ascii="Times New Roman" w:hAnsi="Times New Roman" w:cs="Times New Roman"/>
-          <w:sz w:val="24"/>
-          <w:szCs w:val="24"/>
-        </w:rPr>
-        <w:t>Rohatgi</w:t>
-      </w:r>
-      <w:r>
-        <w:rPr>
-          <w:rFonts w:ascii="Times New Roman" w:hAnsi="Times New Roman" w:cs="Times New Roman"/>
-          <w:sz w:val="24"/>
-          <w:szCs w:val="24"/>
-        </w:rPr>
-        <w:t>, A</w:t>
-      </w:r>
-      <w:r>
-        <w:rPr>
-          <w:rFonts w:ascii="Times New Roman" w:hAnsi="Times New Roman" w:cs="Times New Roman"/>
-          <w:sz w:val="24"/>
-          <w:szCs w:val="24"/>
-        </w:rPr>
-        <w:t>.</w:t>
-      </w:r>
-      <w:r>
-        <w:rPr>
-          <w:rFonts w:ascii="Times New Roman" w:hAnsi="Times New Roman" w:cs="Times New Roman"/>
-          <w:sz w:val="24"/>
-          <w:szCs w:val="24"/>
-        </w:rPr>
-        <w:t xml:space="preserve"> (2015). digitizeR: Tool to extract numerical data from images of plots, maps, etc.. </w:t>
-      </w:r>
-      <w:r>
-        <w:rPr>
-          <w:rFonts w:ascii="Times New Roman" w:hAnsi="Times New Roman" w:cs="Times New Roman"/>
-          <w:i/>
-          <w:sz w:val="24"/>
-          <w:szCs w:val="24"/>
-        </w:rPr>
-        <w:t>R package version 1.0</w:t>
-      </w:r>
-      <w:r>
-        <w:rPr>
-          <w:rFonts w:ascii="Times New Roman" w:hAnsi="Times New Roman" w:cs="Times New Roman"/>
-          <w:sz w:val="24"/>
-          <w:szCs w:val="24"/>
-        </w:rPr>
-        <w:t>.</w:t>
-      </w:r>
-      <w:r>
-        <w:rPr>
-          <w:rFonts w:ascii="Times New Roman" w:hAnsi="Times New Roman" w:cs="Times New Roman"/>
-          <w:sz w:val="24"/>
-          <w:szCs w:val="24"/>
-        </w:rPr>
-        <w:t xml:space="preserve"> Retrieved from</w:t>
-      </w:r>
-      <w:r>
-        <w:rPr>
-          <w:rFonts w:ascii="Times New Roman" w:hAnsi="Times New Roman" w:cs="Times New Roman"/>
-          <w:sz w:val="24"/>
-          <w:szCs w:val="24"/>
-        </w:rPr>
-        <w:t xml:space="preserve"> http://github.com/ankitrohatgi/digitizeR</w:t>
-      </w:r>
-    </w:p>
-    <w:p>
-      <w:pPr>
-        <w:spacing w:line="480" w:lineRule="auto"/>
-        <w:ind w:left="720" w:hanging="720"/>
-        <w:rPr>
-          <w:rFonts w:ascii="Times New Roman" w:hAnsi="Times New Roman" w:cs="Times New Roman"/>
-          <w:sz w:val="24"/>
-          <w:szCs w:val="24"/>
-        </w:rPr>
-      </w:pPr>
-      <w:r>
-        <w:rPr>
-          <w:rFonts w:ascii="Times New Roman" w:hAnsi="Times New Roman" w:cs="Times New Roman"/>
-          <w:sz w:val="24"/>
-          <w:szCs w:val="24"/>
-        </w:rPr>
-        <w:t xml:space="preserve">Beaman, C. P. (2005). Auditory distraction from low‐intensity noise: a review of the consequences for learning and workplace environments. </w:t>
-      </w:r>
-      <w:r>
-        <w:rPr>
-          <w:rFonts w:ascii="Times New Roman" w:hAnsi="Times New Roman" w:cs="Times New Roman"/>
-          <w:i/>
-          <w:sz w:val="24"/>
-          <w:szCs w:val="24"/>
-        </w:rPr>
-        <w:t>Applied Cognitive Psychology</w:t>
-      </w:r>
-      <w:r>
-        <w:rPr>
-          <w:rFonts w:ascii="Times New Roman" w:hAnsi="Times New Roman" w:cs="Times New Roman"/>
-          <w:sz w:val="24"/>
-          <w:szCs w:val="24"/>
-        </w:rPr>
-        <w:t xml:space="preserve">, </w:t>
-      </w:r>
-      <w:r>
-        <w:rPr>
-          <w:rFonts w:ascii="Times New Roman" w:hAnsi="Times New Roman" w:cs="Times New Roman"/>
-          <w:i/>
-          <w:sz w:val="24"/>
-          <w:szCs w:val="24"/>
-        </w:rPr>
-        <w:t>19</w:t>
-      </w:r>
-      <w:r>
-        <w:rPr>
-          <w:rFonts w:ascii="Times New Roman" w:hAnsi="Times New Roman" w:cs="Times New Roman"/>
-          <w:sz w:val="24"/>
-          <w:szCs w:val="24"/>
-        </w:rPr>
-        <w:t>(8), 1041-1064.</w:t>
-      </w:r>
-      <w:r>
-        <w:rPr>
-          <w:rFonts w:ascii="Times New Roman" w:hAnsi="Times New Roman" w:cs="Times New Roman"/>
-          <w:sz w:val="24"/>
-          <w:szCs w:val="24"/>
-        </w:rPr>
-        <w:t xml:space="preserve"> doi:</w:t>
-      </w:r>
-      <w:r>
-        <w:rPr>
-          <w:rFonts w:ascii="Times New Roman" w:hAnsi="Times New Roman" w:cs="Times New Roman"/>
-          <w:sz w:val="24"/>
-          <w:szCs w:val="24"/>
-        </w:rPr>
-        <w:t>10.1002/acp.1134</w:t>
-      </w:r>
-    </w:p>
-    <w:p>
-      <w:pPr>
-        <w:spacing w:line="480" w:lineRule="auto"/>
-        <w:ind w:left="720" w:hanging="720"/>
-        <w:rPr>
-          <w:rFonts w:ascii="Times New Roman" w:hAnsi="Times New Roman" w:cs="Times New Roman"/>
-          <w:sz w:val="24"/>
-          <w:szCs w:val="24"/>
-        </w:rPr>
-      </w:pPr>
-      <w:r>
-        <w:rPr>
-          <w:rFonts w:ascii="Times New Roman" w:hAnsi="Times New Roman" w:cs="Times New Roman"/>
-          <w:sz w:val="24"/>
-          <w:szCs w:val="24"/>
-        </w:rPr>
-        <w:lastRenderedPageBreak/>
-        <w:t xml:space="preserve">Borenstein, M. (2009). </w:t>
-      </w:r>
-      <w:r>
-        <w:rPr>
-          <w:rFonts w:ascii="Times New Roman" w:hAnsi="Times New Roman" w:cs="Times New Roman"/>
-          <w:sz w:val="24"/>
-          <w:szCs w:val="24"/>
-        </w:rPr>
-        <w:t xml:space="preserve">Effect sizes for continuous data. In </w:t>
-      </w:r>
-      <w:r>
-        <w:rPr>
-          <w:rFonts w:ascii="Times New Roman" w:hAnsi="Times New Roman" w:cs="Times New Roman"/>
-          <w:sz w:val="24"/>
-          <w:szCs w:val="24"/>
-        </w:rPr>
-        <w:t>H. M. Cooper, L. V. Hedges, &amp; J. C. Valentine</w:t>
-      </w:r>
-      <w:r>
-        <w:rPr>
-          <w:rFonts w:ascii="Times New Roman" w:hAnsi="Times New Roman" w:cs="Times New Roman"/>
-          <w:sz w:val="24"/>
-          <w:szCs w:val="24"/>
-        </w:rPr>
-        <w:t xml:space="preserve"> (Eds.)</w:t>
-      </w:r>
-      <w:r>
-        <w:rPr>
-          <w:rFonts w:ascii="Times New Roman" w:hAnsi="Times New Roman" w:cs="Times New Roman"/>
-          <w:sz w:val="24"/>
-          <w:szCs w:val="24"/>
-        </w:rPr>
-        <w:t xml:space="preserve">, </w:t>
-      </w:r>
-      <w:r>
-        <w:rPr>
-          <w:rFonts w:ascii="Times New Roman" w:hAnsi="Times New Roman" w:cs="Times New Roman"/>
-          <w:i/>
-          <w:sz w:val="24"/>
-          <w:szCs w:val="24"/>
-        </w:rPr>
-        <w:t>The handbook of research synthesis and meta-analysis</w:t>
-      </w:r>
-      <w:r>
-        <w:rPr>
-          <w:rFonts w:ascii="Times New Roman" w:hAnsi="Times New Roman" w:cs="Times New Roman"/>
-          <w:sz w:val="24"/>
-          <w:szCs w:val="24"/>
-        </w:rPr>
-        <w:t xml:space="preserve"> (</w:t>
-      </w:r>
-      <w:r>
-        <w:rPr>
-          <w:rFonts w:ascii="Times New Roman" w:hAnsi="Times New Roman" w:cs="Times New Roman"/>
-          <w:sz w:val="24"/>
-          <w:szCs w:val="24"/>
-        </w:rPr>
-        <w:t>2</w:t>
-      </w:r>
-      <w:r>
-        <w:rPr>
-          <w:rFonts w:ascii="Times New Roman" w:hAnsi="Times New Roman" w:cs="Times New Roman"/>
-          <w:sz w:val="24"/>
-          <w:szCs w:val="24"/>
-          <w:vertAlign w:val="superscript"/>
-        </w:rPr>
-        <w:t>nd</w:t>
-      </w:r>
-      <w:r>
-        <w:rPr>
-          <w:rFonts w:ascii="Times New Roman" w:hAnsi="Times New Roman" w:cs="Times New Roman"/>
-          <w:sz w:val="24"/>
-          <w:szCs w:val="24"/>
-        </w:rPr>
-        <w:t xml:space="preserve"> ed., </w:t>
-      </w:r>
-      <w:r>
-        <w:rPr>
-          <w:rFonts w:ascii="Times New Roman" w:hAnsi="Times New Roman" w:cs="Times New Roman"/>
-          <w:sz w:val="24"/>
-          <w:szCs w:val="24"/>
-        </w:rPr>
-        <w:t>pp. 221-235).</w:t>
-      </w:r>
-      <w:r>
-        <w:rPr>
-          <w:rFonts w:ascii="Times New Roman" w:hAnsi="Times New Roman" w:cs="Times New Roman"/>
-          <w:sz w:val="24"/>
-          <w:szCs w:val="24"/>
-        </w:rPr>
-        <w:t xml:space="preserve"> New York, USA: Russel Sage Foundation.</w:t>
-      </w:r>
-    </w:p>
-    <w:p>
-      <w:pPr>
-        <w:spacing w:line="480" w:lineRule="auto"/>
-        <w:ind w:left="720" w:hanging="720"/>
-        <w:rPr>
-          <w:rFonts w:ascii="Times New Roman" w:hAnsi="Times New Roman" w:cs="Times New Roman"/>
-          <w:sz w:val="24"/>
-          <w:szCs w:val="24"/>
-        </w:rPr>
-      </w:pPr>
-      <w:r>
-        <w:rPr>
-          <w:rFonts w:ascii="Times New Roman" w:hAnsi="Times New Roman" w:cs="Times New Roman"/>
-          <w:sz w:val="24"/>
-          <w:szCs w:val="24"/>
-        </w:rPr>
-        <w:t xml:space="preserve">Clark, C., &amp; Sörqvist, P. (2012). A 3 year update on the influence of noise on performance and behavior. </w:t>
-      </w:r>
-      <w:r>
-        <w:rPr>
-          <w:rFonts w:ascii="Times New Roman" w:hAnsi="Times New Roman" w:cs="Times New Roman"/>
-          <w:i/>
-          <w:sz w:val="24"/>
-          <w:szCs w:val="24"/>
-        </w:rPr>
-        <w:t>Noise and Health</w:t>
-      </w:r>
-      <w:r>
-        <w:rPr>
-          <w:rFonts w:ascii="Times New Roman" w:hAnsi="Times New Roman" w:cs="Times New Roman"/>
-          <w:sz w:val="24"/>
-          <w:szCs w:val="24"/>
-        </w:rPr>
-        <w:t xml:space="preserve">, </w:t>
-      </w:r>
-      <w:r>
-        <w:rPr>
-          <w:rFonts w:ascii="Times New Roman" w:hAnsi="Times New Roman" w:cs="Times New Roman"/>
-          <w:i/>
-          <w:sz w:val="24"/>
-          <w:szCs w:val="24"/>
-        </w:rPr>
-        <w:t>14</w:t>
-      </w:r>
-      <w:r>
-        <w:rPr>
-          <w:rFonts w:ascii="Times New Roman" w:hAnsi="Times New Roman" w:cs="Times New Roman"/>
-          <w:sz w:val="24"/>
-          <w:szCs w:val="24"/>
-        </w:rPr>
-        <w:t>(61),</w:t>
-      </w:r>
-      <w:r>
-        <w:t xml:space="preserve"> </w:t>
-      </w:r>
-      <w:r>
-        <w:rPr>
-          <w:rFonts w:ascii="Times New Roman" w:hAnsi="Times New Roman" w:cs="Times New Roman"/>
-          <w:sz w:val="24"/>
-          <w:szCs w:val="24"/>
-        </w:rPr>
-        <w:t>292-</w:t>
-      </w:r>
-      <w:r>
-        <w:rPr>
-          <w:rFonts w:ascii="Times New Roman" w:hAnsi="Times New Roman" w:cs="Times New Roman"/>
-          <w:sz w:val="24"/>
-          <w:szCs w:val="24"/>
-        </w:rPr>
-        <w:t>296. doi:</w:t>
-      </w:r>
-      <w:r>
-        <w:rPr>
-          <w:rFonts w:ascii="Times New Roman" w:hAnsi="Times New Roman" w:cs="Times New Roman"/>
-          <w:sz w:val="24"/>
-          <w:szCs w:val="24"/>
-        </w:rPr>
-        <w:t>10.4103/1463-1741.104896.</w:t>
-      </w:r>
-    </w:p>
-    <w:p>
-      <w:pPr>
-        <w:spacing w:line="480" w:lineRule="auto"/>
-        <w:ind w:left="720" w:hanging="720"/>
-        <w:rPr>
-          <w:rFonts w:ascii="Times New Roman" w:hAnsi="Times New Roman" w:cs="Times New Roman"/>
-          <w:sz w:val="24"/>
-          <w:szCs w:val="24"/>
-        </w:rPr>
-      </w:pPr>
-      <w:r>
-        <w:rPr>
-          <w:rFonts w:ascii="Times New Roman" w:hAnsi="Times New Roman" w:cs="Times New Roman"/>
-          <w:sz w:val="24"/>
-          <w:szCs w:val="24"/>
-        </w:rPr>
-        <w:t xml:space="preserve">Dalton, B. H., &amp; Behm, D. G. (2007). Effects of noise and music on human and task performance: A systematic review. </w:t>
-      </w:r>
-      <w:r>
-        <w:rPr>
-          <w:rFonts w:ascii="Times New Roman" w:hAnsi="Times New Roman" w:cs="Times New Roman"/>
-          <w:i/>
-          <w:sz w:val="24"/>
-          <w:szCs w:val="24"/>
-        </w:rPr>
-        <w:t>Occupational E</w:t>
-      </w:r>
-      <w:r>
-        <w:rPr>
-          <w:rFonts w:ascii="Times New Roman" w:hAnsi="Times New Roman" w:cs="Times New Roman"/>
-          <w:i/>
-          <w:sz w:val="24"/>
-          <w:szCs w:val="24"/>
-        </w:rPr>
-        <w:t>rgonomics</w:t>
-      </w:r>
-      <w:r>
-        <w:rPr>
-          <w:rFonts w:ascii="Times New Roman" w:hAnsi="Times New Roman" w:cs="Times New Roman"/>
-          <w:sz w:val="24"/>
-          <w:szCs w:val="24"/>
-        </w:rPr>
-        <w:t xml:space="preserve">, </w:t>
-      </w:r>
-      <w:r>
-        <w:rPr>
-          <w:rFonts w:ascii="Times New Roman" w:hAnsi="Times New Roman" w:cs="Times New Roman"/>
-          <w:i/>
-          <w:sz w:val="24"/>
-          <w:szCs w:val="24"/>
-        </w:rPr>
-        <w:t>7</w:t>
-      </w:r>
-      <w:r>
-        <w:rPr>
-          <w:rFonts w:ascii="Times New Roman" w:hAnsi="Times New Roman" w:cs="Times New Roman"/>
-          <w:sz w:val="24"/>
-          <w:szCs w:val="24"/>
-        </w:rPr>
-        <w:t>(3), 143-152.</w:t>
-      </w:r>
-    </w:p>
-    <w:p>
-      <w:pPr>
-        <w:spacing w:line="480" w:lineRule="auto"/>
-        <w:ind w:left="720" w:hanging="720"/>
-        <w:rPr>
-          <w:rFonts w:ascii="Times New Roman" w:hAnsi="Times New Roman" w:cs="Times New Roman"/>
-          <w:sz w:val="24"/>
-          <w:szCs w:val="24"/>
-        </w:rPr>
-      </w:pPr>
-      <w:r>
-        <w:rPr>
-          <w:rFonts w:ascii="Times New Roman" w:hAnsi="Times New Roman" w:cs="Times New Roman"/>
-          <w:sz w:val="24"/>
-          <w:szCs w:val="24"/>
-        </w:rPr>
-        <w:t xml:space="preserve">Hedges, L. V., &amp; Olkin, I. (1985). </w:t>
-      </w:r>
-      <w:r>
-        <w:rPr>
-          <w:rFonts w:ascii="Times New Roman" w:hAnsi="Times New Roman" w:cs="Times New Roman"/>
-          <w:i/>
-          <w:sz w:val="24"/>
-          <w:szCs w:val="24"/>
-        </w:rPr>
-        <w:t>Statistical methods for meta-analysis</w:t>
-      </w:r>
-      <w:r>
-        <w:rPr>
-          <w:rFonts w:ascii="Times New Roman" w:hAnsi="Times New Roman" w:cs="Times New Roman"/>
-          <w:sz w:val="24"/>
-          <w:szCs w:val="24"/>
-        </w:rPr>
-        <w:t xml:space="preserve">. </w:t>
-      </w:r>
-      <w:r>
-        <w:rPr>
-          <w:rFonts w:ascii="Times New Roman" w:hAnsi="Times New Roman" w:cs="Times New Roman"/>
-          <w:sz w:val="24"/>
-          <w:szCs w:val="24"/>
-        </w:rPr>
-        <w:t>Orlando, FL: Academic Press</w:t>
-      </w:r>
-    </w:p>
-    <w:p>
-      <w:pPr>
-        <w:spacing w:line="480" w:lineRule="auto"/>
-        <w:ind w:left="720" w:hanging="720"/>
-        <w:rPr>
-          <w:rFonts w:ascii="Times New Roman" w:hAnsi="Times New Roman" w:cs="Times New Roman"/>
-          <w:sz w:val="24"/>
-          <w:szCs w:val="24"/>
-        </w:rPr>
-      </w:pPr>
-      <w:r>
-        <w:rPr>
-          <w:rFonts w:ascii="Times New Roman" w:hAnsi="Times New Roman" w:cs="Times New Roman"/>
-          <w:sz w:val="24"/>
-          <w:szCs w:val="24"/>
-          <w:lang w:val="en-US"/>
-        </w:rPr>
-        <w:t xml:space="preserve">Kämpfe, J., Sedlmeier, P., &amp; Renkewitz, F. (2010). </w:t>
-      </w:r>
-      <w:r>
-        <w:rPr>
-          <w:rFonts w:ascii="Times New Roman" w:hAnsi="Times New Roman" w:cs="Times New Roman"/>
-          <w:sz w:val="24"/>
-          <w:szCs w:val="24"/>
-        </w:rPr>
-        <w:t xml:space="preserve">The impact of background music on adult listeners: A meta-analysis. </w:t>
-      </w:r>
-      <w:r>
-        <w:rPr>
-          <w:rFonts w:ascii="Times New Roman" w:hAnsi="Times New Roman" w:cs="Times New Roman"/>
-          <w:i/>
-          <w:sz w:val="24"/>
-          <w:szCs w:val="24"/>
-        </w:rPr>
-        <w:t>Psychology of Music</w:t>
-      </w:r>
-      <w:r>
-        <w:rPr>
-          <w:rFonts w:ascii="Times New Roman" w:hAnsi="Times New Roman" w:cs="Times New Roman"/>
-          <w:sz w:val="24"/>
-          <w:szCs w:val="24"/>
-        </w:rPr>
-        <w:t>,</w:t>
-      </w:r>
-      <w:r>
-        <w:rPr>
-          <w:rFonts w:ascii="Times New Roman" w:hAnsi="Times New Roman" w:cs="Times New Roman"/>
-          <w:sz w:val="24"/>
-          <w:szCs w:val="24"/>
-        </w:rPr>
-        <w:t xml:space="preserve"> </w:t>
-      </w:r>
-      <w:r>
-        <w:rPr>
-          <w:rFonts w:ascii="Times New Roman" w:hAnsi="Times New Roman" w:cs="Times New Roman"/>
-          <w:i/>
-          <w:sz w:val="24"/>
-          <w:szCs w:val="24"/>
-        </w:rPr>
-        <w:t>39</w:t>
-      </w:r>
-      <w:r>
-        <w:rPr>
-          <w:rFonts w:ascii="Times New Roman" w:hAnsi="Times New Roman" w:cs="Times New Roman"/>
-          <w:sz w:val="24"/>
-          <w:szCs w:val="24"/>
-        </w:rPr>
-        <w:t>(4),</w:t>
-      </w:r>
-      <w:r>
-        <w:rPr>
-          <w:rFonts w:ascii="Times New Roman" w:hAnsi="Times New Roman" w:cs="Times New Roman"/>
-          <w:sz w:val="24"/>
-          <w:szCs w:val="24"/>
-        </w:rPr>
-        <w:t xml:space="preserve"> </w:t>
-      </w:r>
-      <w:r>
-        <w:rPr>
-          <w:rFonts w:ascii="Times New Roman" w:hAnsi="Times New Roman" w:cs="Times New Roman"/>
-          <w:sz w:val="24"/>
-          <w:szCs w:val="24"/>
-        </w:rPr>
-        <w:t>424-448</w:t>
-      </w:r>
-      <w:r>
-        <w:rPr>
-          <w:rFonts w:ascii="Times New Roman" w:hAnsi="Times New Roman" w:cs="Times New Roman"/>
-          <w:sz w:val="24"/>
-          <w:szCs w:val="24"/>
-        </w:rPr>
-        <w:t xml:space="preserve">. </w:t>
-      </w:r>
-      <w:r>
-        <w:rPr>
-          <w:rFonts w:ascii="Times New Roman" w:hAnsi="Times New Roman" w:cs="Times New Roman"/>
-          <w:sz w:val="24"/>
-          <w:szCs w:val="24"/>
-        </w:rPr>
-        <w:t>doi:</w:t>
-      </w:r>
-      <w:r>
-        <w:rPr>
-          <w:rFonts w:ascii="Times New Roman" w:hAnsi="Times New Roman" w:cs="Times New Roman"/>
-          <w:sz w:val="24"/>
-          <w:szCs w:val="24"/>
-        </w:rPr>
-        <w:t>10.1177/0305735610376261</w:t>
-      </w:r>
-    </w:p>
-    <w:p>
-      <w:pPr>
-        <w:spacing w:line="480" w:lineRule="auto"/>
-        <w:ind w:left="720" w:hanging="720"/>
-        <w:rPr>
-          <w:rFonts w:ascii="Times New Roman" w:hAnsi="Times New Roman" w:cs="Times New Roman"/>
-          <w:sz w:val="24"/>
-          <w:szCs w:val="24"/>
-        </w:rPr>
-      </w:pPr>
-      <w:r>
-        <w:rPr>
-          <w:rFonts w:ascii="Times New Roman" w:hAnsi="Times New Roman" w:cs="Times New Roman"/>
-          <w:sz w:val="24"/>
-          <w:szCs w:val="24"/>
-          <w:lang w:val="en-US"/>
-        </w:rPr>
-        <w:t xml:space="preserve">Klatte, M., Bergström, K., &amp; Lachmann, T. (2013). </w:t>
-      </w:r>
-      <w:r>
-        <w:rPr>
-          <w:rFonts w:ascii="Times New Roman" w:hAnsi="Times New Roman" w:cs="Times New Roman"/>
-          <w:sz w:val="24"/>
-          <w:szCs w:val="24"/>
-        </w:rPr>
-        <w:t>Does noise affect learning? A short review on noise effects on cognitive perfo</w:t>
-      </w:r>
-      <w:r>
-        <w:rPr>
-          <w:rFonts w:ascii="Times New Roman" w:hAnsi="Times New Roman" w:cs="Times New Roman"/>
-          <w:sz w:val="24"/>
-          <w:szCs w:val="24"/>
-        </w:rPr>
-        <w:t xml:space="preserve">rmance in children. </w:t>
-      </w:r>
-      <w:r>
-        <w:rPr>
-          <w:rFonts w:ascii="Times New Roman" w:hAnsi="Times New Roman" w:cs="Times New Roman"/>
-          <w:i/>
-          <w:sz w:val="24"/>
-          <w:szCs w:val="24"/>
-        </w:rPr>
-        <w:t>Frontiers in Psychology</w:t>
-      </w:r>
-      <w:r>
-        <w:rPr>
-          <w:rFonts w:ascii="Times New Roman" w:hAnsi="Times New Roman" w:cs="Times New Roman"/>
-          <w:sz w:val="24"/>
-          <w:szCs w:val="24"/>
-        </w:rPr>
-        <w:t>, 4, 578</w:t>
-      </w:r>
-      <w:r>
-        <w:rPr>
-          <w:rFonts w:ascii="Times New Roman" w:hAnsi="Times New Roman" w:cs="Times New Roman"/>
-          <w:sz w:val="24"/>
-          <w:szCs w:val="24"/>
-        </w:rPr>
-        <w:t>. doi:</w:t>
-      </w:r>
-      <w:r>
-        <w:rPr>
-          <w:rFonts w:ascii="Times New Roman" w:hAnsi="Times New Roman" w:cs="Times New Roman"/>
-          <w:sz w:val="24"/>
-          <w:szCs w:val="24"/>
-        </w:rPr>
-        <w:t>10.3389/fpsyg.2013.00578</w:t>
-      </w:r>
-    </w:p>
-    <w:p>
-      <w:pPr>
-        <w:spacing w:line="480" w:lineRule="auto"/>
-        <w:ind w:left="720" w:hanging="720"/>
-        <w:rPr>
-          <w:rFonts w:ascii="Times New Roman" w:hAnsi="Times New Roman" w:cs="Times New Roman"/>
-          <w:sz w:val="24"/>
-          <w:szCs w:val="24"/>
-        </w:rPr>
-      </w:pPr>
-      <w:r>
-        <w:rPr>
-          <w:rFonts w:ascii="Times New Roman" w:hAnsi="Times New Roman" w:cs="Times New Roman"/>
-          <w:sz w:val="24"/>
-          <w:szCs w:val="24"/>
-        </w:rPr>
-        <w:t>Lajeunesse, M. J. (2013). Recovering missin</w:t>
-      </w:r>
-      <w:r>
-        <w:rPr>
-          <w:rFonts w:ascii="Times New Roman" w:hAnsi="Times New Roman" w:cs="Times New Roman"/>
-          <w:sz w:val="24"/>
-          <w:szCs w:val="24"/>
-        </w:rPr>
-        <w:t xml:space="preserve">g or partial data from studies: </w:t>
-      </w:r>
-      <w:r>
-        <w:rPr>
-          <w:rFonts w:ascii="Times New Roman" w:hAnsi="Times New Roman" w:cs="Times New Roman"/>
-          <w:sz w:val="24"/>
-          <w:szCs w:val="24"/>
-        </w:rPr>
-        <w:t>A survey of conversions and imputations for meta-</w:t>
-      </w:r>
-      <w:r>
-        <w:rPr>
-          <w:rFonts w:ascii="Times New Roman" w:hAnsi="Times New Roman" w:cs="Times New Roman"/>
-          <w:sz w:val="24"/>
-          <w:szCs w:val="24"/>
-        </w:rPr>
-        <w:t xml:space="preserve">analysis. In J. </w:t>
-      </w:r>
-      <w:r>
-        <w:rPr>
-          <w:rFonts w:ascii="Times New Roman" w:hAnsi="Times New Roman" w:cs="Times New Roman"/>
-          <w:sz w:val="24"/>
-          <w:szCs w:val="24"/>
-        </w:rPr>
-        <w:t>Koricheva, J. Gurevitch, &amp; K. Me</w:t>
-      </w:r>
-      <w:r>
-        <w:rPr>
-          <w:rFonts w:ascii="Times New Roman" w:hAnsi="Times New Roman" w:cs="Times New Roman"/>
-          <w:sz w:val="24"/>
-          <w:szCs w:val="24"/>
-        </w:rPr>
-        <w:t xml:space="preserve">ngersen (Eds.), </w:t>
-      </w:r>
-      <w:r>
-        <w:rPr>
-          <w:rFonts w:ascii="Times New Roman" w:hAnsi="Times New Roman" w:cs="Times New Roman"/>
-          <w:i/>
-          <w:sz w:val="24"/>
-          <w:szCs w:val="24"/>
-        </w:rPr>
-        <w:t>The handbook of meta-analysis in ecology and evolution</w:t>
-      </w:r>
-      <w:r>
-        <w:rPr>
-          <w:rFonts w:ascii="Times New Roman" w:hAnsi="Times New Roman" w:cs="Times New Roman"/>
-          <w:sz w:val="24"/>
-          <w:szCs w:val="24"/>
-        </w:rPr>
-        <w:t xml:space="preserve"> (pp. 195–206). Princeton: </w:t>
-      </w:r>
-      <w:r>
-        <w:rPr>
-          <w:rFonts w:ascii="Times New Roman" w:hAnsi="Times New Roman" w:cs="Times New Roman"/>
-          <w:sz w:val="24"/>
-          <w:szCs w:val="24"/>
-        </w:rPr>
-        <w:t>Princeton University Press.</w:t>
-      </w:r>
-    </w:p>
-    <w:p>
-      <w:pPr>
-        <w:spacing w:line="480" w:lineRule="auto"/>
-        <w:ind w:left="720" w:hanging="720"/>
-        <w:rPr>
-          <w:rFonts w:ascii="Times New Roman" w:hAnsi="Times New Roman" w:cs="Times New Roman"/>
-          <w:sz w:val="24"/>
-          <w:szCs w:val="24"/>
-          <w:lang w:val="en-US"/>
-        </w:rPr>
-      </w:pPr>
-      <w:r>
-        <w:rPr>
-          <w:rFonts w:ascii="Times New Roman" w:hAnsi="Times New Roman" w:cs="Times New Roman"/>
-          <w:sz w:val="24"/>
-          <w:szCs w:val="24"/>
-        </w:rPr>
-        <w:t>Moher, D., Liberati, A., Tetzlaff, J., Altman, D. G., &amp; Prisma Group. (2009). Preferred reporting items for systema</w:t>
-      </w:r>
-      <w:r>
-        <w:rPr>
-          <w:rFonts w:ascii="Times New Roman" w:hAnsi="Times New Roman" w:cs="Times New Roman"/>
-          <w:sz w:val="24"/>
-          <w:szCs w:val="24"/>
-        </w:rPr>
-        <w:t xml:space="preserve">tic reviews and meta-analyses: The PRISMA statement. </w:t>
-      </w:r>
-      <w:r>
-        <w:rPr>
-          <w:rFonts w:ascii="Times New Roman" w:hAnsi="Times New Roman" w:cs="Times New Roman"/>
-          <w:i/>
-          <w:sz w:val="24"/>
-          <w:szCs w:val="24"/>
-          <w:lang w:val="en-US"/>
-        </w:rPr>
-        <w:t>PLoS Medicine</w:t>
-      </w:r>
-      <w:r>
-        <w:rPr>
-          <w:rFonts w:ascii="Times New Roman" w:hAnsi="Times New Roman" w:cs="Times New Roman"/>
-          <w:sz w:val="24"/>
-          <w:szCs w:val="24"/>
-          <w:lang w:val="en-US"/>
-        </w:rPr>
-        <w:t xml:space="preserve">, </w:t>
-      </w:r>
-      <w:r>
-        <w:rPr>
-          <w:rFonts w:ascii="Times New Roman" w:hAnsi="Times New Roman" w:cs="Times New Roman"/>
-          <w:i/>
-          <w:sz w:val="24"/>
-          <w:szCs w:val="24"/>
-          <w:lang w:val="en-US"/>
-        </w:rPr>
-        <w:t>6</w:t>
-      </w:r>
-      <w:r>
-        <w:rPr>
-          <w:rFonts w:ascii="Times New Roman" w:hAnsi="Times New Roman" w:cs="Times New Roman"/>
-          <w:sz w:val="24"/>
-          <w:szCs w:val="24"/>
-          <w:lang w:val="en-US"/>
-        </w:rPr>
-        <w:t>(7), e1000097. doi:10.1371/journal.pmed.1000097</w:t>
-      </w:r>
-    </w:p>
-    <w:p>
-      <w:pPr>
-        <w:spacing w:line="480" w:lineRule="auto"/>
-        <w:ind w:left="720" w:hanging="720"/>
-        <w:rPr>
-          <w:rFonts w:ascii="Times New Roman" w:hAnsi="Times New Roman" w:cs="Times New Roman"/>
-          <w:sz w:val="24"/>
-          <w:szCs w:val="24"/>
-          <w:lang w:val="en-US"/>
-        </w:rPr>
-      </w:pPr>
-      <w:r>
-        <w:rPr>
-          <w:rFonts w:ascii="Times New Roman" w:hAnsi="Times New Roman" w:cs="Times New Roman"/>
-          <w:sz w:val="24"/>
-          <w:szCs w:val="24"/>
-        </w:rPr>
-        <w:lastRenderedPageBreak/>
-        <w:t>Shield, B. M., &amp; Dockrell, J. E. (2003). The effects o</w:t>
-      </w:r>
-      <w:r>
-        <w:rPr>
-          <w:rFonts w:ascii="Times New Roman" w:hAnsi="Times New Roman" w:cs="Times New Roman"/>
-          <w:sz w:val="24"/>
-          <w:szCs w:val="24"/>
-        </w:rPr>
-        <w:t>f noise on children at school: A</w:t>
-      </w:r>
-      <w:r>
-        <w:rPr>
-          <w:rFonts w:ascii="Times New Roman" w:hAnsi="Times New Roman" w:cs="Times New Roman"/>
-          <w:sz w:val="24"/>
-          <w:szCs w:val="24"/>
-        </w:rPr>
-        <w:t xml:space="preserve"> review. </w:t>
-      </w:r>
-      <w:r>
-        <w:rPr>
-          <w:rFonts w:ascii="Times New Roman" w:hAnsi="Times New Roman" w:cs="Times New Roman"/>
-          <w:i/>
-          <w:sz w:val="24"/>
-          <w:szCs w:val="24"/>
-        </w:rPr>
-        <w:t>Building Acoustics</w:t>
-      </w:r>
-      <w:r>
-        <w:rPr>
-          <w:rFonts w:ascii="Times New Roman" w:hAnsi="Times New Roman" w:cs="Times New Roman"/>
-          <w:sz w:val="24"/>
-          <w:szCs w:val="24"/>
-        </w:rPr>
-        <w:t xml:space="preserve">, </w:t>
-      </w:r>
-      <w:r>
-        <w:rPr>
-          <w:rFonts w:ascii="Times New Roman" w:hAnsi="Times New Roman" w:cs="Times New Roman"/>
-          <w:i/>
-          <w:sz w:val="24"/>
-          <w:szCs w:val="24"/>
-        </w:rPr>
-        <w:t>10</w:t>
-      </w:r>
-      <w:r>
-        <w:rPr>
-          <w:rFonts w:ascii="Times New Roman" w:hAnsi="Times New Roman" w:cs="Times New Roman"/>
-          <w:sz w:val="24"/>
-          <w:szCs w:val="24"/>
-        </w:rPr>
-        <w:t>(2), 97-116.</w:t>
-      </w:r>
-      <w:r>
-        <w:rPr>
-          <w:rFonts w:ascii="Times New Roman" w:hAnsi="Times New Roman" w:cs="Times New Roman"/>
-          <w:sz w:val="24"/>
-          <w:szCs w:val="24"/>
-        </w:rPr>
-        <w:t xml:space="preserve"> doi:</w:t>
-      </w:r>
-      <w:r>
-        <w:rPr>
-          <w:rFonts w:ascii="Times New Roman" w:hAnsi="Times New Roman" w:cs="Times New Roman"/>
-          <w:sz w:val="24"/>
-          <w:szCs w:val="24"/>
-        </w:rPr>
-        <w:t>10.1260/135101003768965960</w:t>
-      </w:r>
-    </w:p>
-    <w:p>
-      <w:pPr>
-        <w:spacing w:line="480" w:lineRule="auto"/>
-        <w:ind w:left="720" w:hanging="720"/>
-        <w:rPr>
-          <w:rFonts w:ascii="Times New Roman" w:hAnsi="Times New Roman" w:cs="Times New Roman"/>
-          <w:sz w:val="24"/>
-          <w:szCs w:val="24"/>
-        </w:rPr>
-      </w:pPr>
-      <w:r>
-        <w:rPr>
-          <w:rFonts w:ascii="Times New Roman" w:hAnsi="Times New Roman" w:cs="Times New Roman"/>
-          <w:sz w:val="24"/>
-          <w:szCs w:val="24"/>
-        </w:rPr>
-        <w:t>Szalma, J. L., &amp; Hancock, P. A. (2011). Noise</w:t>
-      </w:r>
-      <w:r>
-        <w:rPr>
-          <w:rFonts w:ascii="Times New Roman" w:hAnsi="Times New Roman" w:cs="Times New Roman"/>
-          <w:sz w:val="24"/>
-          <w:szCs w:val="24"/>
-        </w:rPr>
-        <w:t xml:space="preserve"> effects on human performance: A</w:t>
-      </w:r>
+      </w:pPr>
+    </w:p>
+    <w:p>
+      <w:pPr>
+        <w:spacing w:line="480" w:lineRule="auto"/>
+        <w:jc w:val="center"/>
+        <w:rPr>
+          <w:rFonts w:ascii="Times New Roman" w:hAnsi="Times New Roman" w:cs="Times New Roman"/>
+          <w:b/>
+          <w:sz w:val="24"/>
+          <w:szCs w:val="24"/>
+        </w:rPr>
+      </w:pPr>
       <w:bookmarkStart w:id="0" w:name="_GoBack"/>
       <w:bookmarkEnd w:id="0"/>
+      <w:r>
+        <w:rPr>
+          <w:rFonts w:ascii="Times New Roman" w:hAnsi="Times New Roman" w:cs="Times New Roman"/>
+          <w:b/>
+          <w:sz w:val="24"/>
+          <w:szCs w:val="24"/>
+        </w:rPr>
+        <w:lastRenderedPageBreak/>
+        <w:t>References</w:t>
+      </w:r>
+    </w:p>
+    <w:p>
+      <w:pPr>
+        <w:spacing w:line="480" w:lineRule="auto"/>
+        <w:ind w:left="720" w:hanging="720"/>
+        <w:rPr>
+          <w:rFonts w:ascii="Times New Roman" w:hAnsi="Times New Roman" w:cs="Times New Roman"/>
+          <w:sz w:val="24"/>
+          <w:szCs w:val="24"/>
+        </w:rPr>
+      </w:pPr>
+      <w:r>
+        <w:rPr>
+          <w:rFonts w:ascii="Times New Roman" w:hAnsi="Times New Roman" w:cs="Times New Roman"/>
+          <w:sz w:val="24"/>
+          <w:szCs w:val="24"/>
+        </w:rPr>
+        <w:t>Rohatgi</w:t>
+      </w:r>
+      <w:r>
+        <w:rPr>
+          <w:rFonts w:ascii="Times New Roman" w:hAnsi="Times New Roman" w:cs="Times New Roman"/>
+          <w:sz w:val="24"/>
+          <w:szCs w:val="24"/>
+        </w:rPr>
+        <w:t>, A</w:t>
+      </w:r>
+      <w:r>
+        <w:rPr>
+          <w:rFonts w:ascii="Times New Roman" w:hAnsi="Times New Roman" w:cs="Times New Roman"/>
+          <w:sz w:val="24"/>
+          <w:szCs w:val="24"/>
+        </w:rPr>
+        <w:t>.</w:t>
+      </w:r>
+      <w:r>
+        <w:rPr>
+          <w:rFonts w:ascii="Times New Roman" w:hAnsi="Times New Roman" w:cs="Times New Roman"/>
+          <w:sz w:val="24"/>
+          <w:szCs w:val="24"/>
+        </w:rPr>
+        <w:t xml:space="preserve"> (2015). digitizeR: Tool to extract numerical data from images of plots, maps, etc.. </w:t>
+      </w:r>
+      <w:r>
+        <w:rPr>
+          <w:rFonts w:ascii="Times New Roman" w:hAnsi="Times New Roman" w:cs="Times New Roman"/>
+          <w:i/>
+          <w:sz w:val="24"/>
+          <w:szCs w:val="24"/>
+        </w:rPr>
+        <w:t>R package version 1.0</w:t>
+      </w:r>
+      <w:r>
+        <w:rPr>
+          <w:rFonts w:ascii="Times New Roman" w:hAnsi="Times New Roman" w:cs="Times New Roman"/>
+          <w:sz w:val="24"/>
+          <w:szCs w:val="24"/>
+        </w:rPr>
+        <w:t>.</w:t>
+      </w:r>
+      <w:r>
+        <w:rPr>
+          <w:rFonts w:ascii="Times New Roman" w:hAnsi="Times New Roman" w:cs="Times New Roman"/>
+          <w:sz w:val="24"/>
+          <w:szCs w:val="24"/>
+        </w:rPr>
+        <w:t xml:space="preserve"> Retrieved from</w:t>
+      </w:r>
+      <w:r>
+        <w:rPr>
+          <w:rFonts w:ascii="Times New Roman" w:hAnsi="Times New Roman" w:cs="Times New Roman"/>
+          <w:sz w:val="24"/>
+          <w:szCs w:val="24"/>
+        </w:rPr>
+        <w:t xml:space="preserve"> http://github.com/ankitrohatgi/digitizeR</w:t>
+      </w:r>
+    </w:p>
+    <w:p>
+      <w:pPr>
+        <w:spacing w:line="480" w:lineRule="auto"/>
+        <w:ind w:left="720" w:hanging="720"/>
+        <w:rPr>
+          <w:rFonts w:ascii="Times New Roman" w:hAnsi="Times New Roman" w:cs="Times New Roman"/>
+          <w:sz w:val="24"/>
+          <w:szCs w:val="24"/>
+        </w:rPr>
+      </w:pPr>
+      <w:r>
+        <w:rPr>
+          <w:rFonts w:ascii="Times New Roman" w:hAnsi="Times New Roman" w:cs="Times New Roman"/>
+          <w:sz w:val="24"/>
+          <w:szCs w:val="24"/>
+        </w:rPr>
+        <w:t xml:space="preserve">Beaman, C. P. (2005). Auditory distraction from low‐intensity noise: a review of the consequences for learning and workplace environments. </w:t>
+      </w:r>
+      <w:r>
+        <w:rPr>
+          <w:rFonts w:ascii="Times New Roman" w:hAnsi="Times New Roman" w:cs="Times New Roman"/>
+          <w:i/>
+          <w:sz w:val="24"/>
+          <w:szCs w:val="24"/>
+        </w:rPr>
+        <w:t>Applied Cognitive Psychology</w:t>
+      </w:r>
+      <w:r>
+        <w:rPr>
+          <w:rFonts w:ascii="Times New Roman" w:hAnsi="Times New Roman" w:cs="Times New Roman"/>
+          <w:sz w:val="24"/>
+          <w:szCs w:val="24"/>
+        </w:rPr>
+        <w:t xml:space="preserve">, </w:t>
+      </w:r>
+      <w:r>
+        <w:rPr>
+          <w:rFonts w:ascii="Times New Roman" w:hAnsi="Times New Roman" w:cs="Times New Roman"/>
+          <w:i/>
+          <w:sz w:val="24"/>
+          <w:szCs w:val="24"/>
+        </w:rPr>
+        <w:t>19</w:t>
+      </w:r>
+      <w:r>
+        <w:rPr>
+          <w:rFonts w:ascii="Times New Roman" w:hAnsi="Times New Roman" w:cs="Times New Roman"/>
+          <w:sz w:val="24"/>
+          <w:szCs w:val="24"/>
+        </w:rPr>
+        <w:t>(8), 1041-1064.</w:t>
+      </w:r>
+      <w:r>
+        <w:rPr>
+          <w:rFonts w:ascii="Times New Roman" w:hAnsi="Times New Roman" w:cs="Times New Roman"/>
+          <w:sz w:val="24"/>
+          <w:szCs w:val="24"/>
+        </w:rPr>
+        <w:t xml:space="preserve"> doi:</w:t>
+      </w:r>
+      <w:r>
+        <w:rPr>
+          <w:rFonts w:ascii="Times New Roman" w:hAnsi="Times New Roman" w:cs="Times New Roman"/>
+          <w:sz w:val="24"/>
+          <w:szCs w:val="24"/>
+        </w:rPr>
+        <w:t>10.1002/acp.1134</w:t>
+      </w:r>
+    </w:p>
+    <w:p>
+      <w:pPr>
+        <w:spacing w:line="480" w:lineRule="auto"/>
+        <w:ind w:left="720" w:hanging="720"/>
+        <w:rPr>
+          <w:rFonts w:ascii="Times New Roman" w:hAnsi="Times New Roman" w:cs="Times New Roman"/>
+          <w:sz w:val="24"/>
+          <w:szCs w:val="24"/>
+        </w:rPr>
+      </w:pPr>
+      <w:r>
+        <w:rPr>
+          <w:rFonts w:ascii="Times New Roman" w:hAnsi="Times New Roman" w:cs="Times New Roman"/>
+          <w:sz w:val="24"/>
+          <w:szCs w:val="24"/>
+        </w:rPr>
+        <w:t xml:space="preserve">Borenstein, M. (2009). </w:t>
+      </w:r>
+      <w:r>
+        <w:rPr>
+          <w:rFonts w:ascii="Times New Roman" w:hAnsi="Times New Roman" w:cs="Times New Roman"/>
+          <w:sz w:val="24"/>
+          <w:szCs w:val="24"/>
+        </w:rPr>
+        <w:t xml:space="preserve">Effect sizes for continuous data. In </w:t>
+      </w:r>
+      <w:r>
+        <w:rPr>
+          <w:rFonts w:ascii="Times New Roman" w:hAnsi="Times New Roman" w:cs="Times New Roman"/>
+          <w:sz w:val="24"/>
+          <w:szCs w:val="24"/>
+        </w:rPr>
+        <w:t>H. M. Cooper, L. V. Hedges, &amp; J. C. Valentine</w:t>
+      </w:r>
+      <w:r>
+        <w:rPr>
+          <w:rFonts w:ascii="Times New Roman" w:hAnsi="Times New Roman" w:cs="Times New Roman"/>
+          <w:sz w:val="24"/>
+          <w:szCs w:val="24"/>
+        </w:rPr>
+        <w:t xml:space="preserve"> (Eds.)</w:t>
+      </w:r>
+      <w:r>
+        <w:rPr>
+          <w:rFonts w:ascii="Times New Roman" w:hAnsi="Times New Roman" w:cs="Times New Roman"/>
+          <w:sz w:val="24"/>
+          <w:szCs w:val="24"/>
+        </w:rPr>
+        <w:t xml:space="preserve">, </w:t>
+      </w:r>
+      <w:r>
+        <w:rPr>
+          <w:rFonts w:ascii="Times New Roman" w:hAnsi="Times New Roman" w:cs="Times New Roman"/>
+          <w:i/>
+          <w:sz w:val="24"/>
+          <w:szCs w:val="24"/>
+        </w:rPr>
+        <w:t>The handbook of research synthesis and meta-analysis</w:t>
+      </w:r>
+      <w:r>
+        <w:rPr>
+          <w:rFonts w:ascii="Times New Roman" w:hAnsi="Times New Roman" w:cs="Times New Roman"/>
+          <w:sz w:val="24"/>
+          <w:szCs w:val="24"/>
+        </w:rPr>
+        <w:t xml:space="preserve"> (</w:t>
+      </w:r>
+      <w:r>
+        <w:rPr>
+          <w:rFonts w:ascii="Times New Roman" w:hAnsi="Times New Roman" w:cs="Times New Roman"/>
+          <w:sz w:val="24"/>
+          <w:szCs w:val="24"/>
+        </w:rPr>
+        <w:t>2</w:t>
+      </w:r>
+      <w:r>
+        <w:rPr>
+          <w:rFonts w:ascii="Times New Roman" w:hAnsi="Times New Roman" w:cs="Times New Roman"/>
+          <w:sz w:val="24"/>
+          <w:szCs w:val="24"/>
+          <w:vertAlign w:val="superscript"/>
+        </w:rPr>
+        <w:t>nd</w:t>
+      </w:r>
+      <w:r>
+        <w:rPr>
+          <w:rFonts w:ascii="Times New Roman" w:hAnsi="Times New Roman" w:cs="Times New Roman"/>
+          <w:sz w:val="24"/>
+          <w:szCs w:val="24"/>
+        </w:rPr>
+        <w:t xml:space="preserve"> ed., </w:t>
+      </w:r>
+      <w:r>
+        <w:rPr>
+          <w:rFonts w:ascii="Times New Roman" w:hAnsi="Times New Roman" w:cs="Times New Roman"/>
+          <w:sz w:val="24"/>
+          <w:szCs w:val="24"/>
+        </w:rPr>
+        <w:t>pp. 221-235).</w:t>
+      </w:r>
+      <w:r>
+        <w:rPr>
+          <w:rFonts w:ascii="Times New Roman" w:hAnsi="Times New Roman" w:cs="Times New Roman"/>
+          <w:sz w:val="24"/>
+          <w:szCs w:val="24"/>
+        </w:rPr>
+        <w:t xml:space="preserve"> New York, USA: Russel Sage Foundation.</w:t>
+      </w:r>
+    </w:p>
+    <w:p>
+      <w:pPr>
+        <w:spacing w:line="480" w:lineRule="auto"/>
+        <w:ind w:left="720" w:hanging="720"/>
+        <w:rPr>
+          <w:rFonts w:ascii="Times New Roman" w:hAnsi="Times New Roman" w:cs="Times New Roman"/>
+          <w:sz w:val="24"/>
+          <w:szCs w:val="24"/>
+        </w:rPr>
+      </w:pPr>
+      <w:r>
+        <w:rPr>
+          <w:rFonts w:ascii="Times New Roman" w:hAnsi="Times New Roman" w:cs="Times New Roman"/>
+          <w:sz w:val="24"/>
+          <w:szCs w:val="24"/>
+        </w:rPr>
+        <w:t xml:space="preserve">Clark, C., &amp; Sörqvist, P. (2012). A 3 year update on the influence of noise on performance and behavior. </w:t>
+      </w:r>
+      <w:r>
+        <w:rPr>
+          <w:rFonts w:ascii="Times New Roman" w:hAnsi="Times New Roman" w:cs="Times New Roman"/>
+          <w:i/>
+          <w:sz w:val="24"/>
+          <w:szCs w:val="24"/>
+        </w:rPr>
+        <w:t>Noise and Health</w:t>
+      </w:r>
+      <w:r>
+        <w:rPr>
+          <w:rFonts w:ascii="Times New Roman" w:hAnsi="Times New Roman" w:cs="Times New Roman"/>
+          <w:sz w:val="24"/>
+          <w:szCs w:val="24"/>
+        </w:rPr>
+        <w:t xml:space="preserve">, </w:t>
+      </w:r>
+      <w:r>
+        <w:rPr>
+          <w:rFonts w:ascii="Times New Roman" w:hAnsi="Times New Roman" w:cs="Times New Roman"/>
+          <w:i/>
+          <w:sz w:val="24"/>
+          <w:szCs w:val="24"/>
+        </w:rPr>
+        <w:t>14</w:t>
+      </w:r>
+      <w:r>
+        <w:rPr>
+          <w:rFonts w:ascii="Times New Roman" w:hAnsi="Times New Roman" w:cs="Times New Roman"/>
+          <w:sz w:val="24"/>
+          <w:szCs w:val="24"/>
+        </w:rPr>
+        <w:t>(61),</w:t>
+      </w:r>
+      <w:r>
+        <w:t xml:space="preserve"> </w:t>
+      </w:r>
+      <w:r>
+        <w:rPr>
+          <w:rFonts w:ascii="Times New Roman" w:hAnsi="Times New Roman" w:cs="Times New Roman"/>
+          <w:sz w:val="24"/>
+          <w:szCs w:val="24"/>
+        </w:rPr>
+        <w:t>292-</w:t>
+      </w:r>
+      <w:r>
+        <w:rPr>
+          <w:rFonts w:ascii="Times New Roman" w:hAnsi="Times New Roman" w:cs="Times New Roman"/>
+          <w:sz w:val="24"/>
+          <w:szCs w:val="24"/>
+        </w:rPr>
+        <w:t>296. doi:</w:t>
+      </w:r>
+      <w:r>
+        <w:rPr>
+          <w:rFonts w:ascii="Times New Roman" w:hAnsi="Times New Roman" w:cs="Times New Roman"/>
+          <w:sz w:val="24"/>
+          <w:szCs w:val="24"/>
+        </w:rPr>
+        <w:t>10.4103/1463-1741.104896.</w:t>
+      </w:r>
+    </w:p>
+    <w:p>
+      <w:pPr>
+        <w:spacing w:line="480" w:lineRule="auto"/>
+        <w:ind w:left="720" w:hanging="720"/>
+        <w:rPr>
+          <w:rFonts w:ascii="Times New Roman" w:hAnsi="Times New Roman" w:cs="Times New Roman"/>
+          <w:sz w:val="24"/>
+          <w:szCs w:val="24"/>
+        </w:rPr>
+      </w:pPr>
+      <w:r>
+        <w:rPr>
+          <w:rFonts w:ascii="Times New Roman" w:hAnsi="Times New Roman" w:cs="Times New Roman"/>
+          <w:sz w:val="24"/>
+          <w:szCs w:val="24"/>
+        </w:rPr>
+        <w:t xml:space="preserve">Dalton, B. H., &amp; Behm, D. G. (2007). Effects of noise and music on human and task performance: A systematic review. </w:t>
+      </w:r>
+      <w:r>
+        <w:rPr>
+          <w:rFonts w:ascii="Times New Roman" w:hAnsi="Times New Roman" w:cs="Times New Roman"/>
+          <w:i/>
+          <w:sz w:val="24"/>
+          <w:szCs w:val="24"/>
+        </w:rPr>
+        <w:t>Occupational E</w:t>
+      </w:r>
+      <w:r>
+        <w:rPr>
+          <w:rFonts w:ascii="Times New Roman" w:hAnsi="Times New Roman" w:cs="Times New Roman"/>
+          <w:i/>
+          <w:sz w:val="24"/>
+          <w:szCs w:val="24"/>
+        </w:rPr>
+        <w:t>rgonomics</w:t>
+      </w:r>
+      <w:r>
+        <w:rPr>
+          <w:rFonts w:ascii="Times New Roman" w:hAnsi="Times New Roman" w:cs="Times New Roman"/>
+          <w:sz w:val="24"/>
+          <w:szCs w:val="24"/>
+        </w:rPr>
+        <w:t xml:space="preserve">, </w:t>
+      </w:r>
+      <w:r>
+        <w:rPr>
+          <w:rFonts w:ascii="Times New Roman" w:hAnsi="Times New Roman" w:cs="Times New Roman"/>
+          <w:i/>
+          <w:sz w:val="24"/>
+          <w:szCs w:val="24"/>
+        </w:rPr>
+        <w:t>7</w:t>
+      </w:r>
+      <w:r>
+        <w:rPr>
+          <w:rFonts w:ascii="Times New Roman" w:hAnsi="Times New Roman" w:cs="Times New Roman"/>
+          <w:sz w:val="24"/>
+          <w:szCs w:val="24"/>
+        </w:rPr>
+        <w:t>(3), 143-152.</w:t>
+      </w:r>
+    </w:p>
+    <w:p>
+      <w:pPr>
+        <w:spacing w:line="480" w:lineRule="auto"/>
+        <w:ind w:left="720" w:hanging="720"/>
+        <w:rPr>
+          <w:rFonts w:ascii="Times New Roman" w:hAnsi="Times New Roman" w:cs="Times New Roman"/>
+          <w:sz w:val="24"/>
+          <w:szCs w:val="24"/>
+        </w:rPr>
+      </w:pPr>
+      <w:r>
+        <w:rPr>
+          <w:rFonts w:ascii="Times New Roman" w:hAnsi="Times New Roman" w:cs="Times New Roman"/>
+          <w:sz w:val="24"/>
+          <w:szCs w:val="24"/>
+        </w:rPr>
+        <w:t xml:space="preserve">Hedges, L. V., &amp; Olkin, I. (1985). </w:t>
+      </w:r>
+      <w:r>
+        <w:rPr>
+          <w:rFonts w:ascii="Times New Roman" w:hAnsi="Times New Roman" w:cs="Times New Roman"/>
+          <w:i/>
+          <w:sz w:val="24"/>
+          <w:szCs w:val="24"/>
+        </w:rPr>
+        <w:t>Statistical methods for meta-analysis</w:t>
+      </w:r>
+      <w:r>
+        <w:rPr>
+          <w:rFonts w:ascii="Times New Roman" w:hAnsi="Times New Roman" w:cs="Times New Roman"/>
+          <w:sz w:val="24"/>
+          <w:szCs w:val="24"/>
+        </w:rPr>
+        <w:t xml:space="preserve">. </w:t>
+      </w:r>
+      <w:r>
+        <w:rPr>
+          <w:rFonts w:ascii="Times New Roman" w:hAnsi="Times New Roman" w:cs="Times New Roman"/>
+          <w:sz w:val="24"/>
+          <w:szCs w:val="24"/>
+        </w:rPr>
+        <w:t>Orlando, FL: Academic Press</w:t>
+      </w:r>
+    </w:p>
+    <w:p>
+      <w:pPr>
+        <w:spacing w:line="480" w:lineRule="auto"/>
+        <w:ind w:left="720" w:hanging="720"/>
+        <w:rPr>
+          <w:rFonts w:ascii="Times New Roman" w:hAnsi="Times New Roman" w:cs="Times New Roman"/>
+          <w:sz w:val="24"/>
+          <w:szCs w:val="24"/>
+        </w:rPr>
+      </w:pPr>
+      <w:r>
+        <w:rPr>
+          <w:rFonts w:ascii="Times New Roman" w:hAnsi="Times New Roman" w:cs="Times New Roman"/>
+          <w:sz w:val="24"/>
+          <w:szCs w:val="24"/>
+          <w:lang w:val="en-US"/>
+        </w:rPr>
+        <w:t xml:space="preserve">Kämpfe, J., Sedlmeier, P., &amp; Renkewitz, F. (2010). </w:t>
+      </w:r>
+      <w:r>
+        <w:rPr>
+          <w:rFonts w:ascii="Times New Roman" w:hAnsi="Times New Roman" w:cs="Times New Roman"/>
+          <w:sz w:val="24"/>
+          <w:szCs w:val="24"/>
+        </w:rPr>
+        <w:t xml:space="preserve">The impact of background music on adult listeners: A meta-analysis. </w:t>
+      </w:r>
+      <w:r>
+        <w:rPr>
+          <w:rFonts w:ascii="Times New Roman" w:hAnsi="Times New Roman" w:cs="Times New Roman"/>
+          <w:i/>
+          <w:sz w:val="24"/>
+          <w:szCs w:val="24"/>
+        </w:rPr>
+        <w:t>Psychology of Music</w:t>
+      </w:r>
+      <w:r>
+        <w:rPr>
+          <w:rFonts w:ascii="Times New Roman" w:hAnsi="Times New Roman" w:cs="Times New Roman"/>
+          <w:sz w:val="24"/>
+          <w:szCs w:val="24"/>
+        </w:rPr>
+        <w:t>,</w:t>
+      </w:r>
+      <w:r>
+        <w:rPr>
+          <w:rFonts w:ascii="Times New Roman" w:hAnsi="Times New Roman" w:cs="Times New Roman"/>
+          <w:sz w:val="24"/>
+          <w:szCs w:val="24"/>
+        </w:rPr>
+        <w:t xml:space="preserve"> </w:t>
+      </w:r>
+      <w:r>
+        <w:rPr>
+          <w:rFonts w:ascii="Times New Roman" w:hAnsi="Times New Roman" w:cs="Times New Roman"/>
+          <w:i/>
+          <w:sz w:val="24"/>
+          <w:szCs w:val="24"/>
+        </w:rPr>
+        <w:t>39</w:t>
+      </w:r>
+      <w:r>
+        <w:rPr>
+          <w:rFonts w:ascii="Times New Roman" w:hAnsi="Times New Roman" w:cs="Times New Roman"/>
+          <w:sz w:val="24"/>
+          <w:szCs w:val="24"/>
+        </w:rPr>
+        <w:t>(4),</w:t>
+      </w:r>
+      <w:r>
+        <w:rPr>
+          <w:rFonts w:ascii="Times New Roman" w:hAnsi="Times New Roman" w:cs="Times New Roman"/>
+          <w:sz w:val="24"/>
+          <w:szCs w:val="24"/>
+        </w:rPr>
+        <w:t xml:space="preserve"> </w:t>
+      </w:r>
+      <w:r>
+        <w:rPr>
+          <w:rFonts w:ascii="Times New Roman" w:hAnsi="Times New Roman" w:cs="Times New Roman"/>
+          <w:sz w:val="24"/>
+          <w:szCs w:val="24"/>
+        </w:rPr>
+        <w:t>424-448</w:t>
+      </w:r>
+      <w:r>
+        <w:rPr>
+          <w:rFonts w:ascii="Times New Roman" w:hAnsi="Times New Roman" w:cs="Times New Roman"/>
+          <w:sz w:val="24"/>
+          <w:szCs w:val="24"/>
+        </w:rPr>
+        <w:t xml:space="preserve">. </w:t>
+      </w:r>
+      <w:r>
+        <w:rPr>
+          <w:rFonts w:ascii="Times New Roman" w:hAnsi="Times New Roman" w:cs="Times New Roman"/>
+          <w:sz w:val="24"/>
+          <w:szCs w:val="24"/>
+        </w:rPr>
+        <w:t>doi:</w:t>
+      </w:r>
+      <w:r>
+        <w:rPr>
+          <w:rFonts w:ascii="Times New Roman" w:hAnsi="Times New Roman" w:cs="Times New Roman"/>
+          <w:sz w:val="24"/>
+          <w:szCs w:val="24"/>
+        </w:rPr>
+        <w:t>10.1177/0305735610376261</w:t>
+      </w:r>
+    </w:p>
+    <w:p>
+      <w:pPr>
+        <w:spacing w:line="480" w:lineRule="auto"/>
+        <w:ind w:left="720" w:hanging="720"/>
+        <w:rPr>
+          <w:rFonts w:ascii="Times New Roman" w:hAnsi="Times New Roman" w:cs="Times New Roman"/>
+          <w:sz w:val="24"/>
+          <w:szCs w:val="24"/>
+        </w:rPr>
+      </w:pPr>
+      <w:r>
+        <w:rPr>
+          <w:rFonts w:ascii="Times New Roman" w:hAnsi="Times New Roman" w:cs="Times New Roman"/>
+          <w:sz w:val="24"/>
+          <w:szCs w:val="24"/>
+          <w:lang w:val="en-US"/>
+        </w:rPr>
+        <w:t xml:space="preserve">Klatte, M., Bergström, K., &amp; Lachmann, T. (2013). </w:t>
+      </w:r>
+      <w:r>
+        <w:rPr>
+          <w:rFonts w:ascii="Times New Roman" w:hAnsi="Times New Roman" w:cs="Times New Roman"/>
+          <w:sz w:val="24"/>
+          <w:szCs w:val="24"/>
+        </w:rPr>
+        <w:t>Does noise affect learning? A short review on noise effects on cognitive perfo</w:t>
+      </w:r>
+      <w:r>
+        <w:rPr>
+          <w:rFonts w:ascii="Times New Roman" w:hAnsi="Times New Roman" w:cs="Times New Roman"/>
+          <w:sz w:val="24"/>
+          <w:szCs w:val="24"/>
+        </w:rPr>
+        <w:t xml:space="preserve">rmance in children. </w:t>
+      </w:r>
+      <w:r>
+        <w:rPr>
+          <w:rFonts w:ascii="Times New Roman" w:hAnsi="Times New Roman" w:cs="Times New Roman"/>
+          <w:i/>
+          <w:sz w:val="24"/>
+          <w:szCs w:val="24"/>
+        </w:rPr>
+        <w:t>Frontiers in Psychology</w:t>
+      </w:r>
+      <w:r>
+        <w:rPr>
+          <w:rFonts w:ascii="Times New Roman" w:hAnsi="Times New Roman" w:cs="Times New Roman"/>
+          <w:sz w:val="24"/>
+          <w:szCs w:val="24"/>
+        </w:rPr>
+        <w:t>, 4, 578</w:t>
+      </w:r>
+      <w:r>
+        <w:rPr>
+          <w:rFonts w:ascii="Times New Roman" w:hAnsi="Times New Roman" w:cs="Times New Roman"/>
+          <w:sz w:val="24"/>
+          <w:szCs w:val="24"/>
+        </w:rPr>
+        <w:t>. doi:</w:t>
+      </w:r>
+      <w:r>
+        <w:rPr>
+          <w:rFonts w:ascii="Times New Roman" w:hAnsi="Times New Roman" w:cs="Times New Roman"/>
+          <w:sz w:val="24"/>
+          <w:szCs w:val="24"/>
+        </w:rPr>
+        <w:t>10.3389/fpsyg.2013.00578</w:t>
+      </w:r>
+    </w:p>
+    <w:p>
+      <w:pPr>
+        <w:spacing w:line="480" w:lineRule="auto"/>
+        <w:ind w:left="720" w:hanging="720"/>
+        <w:rPr>
+          <w:rFonts w:ascii="Times New Roman" w:hAnsi="Times New Roman" w:cs="Times New Roman"/>
+          <w:sz w:val="24"/>
+          <w:szCs w:val="24"/>
+        </w:rPr>
+      </w:pPr>
+      <w:r>
+        <w:rPr>
+          <w:rFonts w:ascii="Times New Roman" w:hAnsi="Times New Roman" w:cs="Times New Roman"/>
+          <w:sz w:val="24"/>
+          <w:szCs w:val="24"/>
+        </w:rPr>
+        <w:lastRenderedPageBreak/>
+        <w:t>Lajeunesse, M. J. (2013). Recovering missin</w:t>
+      </w:r>
+      <w:r>
+        <w:rPr>
+          <w:rFonts w:ascii="Times New Roman" w:hAnsi="Times New Roman" w:cs="Times New Roman"/>
+          <w:sz w:val="24"/>
+          <w:szCs w:val="24"/>
+        </w:rPr>
+        <w:t xml:space="preserve">g or partial data from studies: </w:t>
+      </w:r>
+      <w:r>
+        <w:rPr>
+          <w:rFonts w:ascii="Times New Roman" w:hAnsi="Times New Roman" w:cs="Times New Roman"/>
+          <w:sz w:val="24"/>
+          <w:szCs w:val="24"/>
+        </w:rPr>
+        <w:t>A survey of conversions and imputations for meta-</w:t>
+      </w:r>
+      <w:r>
+        <w:rPr>
+          <w:rFonts w:ascii="Times New Roman" w:hAnsi="Times New Roman" w:cs="Times New Roman"/>
+          <w:sz w:val="24"/>
+          <w:szCs w:val="24"/>
+        </w:rPr>
+        <w:t xml:space="preserve">analysis. In J. </w:t>
+      </w:r>
+      <w:r>
+        <w:rPr>
+          <w:rFonts w:ascii="Times New Roman" w:hAnsi="Times New Roman" w:cs="Times New Roman"/>
+          <w:sz w:val="24"/>
+          <w:szCs w:val="24"/>
+        </w:rPr>
+        <w:t>Koricheva, J. Gurevitch, &amp; K. Me</w:t>
+      </w:r>
+      <w:r>
+        <w:rPr>
+          <w:rFonts w:ascii="Times New Roman" w:hAnsi="Times New Roman" w:cs="Times New Roman"/>
+          <w:sz w:val="24"/>
+          <w:szCs w:val="24"/>
+        </w:rPr>
+        <w:t xml:space="preserve">ngersen (Eds.), </w:t>
+      </w:r>
+      <w:r>
+        <w:rPr>
+          <w:rFonts w:ascii="Times New Roman" w:hAnsi="Times New Roman" w:cs="Times New Roman"/>
+          <w:i/>
+          <w:sz w:val="24"/>
+          <w:szCs w:val="24"/>
+        </w:rPr>
+        <w:t>The handbook of meta-analysis in ecology and evolution</w:t>
+      </w:r>
+      <w:r>
+        <w:rPr>
+          <w:rFonts w:ascii="Times New Roman" w:hAnsi="Times New Roman" w:cs="Times New Roman"/>
+          <w:sz w:val="24"/>
+          <w:szCs w:val="24"/>
+        </w:rPr>
+        <w:t xml:space="preserve"> (pp. 195–206). Princeton: </w:t>
+      </w:r>
+      <w:r>
+        <w:rPr>
+          <w:rFonts w:ascii="Times New Roman" w:hAnsi="Times New Roman" w:cs="Times New Roman"/>
+          <w:sz w:val="24"/>
+          <w:szCs w:val="24"/>
+        </w:rPr>
+        <w:t>Princeton University Press.</w:t>
+      </w:r>
+    </w:p>
+    <w:p>
+      <w:pPr>
+        <w:spacing w:line="480" w:lineRule="auto"/>
+        <w:ind w:left="720" w:hanging="720"/>
+        <w:rPr>
+          <w:rFonts w:ascii="Times New Roman" w:hAnsi="Times New Roman" w:cs="Times New Roman"/>
+          <w:sz w:val="24"/>
+          <w:szCs w:val="24"/>
+          <w:lang w:val="en-US"/>
+        </w:rPr>
+      </w:pPr>
+      <w:r>
+        <w:rPr>
+          <w:rFonts w:ascii="Times New Roman" w:hAnsi="Times New Roman" w:cs="Times New Roman"/>
+          <w:sz w:val="24"/>
+          <w:szCs w:val="24"/>
+        </w:rPr>
+        <w:t>Moher, D., Liberati, A., Tetzlaff, J., Altman, D. G., &amp; Prisma Group. (2009). Preferred reporting items for systema</w:t>
+      </w:r>
+      <w:r>
+        <w:rPr>
+          <w:rFonts w:ascii="Times New Roman" w:hAnsi="Times New Roman" w:cs="Times New Roman"/>
+          <w:sz w:val="24"/>
+          <w:szCs w:val="24"/>
+        </w:rPr>
+        <w:t xml:space="preserve">tic reviews and meta-analyses: The PRISMA statement. </w:t>
+      </w:r>
+      <w:r>
+        <w:rPr>
+          <w:rFonts w:ascii="Times New Roman" w:hAnsi="Times New Roman" w:cs="Times New Roman"/>
+          <w:i/>
+          <w:sz w:val="24"/>
+          <w:szCs w:val="24"/>
+          <w:lang w:val="en-US"/>
+        </w:rPr>
+        <w:t>PLoS Medicine</w:t>
+      </w:r>
+      <w:r>
+        <w:rPr>
+          <w:rFonts w:ascii="Times New Roman" w:hAnsi="Times New Roman" w:cs="Times New Roman"/>
+          <w:sz w:val="24"/>
+          <w:szCs w:val="24"/>
+          <w:lang w:val="en-US"/>
+        </w:rPr>
+        <w:t xml:space="preserve">, </w:t>
+      </w:r>
+      <w:r>
+        <w:rPr>
+          <w:rFonts w:ascii="Times New Roman" w:hAnsi="Times New Roman" w:cs="Times New Roman"/>
+          <w:i/>
+          <w:sz w:val="24"/>
+          <w:szCs w:val="24"/>
+          <w:lang w:val="en-US"/>
+        </w:rPr>
+        <w:t>6</w:t>
+      </w:r>
+      <w:r>
+        <w:rPr>
+          <w:rFonts w:ascii="Times New Roman" w:hAnsi="Times New Roman" w:cs="Times New Roman"/>
+          <w:sz w:val="24"/>
+          <w:szCs w:val="24"/>
+          <w:lang w:val="en-US"/>
+        </w:rPr>
+        <w:t>(7), e1000097. doi:10.1371/journal.pmed.1000097</w:t>
+      </w:r>
+    </w:p>
+    <w:p>
+      <w:pPr>
+        <w:spacing w:line="480" w:lineRule="auto"/>
+        <w:ind w:left="720" w:hanging="720"/>
+        <w:rPr>
+          <w:rFonts w:ascii="Times New Roman" w:hAnsi="Times New Roman" w:cs="Times New Roman"/>
+          <w:sz w:val="24"/>
+          <w:szCs w:val="24"/>
+        </w:rPr>
+      </w:pPr>
+      <w:r>
+        <w:rPr>
+          <w:rFonts w:ascii="Times New Roman" w:hAnsi="Times New Roman" w:cs="Times New Roman"/>
+          <w:sz w:val="24"/>
+          <w:szCs w:val="24"/>
+        </w:rPr>
+        <w:t>Shield, B. M., &amp; Dockrell, J. E. (2003). The effects o</w:t>
+      </w:r>
+      <w:r>
+        <w:rPr>
+          <w:rFonts w:ascii="Times New Roman" w:hAnsi="Times New Roman" w:cs="Times New Roman"/>
+          <w:sz w:val="24"/>
+          <w:szCs w:val="24"/>
+        </w:rPr>
+        <w:t>f noise on children at school: A</w:t>
+      </w:r>
+      <w:r>
+        <w:rPr>
+          <w:rFonts w:ascii="Times New Roman" w:hAnsi="Times New Roman" w:cs="Times New Roman"/>
+          <w:sz w:val="24"/>
+          <w:szCs w:val="24"/>
+        </w:rPr>
+        <w:t xml:space="preserve"> review. </w:t>
+      </w:r>
+      <w:r>
+        <w:rPr>
+          <w:rFonts w:ascii="Times New Roman" w:hAnsi="Times New Roman" w:cs="Times New Roman"/>
+          <w:i/>
+          <w:sz w:val="24"/>
+          <w:szCs w:val="24"/>
+        </w:rPr>
+        <w:t>Building Acoustics</w:t>
+      </w:r>
+      <w:r>
+        <w:rPr>
+          <w:rFonts w:ascii="Times New Roman" w:hAnsi="Times New Roman" w:cs="Times New Roman"/>
+          <w:sz w:val="24"/>
+          <w:szCs w:val="24"/>
+        </w:rPr>
+        <w:t xml:space="preserve">, </w:t>
+      </w:r>
+      <w:r>
+        <w:rPr>
+          <w:rFonts w:ascii="Times New Roman" w:hAnsi="Times New Roman" w:cs="Times New Roman"/>
+          <w:i/>
+          <w:sz w:val="24"/>
+          <w:szCs w:val="24"/>
+        </w:rPr>
+        <w:t>10</w:t>
+      </w:r>
+      <w:r>
+        <w:rPr>
+          <w:rFonts w:ascii="Times New Roman" w:hAnsi="Times New Roman" w:cs="Times New Roman"/>
+          <w:sz w:val="24"/>
+          <w:szCs w:val="24"/>
+        </w:rPr>
+        <w:t>(2), 97-116.</w:t>
+      </w:r>
+      <w:r>
+        <w:rPr>
+          <w:rFonts w:ascii="Times New Roman" w:hAnsi="Times New Roman" w:cs="Times New Roman"/>
+          <w:sz w:val="24"/>
+          <w:szCs w:val="24"/>
+        </w:rPr>
+        <w:t xml:space="preserve"> doi:</w:t>
+      </w:r>
+      <w:r>
+        <w:rPr>
+          <w:rFonts w:ascii="Times New Roman" w:hAnsi="Times New Roman" w:cs="Times New Roman"/>
+          <w:sz w:val="24"/>
+          <w:szCs w:val="24"/>
+        </w:rPr>
+        <w:t>10.1260/135101003768965960</w:t>
+      </w:r>
+    </w:p>
+    <w:p>
+      <w:pPr>
+        <w:spacing w:line="480" w:lineRule="auto"/>
+        <w:ind w:left="720" w:hanging="720"/>
+        <w:rPr>
+          <w:rFonts w:ascii="Times New Roman" w:hAnsi="Times New Roman" w:cs="Times New Roman"/>
+          <w:sz w:val="24"/>
+          <w:szCs w:val="24"/>
+          <w:lang w:val="en-US"/>
+        </w:rPr>
+      </w:pPr>
+      <w:r>
+        <w:rPr>
+          <w:rFonts w:ascii="Times New Roman" w:hAnsi="Times New Roman" w:cs="Times New Roman"/>
+          <w:sz w:val="24"/>
+          <w:szCs w:val="24"/>
+          <w:lang w:val="en-US"/>
+        </w:rPr>
+        <w:t xml:space="preserve">Sterne, J. A., Sutton, A. J., Ioannidis, J. P., Terrin, N., Jones, D. R., Lau, J., ... &amp; Tetzlaff, J. (2011). Recommendations for examining and interpreting funnel plot asymmetry in meta-analyses of </w:t>
+      </w:r>
+      <w:r>
+        <w:rPr>
+          <w:rFonts w:ascii="Times New Roman" w:hAnsi="Times New Roman" w:cs="Times New Roman"/>
+          <w:sz w:val="24"/>
+          <w:szCs w:val="24"/>
+          <w:lang w:val="en-US"/>
+        </w:rPr>
+        <w:t xml:space="preserve">randomised controlled trials. </w:t>
+      </w:r>
+      <w:r>
+        <w:rPr>
+          <w:rFonts w:ascii="Times New Roman" w:hAnsi="Times New Roman" w:cs="Times New Roman"/>
+          <w:i/>
+          <w:sz w:val="24"/>
+          <w:szCs w:val="24"/>
+          <w:lang w:val="en-US"/>
+        </w:rPr>
+        <w:t>BMJ</w:t>
+      </w:r>
+      <w:r>
+        <w:rPr>
+          <w:rFonts w:ascii="Times New Roman" w:hAnsi="Times New Roman" w:cs="Times New Roman"/>
+          <w:sz w:val="24"/>
+          <w:szCs w:val="24"/>
+          <w:lang w:val="en-US"/>
+        </w:rPr>
+        <w:t xml:space="preserve">, </w:t>
+      </w:r>
+      <w:r>
+        <w:rPr>
+          <w:rFonts w:ascii="Times New Roman" w:hAnsi="Times New Roman" w:cs="Times New Roman"/>
+          <w:i/>
+          <w:sz w:val="24"/>
+          <w:szCs w:val="24"/>
+          <w:lang w:val="en-US"/>
+        </w:rPr>
+        <w:t>343</w:t>
+      </w:r>
+      <w:r>
+        <w:rPr>
+          <w:rFonts w:ascii="Times New Roman" w:hAnsi="Times New Roman" w:cs="Times New Roman"/>
+          <w:sz w:val="24"/>
+          <w:szCs w:val="24"/>
+          <w:lang w:val="en-US"/>
+        </w:rPr>
+        <w:t>, d4002.</w:t>
+      </w:r>
+      <w:r>
+        <w:rPr>
+          <w:rFonts w:ascii="Times New Roman" w:hAnsi="Times New Roman" w:cs="Times New Roman"/>
+          <w:sz w:val="24"/>
+          <w:szCs w:val="24"/>
+          <w:lang w:val="en-US"/>
+        </w:rPr>
+        <w:t xml:space="preserve"> doi:</w:t>
+      </w:r>
+      <w:r>
+        <w:rPr>
+          <w:rFonts w:ascii="Times New Roman" w:hAnsi="Times New Roman" w:cs="Times New Roman"/>
+          <w:sz w:val="24"/>
+          <w:szCs w:val="24"/>
+          <w:lang w:val="en-US"/>
+        </w:rPr>
+        <w:t>10.1136/bmj.d4002</w:t>
+      </w:r>
+    </w:p>
+    <w:p>
+      <w:pPr>
+        <w:spacing w:line="480" w:lineRule="auto"/>
+        <w:ind w:left="720" w:hanging="720"/>
+        <w:rPr>
+          <w:rFonts w:ascii="Times New Roman" w:hAnsi="Times New Roman" w:cs="Times New Roman"/>
+          <w:sz w:val="24"/>
+          <w:szCs w:val="24"/>
+        </w:rPr>
+      </w:pPr>
+      <w:r>
+        <w:rPr>
+          <w:rFonts w:ascii="Times New Roman" w:hAnsi="Times New Roman" w:cs="Times New Roman"/>
+          <w:sz w:val="24"/>
+          <w:szCs w:val="24"/>
+        </w:rPr>
+        <w:t>Szalma, J. L., &amp; Hancock, P. A. (2011). Noise</w:t>
+      </w:r>
+      <w:r>
+        <w:rPr>
+          <w:rFonts w:ascii="Times New Roman" w:hAnsi="Times New Roman" w:cs="Times New Roman"/>
+          <w:sz w:val="24"/>
+          <w:szCs w:val="24"/>
+        </w:rPr>
+        <w:t xml:space="preserve"> effects on human performance: A</w:t>
+      </w:r>
       <w:r>
         <w:rPr>
           <w:rFonts w:ascii="Times New Roman" w:hAnsi="Times New Roman" w:cs="Times New Roman"/>
@@ -5418,7 +5570,7 @@
 </file>
 
 <file path=customXml/itemProps1.xml><?xml version="1.0" encoding="utf-8"?>
-<ds:datastoreItem xmlns:ds="http://schemas.openxmlformats.org/officeDocument/2006/customXml" ds:itemID="{73296171-3CC9-43DB-B92B-1EB525D755BF}">
+<ds:datastoreItem xmlns:ds="http://schemas.openxmlformats.org/officeDocument/2006/customXml" ds:itemID="{E0CA5605-B5C0-472F-8BB7-A17EF98A5DC8}">
   <ds:schemaRefs>
     <ds:schemaRef ds:uri="http://schemas.openxmlformats.org/officeDocument/2006/bibliography"/>
   </ds:schemaRefs>

</xml_diff>

<commit_message>
some additions to manuscript
</commit_message>
<xml_diff>
--- a/manuscript_draft.docx
+++ b/manuscript_draft.docx
@@ -1295,6 +1295,7 @@
           <w:rFonts w:ascii="Times New Roman" w:hAnsi="Times New Roman" w:cs="Times New Roman"/>
           <w:sz w:val="24"/>
           <w:szCs w:val="24"/>
+          <w:lang w:val="en-US"/>
         </w:rPr>
       </w:pPr>
       <w:r>
@@ -1812,6 +1813,390 @@
     <w:p>
       <w:pPr>
         <w:spacing w:line="480" w:lineRule="auto"/>
+        <w:ind w:firstLine="720"/>
+        <w:rPr>
+          <w:rFonts w:ascii="Times New Roman" w:hAnsi="Times New Roman" w:cs="Times New Roman"/>
+          <w:sz w:val="24"/>
+          <w:szCs w:val="24"/>
+        </w:rPr>
+      </w:pPr>
+      <w:r>
+        <w:rPr>
+          <w:rFonts w:ascii="Times New Roman" w:hAnsi="Times New Roman" w:cs="Times New Roman"/>
+          <w:sz w:val="24"/>
+          <w:szCs w:val="24"/>
+          <w:lang w:val="en-US"/>
+        </w:rPr>
+        <w:t>Due to the fact that xx% of the studies used</w:t>
+      </w:r>
+      <w:r>
+        <w:rPr>
+          <w:rFonts w:ascii="Times New Roman" w:hAnsi="Times New Roman" w:cs="Times New Roman"/>
+          <w:sz w:val="24"/>
+          <w:szCs w:val="24"/>
+          <w:lang w:val="en-US"/>
+        </w:rPr>
+        <w:t xml:space="preserve"> a</w:t>
+      </w:r>
+      <w:r>
+        <w:rPr>
+          <w:rFonts w:ascii="Times New Roman" w:hAnsi="Times New Roman" w:cs="Times New Roman"/>
+          <w:sz w:val="24"/>
+          <w:szCs w:val="24"/>
+          <w:lang w:val="en-US"/>
+        </w:rPr>
+        <w:t xml:space="preserve"> within-subject design, i</w:t>
+      </w:r>
+      <w:r>
+        <w:rPr>
+          <w:rFonts w:ascii="Times New Roman" w:hAnsi="Times New Roman" w:cs="Times New Roman"/>
+          <w:sz w:val="24"/>
+          <w:szCs w:val="24"/>
+          <w:lang w:val="en-US"/>
+        </w:rPr>
+        <w:t>t was necessary to estimate the population correlation</w:t>
+      </w:r>
+      <w:r>
+        <w:rPr>
+          <w:rFonts w:ascii="Times New Roman" w:hAnsi="Times New Roman" w:cs="Times New Roman"/>
+          <w:sz w:val="24"/>
+          <w:szCs w:val="24"/>
+          <w:lang w:val="en-US"/>
+        </w:rPr>
+        <w:t xml:space="preserve"> (ρ)</w:t>
+      </w:r>
+      <w:r>
+        <w:rPr>
+          <w:rFonts w:ascii="Times New Roman" w:hAnsi="Times New Roman" w:cs="Times New Roman"/>
+          <w:sz w:val="24"/>
+          <w:szCs w:val="24"/>
+          <w:lang w:val="en-US"/>
+        </w:rPr>
+        <w:t xml:space="preserve"> between the control and experimental conditions</w:t>
+      </w:r>
+      <w:r>
+        <w:rPr>
+          <w:rFonts w:ascii="Times New Roman" w:hAnsi="Times New Roman" w:cs="Times New Roman"/>
+          <w:sz w:val="24"/>
+          <w:szCs w:val="24"/>
+          <w:lang w:val="en-US"/>
+        </w:rPr>
+        <w:t xml:space="preserve">. </w:t>
+      </w:r>
+      <w:r>
+        <w:rPr>
+          <w:rFonts w:ascii="Times New Roman" w:hAnsi="Times New Roman" w:cs="Times New Roman"/>
+          <w:sz w:val="24"/>
+          <w:szCs w:val="24"/>
+          <w:lang w:val="en-US"/>
+        </w:rPr>
+        <w:t xml:space="preserve"> (</w:t>
+      </w:r>
+      <w:r>
+        <w:rPr>
+          <w:rFonts w:ascii="Times New Roman" w:hAnsi="Times New Roman" w:cs="Times New Roman"/>
+          <w:sz w:val="24"/>
+          <w:szCs w:val="24"/>
+          <w:lang w:val="en-US"/>
+        </w:rPr>
+        <w:t>Borenstein, 2009;</w:t>
+      </w:r>
+      <w:r>
+        <w:rPr>
+          <w:rFonts w:ascii="Times New Roman" w:hAnsi="Times New Roman" w:cs="Times New Roman"/>
+          <w:sz w:val="24"/>
+          <w:szCs w:val="24"/>
+          <w:lang w:val="en-US"/>
+        </w:rPr>
+        <w:t xml:space="preserve"> </w:t>
+      </w:r>
+      <w:r>
+        <w:rPr>
+          <w:rFonts w:ascii="Times New Roman" w:hAnsi="Times New Roman" w:cs="Times New Roman"/>
+          <w:sz w:val="24"/>
+          <w:szCs w:val="24"/>
+        </w:rPr>
+        <w:t>Szalma &amp; Hancock, 2011</w:t>
+      </w:r>
+      <w:r>
+        <w:rPr>
+          <w:rFonts w:ascii="Times New Roman" w:hAnsi="Times New Roman" w:cs="Times New Roman"/>
+          <w:sz w:val="24"/>
+          <w:szCs w:val="24"/>
+          <w:lang w:val="en-US"/>
+        </w:rPr>
+        <w:t>)</w:t>
+      </w:r>
+      <w:r>
+        <w:rPr>
+          <w:rFonts w:ascii="Times New Roman" w:hAnsi="Times New Roman" w:cs="Times New Roman"/>
+          <w:sz w:val="24"/>
+          <w:szCs w:val="24"/>
+          <w:lang w:val="en-US"/>
+        </w:rPr>
+        <w:t>.</w:t>
+      </w:r>
+      <w:r>
+        <w:rPr>
+          <w:rFonts w:ascii="Times New Roman" w:hAnsi="Times New Roman" w:cs="Times New Roman"/>
+          <w:sz w:val="24"/>
+          <w:szCs w:val="24"/>
+          <w:lang w:val="en-US"/>
+        </w:rPr>
+        <w:t xml:space="preserve"> Seven statistically-independent estimates were obtained from experiments for which the raw data were available, as well as</w:t>
+      </w:r>
+      <w:r>
+        <w:rPr>
+          <w:rFonts w:ascii="Times New Roman" w:hAnsi="Times New Roman" w:cs="Times New Roman"/>
+          <w:sz w:val="24"/>
+          <w:szCs w:val="24"/>
+          <w:lang w:val="en-US"/>
+        </w:rPr>
+        <w:t xml:space="preserve"> from</w:t>
+      </w:r>
+      <w:r>
+        <w:rPr>
+          <w:rFonts w:ascii="Times New Roman" w:hAnsi="Times New Roman" w:cs="Times New Roman"/>
+          <w:sz w:val="24"/>
+          <w:szCs w:val="24"/>
+          <w:lang w:val="en-US"/>
+        </w:rPr>
+        <w:t xml:space="preserve"> one study</w:t>
+      </w:r>
+      <w:r>
+        <w:rPr>
+          <w:rFonts w:ascii="Times New Roman" w:hAnsi="Times New Roman" w:cs="Times New Roman"/>
+          <w:sz w:val="24"/>
+          <w:szCs w:val="24"/>
+          <w:lang w:val="en-US"/>
+        </w:rPr>
+        <w:t xml:space="preserve"> </w:t>
+      </w:r>
+      <w:r>
+        <w:rPr>
+          <w:rFonts w:ascii="Times New Roman" w:hAnsi="Times New Roman" w:cs="Times New Roman"/>
+          <w:sz w:val="24"/>
+          <w:szCs w:val="24"/>
+          <w:lang w:val="en-US"/>
+        </w:rPr>
+        <w:fldChar w:fldCharType="begin" w:fldLock="1"/>
+      </w:r>
+      <w:r>
+        <w:rPr>
+          <w:rFonts w:ascii="Times New Roman" w:hAnsi="Times New Roman" w:cs="Times New Roman"/>
+          <w:sz w:val="24"/>
+          <w:szCs w:val="24"/>
+          <w:lang w:val="en-US"/>
+        </w:rPr>
+        <w:instrText>ADDIN CSL_CITATION { "citationItems" : [ { "id" : "ITEM-1", "itemData" : { "author" : [ { "dropping-particle" : "", "family" : "Miller", "given" : "Leo R.", "non-dropping-particle" : "", "parse-names" : false, "suffix" : "" } ], "container-title" : "The journal of educational psychology", "id" : "ITEM-1", "issued" : { "date-parts" : [ [ "1947" ] ] }, "note" : "Investigated the effect of listening to a radio while readibg. Subjects were 6- and 7-th grade children.\n\nThe reading section of the Stanford Achievement Test was administered before the study. Then different forms of the test were administered on fivee occassions, one week apart, with radio playing in the background (at &amp;quot;classroom level&amp;quot;). Finally, the test was administered one more time in silence.\n\nOn the whole, the results suggest that reading was not generally affected by background radio.", "title" : "Some effetcs of radio-listening on the efficiency of reading type study acitivities", "type" : "article-journal" }, "uris" : [ "http://www.mendeley.com/documents/?uuid=c7c52b9c-22ff-42f6-9f3e-88ec824e55fd" ] } ], "mendeley" : { "formattedCitation" : "(Miller, 1947)", "plainTextFormattedCitation" : "(Miller, 1947)", "previouslyFormattedCitation" : "(Miller, 1947)" }, "properties" : { "noteIndex" : 0 }, "schema" : "https://github.com/citation-style-language/schema/raw/master/csl-citation.json" }</w:instrText>
+      </w:r>
+      <w:r>
+        <w:rPr>
+          <w:rFonts w:ascii="Times New Roman" w:hAnsi="Times New Roman" w:cs="Times New Roman"/>
+          <w:sz w:val="24"/>
+          <w:szCs w:val="24"/>
+          <w:lang w:val="en-US"/>
+        </w:rPr>
+        <w:fldChar w:fldCharType="separate"/>
+      </w:r>
+      <w:r>
+        <w:rPr>
+          <w:rFonts w:ascii="Times New Roman" w:hAnsi="Times New Roman" w:cs="Times New Roman"/>
+          <w:noProof/>
+          <w:sz w:val="24"/>
+          <w:szCs w:val="24"/>
+          <w:lang w:val="en-US"/>
+        </w:rPr>
+        <w:t>(Miller, 1947)</w:t>
+      </w:r>
+      <w:r>
+        <w:rPr>
+          <w:rFonts w:ascii="Times New Roman" w:hAnsi="Times New Roman" w:cs="Times New Roman"/>
+          <w:sz w:val="24"/>
+          <w:szCs w:val="24"/>
+          <w:lang w:val="en-US"/>
+        </w:rPr>
+        <w:fldChar w:fldCharType="end"/>
+      </w:r>
+      <w:r>
+        <w:rPr>
+          <w:rFonts w:ascii="Times New Roman" w:hAnsi="Times New Roman" w:cs="Times New Roman"/>
+          <w:sz w:val="24"/>
+          <w:szCs w:val="24"/>
+          <w:lang w:val="en-US"/>
+        </w:rPr>
+        <w:t xml:space="preserve"> that reported the require statistics.</w:t>
+      </w:r>
+      <w:r>
+        <w:rPr>
+          <w:rFonts w:ascii="Times New Roman" w:hAnsi="Times New Roman" w:cs="Times New Roman"/>
+          <w:sz w:val="24"/>
+          <w:szCs w:val="24"/>
+          <w:lang w:val="en-US"/>
+        </w:rPr>
+        <w:t xml:space="preserve"> These represented a wide range of experimental sound types</w:t>
+      </w:r>
+      <w:r>
+        <w:rPr>
+          <w:rFonts w:ascii="Times New Roman" w:hAnsi="Times New Roman" w:cs="Times New Roman"/>
+          <w:sz w:val="24"/>
+          <w:szCs w:val="24"/>
+          <w:lang w:val="en-US"/>
+        </w:rPr>
+        <w:t xml:space="preserve"> and included both reading comprehension and reading speed measures.</w:t>
+      </w:r>
+      <w:r>
+        <w:rPr>
+          <w:rFonts w:ascii="Times New Roman" w:hAnsi="Times New Roman" w:cs="Times New Roman"/>
+          <w:sz w:val="24"/>
+          <w:szCs w:val="24"/>
+          <w:lang w:val="en-US"/>
+        </w:rPr>
+        <w:t xml:space="preserve"> </w:t>
+      </w:r>
+      <w:r>
+        <w:rPr>
+          <w:rFonts w:ascii="Times New Roman" w:hAnsi="Times New Roman" w:cs="Times New Roman"/>
+          <w:sz w:val="24"/>
+          <w:szCs w:val="24"/>
+          <w:lang w:val="en-US"/>
+        </w:rPr>
+        <w:t>We followed</w:t>
+      </w:r>
+      <w:r>
+        <w:rPr>
+          <w:rFonts w:ascii="Times New Roman" w:hAnsi="Times New Roman" w:cs="Times New Roman"/>
+          <w:sz w:val="24"/>
+          <w:szCs w:val="24"/>
+        </w:rPr>
+        <w:t xml:space="preserve"> </w:t>
+      </w:r>
+      <w:r>
+        <w:rPr>
+          <w:rFonts w:ascii="Times New Roman" w:hAnsi="Times New Roman" w:cs="Times New Roman"/>
+          <w:sz w:val="24"/>
+          <w:szCs w:val="24"/>
+        </w:rPr>
+        <w:t>Szalma and Hancock’s (</w:t>
+      </w:r>
+      <w:r>
+        <w:rPr>
+          <w:rFonts w:ascii="Times New Roman" w:hAnsi="Times New Roman" w:cs="Times New Roman"/>
+          <w:sz w:val="24"/>
+          <w:szCs w:val="24"/>
+        </w:rPr>
+        <w:t>2011</w:t>
+      </w:r>
+      <w:r>
+        <w:rPr>
+          <w:rFonts w:ascii="Times New Roman" w:hAnsi="Times New Roman" w:cs="Times New Roman"/>
+          <w:sz w:val="24"/>
+          <w:szCs w:val="24"/>
+        </w:rPr>
+        <w:t xml:space="preserve">) approach to meta-analyze the obtained </w:t>
+      </w:r>
+      <w:r>
+        <w:rPr>
+          <w:rFonts w:ascii="Times New Roman" w:hAnsi="Times New Roman" w:cs="Times New Roman"/>
+          <w:sz w:val="24"/>
+          <w:szCs w:val="24"/>
+        </w:rPr>
+        <w:t xml:space="preserve">correlations in order to obtain a weighted estimate of </w:t>
+      </w:r>
+      <w:r>
+        <w:rPr>
+          <w:rFonts w:ascii="Times New Roman" w:hAnsi="Times New Roman" w:cs="Times New Roman"/>
+          <w:sz w:val="24"/>
+          <w:szCs w:val="24"/>
+          <w:lang w:val="en-US"/>
+        </w:rPr>
+        <w:t>ρ</w:t>
+      </w:r>
+      <w:r>
+        <w:rPr>
+          <w:rFonts w:ascii="Times New Roman" w:hAnsi="Times New Roman" w:cs="Times New Roman"/>
+          <w:sz w:val="24"/>
+          <w:szCs w:val="24"/>
+          <w:lang w:val="en-US"/>
+        </w:rPr>
+        <w:t>.</w:t>
+      </w:r>
+      <w:r>
+        <w:rPr>
+          <w:rFonts w:ascii="Times New Roman" w:hAnsi="Times New Roman" w:cs="Times New Roman"/>
+          <w:sz w:val="24"/>
+          <w:szCs w:val="24"/>
+          <w:lang w:val="en-US"/>
+        </w:rPr>
+        <w:t xml:space="preserve"> T</w:t>
+      </w:r>
+      <w:r>
+        <w:rPr>
+          <w:rFonts w:ascii="Times New Roman" w:hAnsi="Times New Roman" w:cs="Times New Roman"/>
+          <w:sz w:val="24"/>
+          <w:szCs w:val="24"/>
+          <w:lang w:val="en-US"/>
+        </w:rPr>
+        <w:t>he weighted value of</w:t>
+      </w:r>
+      <w:r>
+        <w:rPr>
+          <w:rFonts w:ascii="Times New Roman" w:hAnsi="Times New Roman" w:cs="Times New Roman"/>
+          <w:sz w:val="24"/>
+          <w:szCs w:val="24"/>
+          <w:lang w:val="en-US"/>
+        </w:rPr>
+        <w:t xml:space="preserve"> 0.76</w:t>
+      </w:r>
+      <w:r>
+        <w:rPr>
+          <w:rFonts w:ascii="Times New Roman" w:hAnsi="Times New Roman" w:cs="Times New Roman"/>
+          <w:sz w:val="24"/>
+          <w:szCs w:val="24"/>
+          <w:lang w:val="en-US"/>
+        </w:rPr>
+        <w:t xml:space="preserve"> was used</w:t>
+      </w:r>
+      <w:r>
+        <w:rPr>
+          <w:rFonts w:ascii="Times New Roman" w:hAnsi="Times New Roman" w:cs="Times New Roman"/>
+          <w:sz w:val="24"/>
+          <w:szCs w:val="24"/>
+          <w:lang w:val="en-US"/>
+        </w:rPr>
+        <w:t xml:space="preserve"> for calculating the effect sizes for</w:t>
+      </w:r>
+      <w:r>
+        <w:rPr>
+          <w:rFonts w:ascii="Times New Roman" w:hAnsi="Times New Roman" w:cs="Times New Roman"/>
+          <w:sz w:val="24"/>
+          <w:szCs w:val="24"/>
+          <w:lang w:val="en-US"/>
+        </w:rPr>
+        <w:t xml:space="preserve"> within-subject design studies. </w:t>
+      </w:r>
+      <w:r>
+        <w:rPr>
+          <w:rFonts w:ascii="Times New Roman" w:hAnsi="Times New Roman" w:cs="Times New Roman"/>
+          <w:sz w:val="24"/>
+          <w:szCs w:val="24"/>
+          <w:lang w:val="en-US"/>
+        </w:rPr>
+        <w:t xml:space="preserve"> </w:t>
+      </w:r>
+      <w:r>
+        <w:rPr>
+          <w:rFonts w:ascii="Times New Roman" w:hAnsi="Times New Roman" w:cs="Times New Roman"/>
+          <w:sz w:val="24"/>
+          <w:szCs w:val="24"/>
+          <w:lang w:val="en-US"/>
+        </w:rPr>
+        <w:t xml:space="preserve"> </w:t>
+      </w:r>
+    </w:p>
+    <w:p>
+      <w:pPr>
+        <w:spacing w:line="480" w:lineRule="auto"/>
         <w:rPr>
           <w:rFonts w:ascii="Times New Roman" w:hAnsi="Times New Roman" w:cs="Times New Roman"/>
           <w:b/>
@@ -1852,6 +2237,79 @@
         <w:spacing w:line="480" w:lineRule="auto"/>
         <w:rPr>
           <w:rFonts w:ascii="Times New Roman" w:hAnsi="Times New Roman" w:cs="Times New Roman"/>
+          <w:sz w:val="24"/>
+          <w:szCs w:val="24"/>
+        </w:rPr>
+      </w:pPr>
+      <w:r>
+        <w:rPr>
+          <w:rFonts w:ascii="Times New Roman" w:hAnsi="Times New Roman" w:cs="Times New Roman"/>
+          <w:sz w:val="24"/>
+          <w:szCs w:val="24"/>
+        </w:rPr>
+        <w:lastRenderedPageBreak/>
+        <w:t xml:space="preserve">A test of </w:t>
+      </w:r>
+      <w:r>
+        <w:rPr>
+          <w:rFonts w:ascii="Times New Roman" w:hAnsi="Times New Roman" w:cs="Times New Roman"/>
+          <w:sz w:val="24"/>
+          <w:szCs w:val="24"/>
+        </w:rPr>
+        <w:t>funnel plot asymmetry based on a weighted linear regression of the effect estimates on their standard errors (</w:t>
+      </w:r>
+      <w:r>
+        <w:rPr>
+          <w:rFonts w:ascii="Times New Roman" w:hAnsi="Times New Roman" w:cs="Times New Roman"/>
+          <w:sz w:val="24"/>
+          <w:szCs w:val="24"/>
+        </w:rPr>
+        <w:t>Sterne et al., 2011</w:t>
+      </w:r>
+      <w:r>
+        <w:rPr>
+          <w:rFonts w:ascii="Times New Roman" w:hAnsi="Times New Roman" w:cs="Times New Roman"/>
+          <w:sz w:val="24"/>
+          <w:szCs w:val="24"/>
+        </w:rPr>
+        <w:t>) indicated no statistically significant evidence for asymmetry for both reading comprehension () and reading speed ().</w:t>
+      </w:r>
+    </w:p>
+    <w:p>
+      <w:pPr>
+        <w:spacing w:line="480" w:lineRule="auto"/>
+        <w:rPr>
+          <w:rFonts w:ascii="Times New Roman" w:hAnsi="Times New Roman" w:cs="Times New Roman"/>
+          <w:sz w:val="24"/>
+          <w:szCs w:val="24"/>
+        </w:rPr>
+      </w:pPr>
+    </w:p>
+    <w:p>
+      <w:pPr>
+        <w:spacing w:line="480" w:lineRule="auto"/>
+        <w:rPr>
+          <w:rFonts w:ascii="Times New Roman" w:hAnsi="Times New Roman" w:cs="Times New Roman"/>
+          <w:sz w:val="24"/>
+          <w:szCs w:val="24"/>
+        </w:rPr>
+      </w:pPr>
+    </w:p>
+    <w:p>
+      <w:pPr>
+        <w:spacing w:line="480" w:lineRule="auto"/>
+        <w:rPr>
+          <w:rFonts w:ascii="Times New Roman" w:hAnsi="Times New Roman" w:cs="Times New Roman"/>
+          <w:sz w:val="24"/>
+          <w:szCs w:val="24"/>
+        </w:rPr>
+      </w:pPr>
+    </w:p>
+    <w:p>
+      <w:pPr>
+        <w:spacing w:line="480" w:lineRule="auto"/>
+        <w:rPr>
+          <w:rFonts w:ascii="Times New Roman" w:hAnsi="Times New Roman" w:cs="Times New Roman"/>
           <w:b/>
           <w:sz w:val="24"/>
           <w:szCs w:val="24"/>
@@ -1860,35 +2318,109 @@
       <w:r>
         <w:rPr>
           <w:rFonts w:ascii="Times New Roman" w:hAnsi="Times New Roman" w:cs="Times New Roman"/>
-          <w:sz w:val="24"/>
-          <w:szCs w:val="24"/>
-        </w:rPr>
-        <w:t xml:space="preserve">A test of </w:t>
-      </w:r>
-      <w:r>
-        <w:rPr>
-          <w:rFonts w:ascii="Times New Roman" w:hAnsi="Times New Roman" w:cs="Times New Roman"/>
-          <w:sz w:val="24"/>
-          <w:szCs w:val="24"/>
-        </w:rPr>
-        <w:t>funnel plot asymmetry based on a weighted linear regression of the effect estimates on their standard errors (</w:t>
-      </w:r>
-      <w:r>
-        <w:rPr>
-          <w:rFonts w:ascii="Times New Roman" w:hAnsi="Times New Roman" w:cs="Times New Roman"/>
-          <w:sz w:val="24"/>
-          <w:szCs w:val="24"/>
-        </w:rPr>
-        <w:t>Sterne et al., 2011</w:t>
-      </w:r>
-      <w:r>
-        <w:rPr>
-          <w:rFonts w:ascii="Times New Roman" w:hAnsi="Times New Roman" w:cs="Times New Roman"/>
-          <w:sz w:val="24"/>
-          <w:szCs w:val="24"/>
-        </w:rPr>
-        <w:t xml:space="preserve">) indicated no statistically significant evidence for asymmetry for both reading comprehension () and reading speed (). </w:t>
-      </w:r>
+          <w:noProof/>
+          <w:sz w:val="24"/>
+          <w:szCs w:val="24"/>
+          <w:lang w:eastAsia="en-GB"/>
+        </w:rPr>
+        <w:lastRenderedPageBreak/>
+        <w:drawing>
+          <wp:inline distT="0" distB="0" distL="0" distR="0" wp14:anchorId="6B450DA9" wp14:editId="2C27044F">
+            <wp:extent cx="5038725" cy="6723890"/>
+            <wp:effectExtent l="0" t="0" r="0" b="1270"/>
+            <wp:docPr id="1" name="Picture 1" descr="C:\Users\mvasilev\Dropbox\PhD\Noise\reading_sounds\Pub_bias\panel_plot.png"/>
+            <wp:cNvGraphicFramePr>
+              <a:graphicFrameLocks xmlns:a="http://schemas.openxmlformats.org/drawingml/2006/main" noChangeAspect="1"/>
+            </wp:cNvGraphicFramePr>
+            <a:graphic xmlns:a="http://schemas.openxmlformats.org/drawingml/2006/main">
+              <a:graphicData uri="http://schemas.openxmlformats.org/drawingml/2006/picture">
+                <pic:pic xmlns:pic="http://schemas.openxmlformats.org/drawingml/2006/picture">
+                  <pic:nvPicPr>
+                    <pic:cNvPr id="0" name="Picture 2" descr="C:\Users\mvasilev\Dropbox\PhD\Noise\reading_sounds\Pub_bias\panel_plot.png"/>
+                    <pic:cNvPicPr>
+                      <a:picLocks noChangeAspect="1" noChangeArrowheads="1"/>
+                    </pic:cNvPicPr>
+                  </pic:nvPicPr>
+                  <pic:blipFill>
+                    <a:blip r:embed="rId9" cstate="print">
+                      <a:extLst>
+                        <a:ext uri="{28A0092B-C50C-407E-A947-70E740481C1C}">
+                          <a14:useLocalDpi xmlns:a14="http://schemas.microsoft.com/office/drawing/2010/main" val="0"/>
+                        </a:ext>
+                      </a:extLst>
+                    </a:blip>
+                    <a:srcRect/>
+                    <a:stretch>
+                      <a:fillRect/>
+                    </a:stretch>
+                  </pic:blipFill>
+                  <pic:spPr bwMode="auto">
+                    <a:xfrm>
+                      <a:off x="0" y="0"/>
+                      <a:ext cx="5038725" cy="6723890"/>
+                    </a:xfrm>
+                    <a:prstGeom prst="rect">
+                      <a:avLst/>
+                    </a:prstGeom>
+                    <a:noFill/>
+                    <a:ln>
+                      <a:noFill/>
+                    </a:ln>
+                  </pic:spPr>
+                </pic:pic>
+              </a:graphicData>
+            </a:graphic>
+          </wp:inline>
+        </w:drawing>
+      </w:r>
+    </w:p>
+    <w:p>
+      <w:pPr>
+        <w:spacing w:line="480" w:lineRule="auto"/>
+        <w:rPr>
+          <w:rFonts w:ascii="Times New Roman" w:hAnsi="Times New Roman" w:cs="Times New Roman"/>
+          <w:sz w:val="24"/>
+          <w:szCs w:val="24"/>
+        </w:rPr>
+      </w:pPr>
+      <w:r>
+        <w:rPr>
+          <w:rFonts w:ascii="Times New Roman" w:hAnsi="Times New Roman" w:cs="Times New Roman"/>
+          <w:sz w:val="24"/>
+          <w:szCs w:val="24"/>
+        </w:rPr>
+        <w:t xml:space="preserve">Figure x. </w:t>
+      </w:r>
+    </w:p>
+    <w:p>
+      <w:pPr>
+        <w:spacing w:line="480" w:lineRule="auto"/>
+        <w:rPr>
+          <w:rFonts w:ascii="Times New Roman" w:hAnsi="Times New Roman" w:cs="Times New Roman"/>
+          <w:sz w:val="24"/>
+          <w:szCs w:val="24"/>
+        </w:rPr>
+      </w:pPr>
+    </w:p>
+    <w:p>
+      <w:pPr>
+        <w:spacing w:line="480" w:lineRule="auto"/>
+        <w:rPr>
+          <w:rFonts w:ascii="Times New Roman" w:hAnsi="Times New Roman" w:cs="Times New Roman"/>
+          <w:sz w:val="24"/>
+          <w:szCs w:val="24"/>
+        </w:rPr>
+      </w:pPr>
+    </w:p>
+    <w:p>
+      <w:pPr>
+        <w:spacing w:line="480" w:lineRule="auto"/>
+        <w:rPr>
+          <w:rFonts w:ascii="Times New Roman" w:hAnsi="Times New Roman" w:cs="Times New Roman"/>
+          <w:sz w:val="24"/>
+          <w:szCs w:val="24"/>
+        </w:rPr>
+      </w:pPr>
     </w:p>
     <w:p>
       <w:pPr>
@@ -1907,6 +2439,7 @@
           <w:sz w:val="24"/>
           <w:szCs w:val="24"/>
         </w:rPr>
+        <w:lastRenderedPageBreak/>
         <w:t>Data Analysis</w:t>
       </w:r>
     </w:p>
@@ -1987,7 +2520,6 @@
           <w:sz w:val="24"/>
           <w:szCs w:val="24"/>
         </w:rPr>
-        <w:lastRenderedPageBreak/>
         <w:t>M.R.V was supported by a PhD studentship from Bournemouth University. The funding body had no role in the design</w:t>
       </w:r>
       <w:r>
@@ -3381,160 +3913,128 @@
           <w:szCs w:val="24"/>
         </w:rPr>
       </w:pPr>
-    </w:p>
-    <w:p>
-      <w:pPr>
-        <w:spacing w:line="480" w:lineRule="auto"/>
-        <w:jc w:val="center"/>
+      <w:r>
         <w:rPr>
           <w:rFonts w:ascii="Times New Roman" w:hAnsi="Times New Roman" w:cs="Times New Roman"/>
           <w:b/>
           <w:sz w:val="24"/>
           <w:szCs w:val="24"/>
         </w:rPr>
-      </w:pPr>
-    </w:p>
-    <w:p>
-      <w:pPr>
-        <w:spacing w:line="480" w:lineRule="auto"/>
-        <w:jc w:val="center"/>
-        <w:rPr>
-          <w:rFonts w:ascii="Times New Roman" w:hAnsi="Times New Roman" w:cs="Times New Roman"/>
-          <w:b/>
-          <w:sz w:val="24"/>
-          <w:szCs w:val="24"/>
-        </w:rPr>
-      </w:pPr>
-    </w:p>
-    <w:p>
-      <w:pPr>
-        <w:spacing w:line="480" w:lineRule="auto"/>
-        <w:jc w:val="center"/>
-        <w:rPr>
-          <w:rFonts w:ascii="Times New Roman" w:hAnsi="Times New Roman" w:cs="Times New Roman"/>
-          <w:b/>
-          <w:sz w:val="24"/>
-          <w:szCs w:val="24"/>
-        </w:rPr>
-      </w:pPr>
-    </w:p>
-    <w:p>
-      <w:pPr>
-        <w:spacing w:line="480" w:lineRule="auto"/>
-        <w:jc w:val="center"/>
-        <w:rPr>
-          <w:rFonts w:ascii="Times New Roman" w:hAnsi="Times New Roman" w:cs="Times New Roman"/>
-          <w:b/>
-          <w:sz w:val="24"/>
-          <w:szCs w:val="24"/>
-        </w:rPr>
-      </w:pPr>
+        <w:lastRenderedPageBreak/>
+        <w:t>References</w:t>
+      </w:r>
+    </w:p>
+    <w:p>
+      <w:pPr>
+        <w:spacing w:line="480" w:lineRule="auto"/>
+        <w:ind w:left="720" w:hanging="720"/>
+        <w:rPr>
+          <w:rFonts w:ascii="Times New Roman" w:hAnsi="Times New Roman" w:cs="Times New Roman"/>
+          <w:sz w:val="24"/>
+          <w:szCs w:val="24"/>
+        </w:rPr>
+      </w:pPr>
+      <w:r>
+        <w:rPr>
+          <w:rFonts w:ascii="Times New Roman" w:hAnsi="Times New Roman" w:cs="Times New Roman"/>
+          <w:sz w:val="24"/>
+          <w:szCs w:val="24"/>
+        </w:rPr>
+        <w:t>Rohatgi</w:t>
+      </w:r>
+      <w:r>
+        <w:rPr>
+          <w:rFonts w:ascii="Times New Roman" w:hAnsi="Times New Roman" w:cs="Times New Roman"/>
+          <w:sz w:val="24"/>
+          <w:szCs w:val="24"/>
+        </w:rPr>
+        <w:t>, A</w:t>
+      </w:r>
+      <w:r>
+        <w:rPr>
+          <w:rFonts w:ascii="Times New Roman" w:hAnsi="Times New Roman" w:cs="Times New Roman"/>
+          <w:sz w:val="24"/>
+          <w:szCs w:val="24"/>
+        </w:rPr>
+        <w:t>.</w:t>
+      </w:r>
+      <w:r>
+        <w:rPr>
+          <w:rFonts w:ascii="Times New Roman" w:hAnsi="Times New Roman" w:cs="Times New Roman"/>
+          <w:sz w:val="24"/>
+          <w:szCs w:val="24"/>
+        </w:rPr>
+        <w:t xml:space="preserve"> (2015). digitizeR: Tool to extract numerical data from images of plots, maps, etc.. </w:t>
+      </w:r>
+      <w:r>
+        <w:rPr>
+          <w:rFonts w:ascii="Times New Roman" w:hAnsi="Times New Roman" w:cs="Times New Roman"/>
+          <w:i/>
+          <w:sz w:val="24"/>
+          <w:szCs w:val="24"/>
+        </w:rPr>
+        <w:t>R package version 1.0</w:t>
+      </w:r>
+      <w:r>
+        <w:rPr>
+          <w:rFonts w:ascii="Times New Roman" w:hAnsi="Times New Roman" w:cs="Times New Roman"/>
+          <w:sz w:val="24"/>
+          <w:szCs w:val="24"/>
+        </w:rPr>
+        <w:t>.</w:t>
+      </w:r>
+      <w:r>
+        <w:rPr>
+          <w:rFonts w:ascii="Times New Roman" w:hAnsi="Times New Roman" w:cs="Times New Roman"/>
+          <w:sz w:val="24"/>
+          <w:szCs w:val="24"/>
+        </w:rPr>
+        <w:t xml:space="preserve"> Retrieved from</w:t>
+      </w:r>
+      <w:r>
+        <w:rPr>
+          <w:rFonts w:ascii="Times New Roman" w:hAnsi="Times New Roman" w:cs="Times New Roman"/>
+          <w:sz w:val="24"/>
+          <w:szCs w:val="24"/>
+        </w:rPr>
+        <w:t xml:space="preserve"> http://github.com/ankitrohatgi/digitizeR</w:t>
+      </w:r>
+    </w:p>
+    <w:p>
+      <w:pPr>
+        <w:spacing w:line="480" w:lineRule="auto"/>
+        <w:ind w:left="720" w:hanging="720"/>
+        <w:rPr>
+          <w:rFonts w:ascii="Times New Roman" w:hAnsi="Times New Roman" w:cs="Times New Roman"/>
+          <w:sz w:val="24"/>
+          <w:szCs w:val="24"/>
+        </w:rPr>
+      </w:pPr>
+      <w:r>
+        <w:rPr>
+          <w:rFonts w:ascii="Times New Roman" w:hAnsi="Times New Roman" w:cs="Times New Roman"/>
+          <w:sz w:val="24"/>
+          <w:szCs w:val="24"/>
+        </w:rPr>
+        <w:t>Beaman, C. P. (2005)</w:t>
+      </w:r>
+      <w:r>
+        <w:rPr>
+          <w:rFonts w:ascii="Times New Roman" w:hAnsi="Times New Roman" w:cs="Times New Roman"/>
+          <w:sz w:val="24"/>
+          <w:szCs w:val="24"/>
+        </w:rPr>
+        <w:t>. Auditory distraction from low-intensity noise: A</w:t>
+      </w:r>
       <w:bookmarkStart w:id="0" w:name="_GoBack"/>
       <w:bookmarkEnd w:id="0"/>
       <w:r>
         <w:rPr>
           <w:rFonts w:ascii="Times New Roman" w:hAnsi="Times New Roman" w:cs="Times New Roman"/>
-          <w:b/>
-          <w:sz w:val="24"/>
-          <w:szCs w:val="24"/>
-        </w:rPr>
-        <w:lastRenderedPageBreak/>
-        <w:t>References</w:t>
-      </w:r>
-    </w:p>
-    <w:p>
-      <w:pPr>
-        <w:spacing w:line="480" w:lineRule="auto"/>
-        <w:ind w:left="720" w:hanging="720"/>
-        <w:rPr>
-          <w:rFonts w:ascii="Times New Roman" w:hAnsi="Times New Roman" w:cs="Times New Roman"/>
-          <w:sz w:val="24"/>
-          <w:szCs w:val="24"/>
-        </w:rPr>
-      </w:pPr>
-      <w:r>
-        <w:rPr>
-          <w:rFonts w:ascii="Times New Roman" w:hAnsi="Times New Roman" w:cs="Times New Roman"/>
-          <w:sz w:val="24"/>
-          <w:szCs w:val="24"/>
-        </w:rPr>
-        <w:t>Rohatgi</w:t>
-      </w:r>
-      <w:r>
-        <w:rPr>
-          <w:rFonts w:ascii="Times New Roman" w:hAnsi="Times New Roman" w:cs="Times New Roman"/>
-          <w:sz w:val="24"/>
-          <w:szCs w:val="24"/>
-        </w:rPr>
-        <w:t>, A</w:t>
-      </w:r>
-      <w:r>
-        <w:rPr>
-          <w:rFonts w:ascii="Times New Roman" w:hAnsi="Times New Roman" w:cs="Times New Roman"/>
-          <w:sz w:val="24"/>
-          <w:szCs w:val="24"/>
-        </w:rPr>
-        <w:t>.</w:t>
-      </w:r>
-      <w:r>
-        <w:rPr>
-          <w:rFonts w:ascii="Times New Roman" w:hAnsi="Times New Roman" w:cs="Times New Roman"/>
-          <w:sz w:val="24"/>
-          <w:szCs w:val="24"/>
-        </w:rPr>
-        <w:t xml:space="preserve"> (2015). digitizeR: Tool to extract numerical data from images of plots, maps, etc.. </w:t>
-      </w:r>
-      <w:r>
-        <w:rPr>
-          <w:rFonts w:ascii="Times New Roman" w:hAnsi="Times New Roman" w:cs="Times New Roman"/>
-          <w:i/>
-          <w:sz w:val="24"/>
-          <w:szCs w:val="24"/>
-        </w:rPr>
-        <w:t>R package version 1.0</w:t>
-      </w:r>
-      <w:r>
-        <w:rPr>
-          <w:rFonts w:ascii="Times New Roman" w:hAnsi="Times New Roman" w:cs="Times New Roman"/>
-          <w:sz w:val="24"/>
-          <w:szCs w:val="24"/>
-        </w:rPr>
-        <w:t>.</w:t>
-      </w:r>
-      <w:r>
-        <w:rPr>
-          <w:rFonts w:ascii="Times New Roman" w:hAnsi="Times New Roman" w:cs="Times New Roman"/>
-          <w:sz w:val="24"/>
-          <w:szCs w:val="24"/>
-        </w:rPr>
-        <w:t xml:space="preserve"> Retrieved from</w:t>
-      </w:r>
-      <w:r>
-        <w:rPr>
-          <w:rFonts w:ascii="Times New Roman" w:hAnsi="Times New Roman" w:cs="Times New Roman"/>
-          <w:sz w:val="24"/>
-          <w:szCs w:val="24"/>
-        </w:rPr>
-        <w:t xml:space="preserve"> http://github.com/ankitrohatgi/digitizeR</w:t>
-      </w:r>
-    </w:p>
-    <w:p>
-      <w:pPr>
-        <w:spacing w:line="480" w:lineRule="auto"/>
-        <w:ind w:left="720" w:hanging="720"/>
-        <w:rPr>
-          <w:rFonts w:ascii="Times New Roman" w:hAnsi="Times New Roman" w:cs="Times New Roman"/>
-          <w:sz w:val="24"/>
-          <w:szCs w:val="24"/>
-        </w:rPr>
-      </w:pPr>
-      <w:r>
-        <w:rPr>
-          <w:rFonts w:ascii="Times New Roman" w:hAnsi="Times New Roman" w:cs="Times New Roman"/>
-          <w:sz w:val="24"/>
-          <w:szCs w:val="24"/>
-        </w:rPr>
-        <w:t xml:space="preserve">Beaman, C. P. (2005). Auditory distraction from low‐intensity noise: a review of the consequences for learning and workplace environments. </w:t>
+          <w:sz w:val="24"/>
+          <w:szCs w:val="24"/>
+        </w:rPr>
+        <w:t xml:space="preserve"> review of the consequences for learning and workplace environments. </w:t>
       </w:r>
       <w:r>
         <w:rPr>
@@ -4154,6 +4654,86 @@
           <w:rFonts w:ascii="Times New Roman" w:hAnsi="Times New Roman" w:cs="Times New Roman"/>
           <w:sz w:val="24"/>
           <w:szCs w:val="24"/>
+        </w:rPr>
+      </w:pPr>
+      <w:r>
+        <w:rPr>
+          <w:rFonts w:ascii="Times New Roman" w:hAnsi="Times New Roman" w:cs="Times New Roman"/>
+          <w:sz w:val="24"/>
+          <w:szCs w:val="24"/>
+        </w:rPr>
+        <w:t xml:space="preserve">Miller, L. R. (1947). Some effetcs of radio-listening on the efficiency of reading type study acitivities. </w:t>
+      </w:r>
+      <w:r>
+        <w:rPr>
+          <w:rFonts w:ascii="Times New Roman" w:hAnsi="Times New Roman" w:cs="Times New Roman"/>
+          <w:i/>
+          <w:sz w:val="24"/>
+          <w:szCs w:val="24"/>
+        </w:rPr>
+        <w:t>The Journal of Educational Psychology</w:t>
+      </w:r>
+      <w:r>
+        <w:rPr>
+          <w:rFonts w:ascii="Times New Roman" w:hAnsi="Times New Roman" w:cs="Times New Roman"/>
+          <w:sz w:val="24"/>
+          <w:szCs w:val="24"/>
+        </w:rPr>
+        <w:t>,</w:t>
+      </w:r>
+      <w:r>
+        <w:t xml:space="preserve"> </w:t>
+      </w:r>
+      <w:r>
+        <w:rPr>
+          <w:rFonts w:ascii="Times New Roman" w:hAnsi="Times New Roman" w:cs="Times New Roman"/>
+          <w:i/>
+          <w:sz w:val="24"/>
+          <w:szCs w:val="24"/>
+        </w:rPr>
+        <w:t>38</w:t>
+      </w:r>
+      <w:r>
+        <w:rPr>
+          <w:rFonts w:ascii="Times New Roman" w:hAnsi="Times New Roman" w:cs="Times New Roman"/>
+          <w:sz w:val="24"/>
+          <w:szCs w:val="24"/>
+        </w:rPr>
+        <w:t>(2),</w:t>
+      </w:r>
+      <w:r>
+        <w:rPr>
+          <w:rFonts w:ascii="Times New Roman" w:hAnsi="Times New Roman" w:cs="Times New Roman"/>
+          <w:sz w:val="24"/>
+          <w:szCs w:val="24"/>
+        </w:rPr>
+        <w:t xml:space="preserve"> 105-118.</w:t>
+      </w:r>
+      <w:r>
+        <w:rPr>
+          <w:rFonts w:ascii="Times New Roman" w:hAnsi="Times New Roman" w:cs="Times New Roman"/>
+          <w:sz w:val="24"/>
+          <w:szCs w:val="24"/>
+        </w:rPr>
+        <w:t xml:space="preserve"> doi:</w:t>
+      </w:r>
+      <w:r>
+        <w:rPr>
+          <w:rFonts w:ascii="Times New Roman" w:hAnsi="Times New Roman" w:cs="Times New Roman"/>
+          <w:sz w:val="24"/>
+          <w:szCs w:val="24"/>
+        </w:rPr>
+        <w:t>10.1037/h0062228</w:t>
+      </w:r>
+    </w:p>
+    <w:p>
+      <w:pPr>
+        <w:spacing w:line="480" w:lineRule="auto"/>
+        <w:ind w:left="720" w:hanging="720"/>
+        <w:rPr>
+          <w:rFonts w:ascii="Times New Roman" w:hAnsi="Times New Roman" w:cs="Times New Roman"/>
+          <w:sz w:val="24"/>
+          <w:szCs w:val="24"/>
           <w:lang w:val="en-US"/>
         </w:rPr>
       </w:pPr>
@@ -4480,7 +5060,7 @@
       </w:pPr>
     </w:p>
     <w:sectPr>
-      <w:headerReference w:type="default" r:id="rId9"/>
+      <w:headerReference w:type="default" r:id="rId10"/>
       <w:pgSz w:w="11906" w:h="16838"/>
       <w:pgMar w:top="1440" w:right="1440" w:bottom="1440" w:left="1440" w:header="708" w:footer="708" w:gutter="0"/>
       <w:cols w:space="708"/>
@@ -4599,7 +5179,7 @@
           <w:rPr>
             <w:noProof/>
           </w:rPr>
-          <w:t>8</w:t>
+          <w:t>9</w:t>
         </w:r>
         <w:r>
           <w:rPr>
@@ -4946,6 +5526,36 @@
       </w:tblBorders>
     </w:tblPr>
   </w:style>
+  <w:style w:type="paragraph" w:styleId="BalloonText">
+    <w:name w:val="Balloon Text"/>
+    <w:basedOn w:val="Normal"/>
+    <w:link w:val="BalloonTextChar"/>
+    <w:uiPriority w:val="99"/>
+    <w:semiHidden/>
+    <w:unhideWhenUsed/>
+    <w:rsid w:val="00BC40FB"/>
+    <w:pPr>
+      <w:spacing w:after="0" w:line="240" w:lineRule="auto"/>
+    </w:pPr>
+    <w:rPr>
+      <w:rFonts w:ascii="Tahoma" w:hAnsi="Tahoma" w:cs="Tahoma"/>
+      <w:sz w:val="16"/>
+      <w:szCs w:val="16"/>
+    </w:rPr>
+  </w:style>
+  <w:style w:type="character" w:customStyle="1" w:styleId="BalloonTextChar">
+    <w:name w:val="Balloon Text Char"/>
+    <w:basedOn w:val="DefaultParagraphFont"/>
+    <w:link w:val="BalloonText"/>
+    <w:uiPriority w:val="99"/>
+    <w:semiHidden/>
+    <w:rsid w:val="00BC40FB"/>
+    <w:rPr>
+      <w:rFonts w:ascii="Tahoma" w:hAnsi="Tahoma" w:cs="Tahoma"/>
+      <w:sz w:val="16"/>
+      <w:szCs w:val="16"/>
+    </w:rPr>
+  </w:style>
 </w:styles>
 </file>
 
@@ -5277,6 +5887,36 @@
       </w:tblBorders>
     </w:tblPr>
   </w:style>
+  <w:style w:type="paragraph" w:styleId="BalloonText">
+    <w:name w:val="Balloon Text"/>
+    <w:basedOn w:val="Normal"/>
+    <w:link w:val="BalloonTextChar"/>
+    <w:uiPriority w:val="99"/>
+    <w:semiHidden/>
+    <w:unhideWhenUsed/>
+    <w:rsid w:val="00BC40FB"/>
+    <w:pPr>
+      <w:spacing w:after="0" w:line="240" w:lineRule="auto"/>
+    </w:pPr>
+    <w:rPr>
+      <w:rFonts w:ascii="Tahoma" w:hAnsi="Tahoma" w:cs="Tahoma"/>
+      <w:sz w:val="16"/>
+      <w:szCs w:val="16"/>
+    </w:rPr>
+  </w:style>
+  <w:style w:type="character" w:customStyle="1" w:styleId="BalloonTextChar">
+    <w:name w:val="Balloon Text Char"/>
+    <w:basedOn w:val="DefaultParagraphFont"/>
+    <w:link w:val="BalloonText"/>
+    <w:uiPriority w:val="99"/>
+    <w:semiHidden/>
+    <w:rsid w:val="00BC40FB"/>
+    <w:rPr>
+      <w:rFonts w:ascii="Tahoma" w:hAnsi="Tahoma" w:cs="Tahoma"/>
+      <w:sz w:val="16"/>
+      <w:szCs w:val="16"/>
+    </w:rPr>
+  </w:style>
 </w:styles>
 </file>
 
@@ -5570,7 +6210,7 @@
 </file>
 
 <file path=customXml/itemProps1.xml><?xml version="1.0" encoding="utf-8"?>
-<ds:datastoreItem xmlns:ds="http://schemas.openxmlformats.org/officeDocument/2006/customXml" ds:itemID="{E0CA5605-B5C0-472F-8BB7-A17EF98A5DC8}">
+<ds:datastoreItem xmlns:ds="http://schemas.openxmlformats.org/officeDocument/2006/customXml" ds:itemID="{007E2DFF-97C5-4285-BA37-8B25718BEFC8}">
   <ds:schemaRefs>
     <ds:schemaRef ds:uri="http://schemas.openxmlformats.org/officeDocument/2006/bibliography"/>
   </ds:schemaRefs>

</xml_diff>

<commit_message>
update on new studies
</commit_message>
<xml_diff>
--- a/manuscript_draft.docx
+++ b/manuscript_draft.docx
@@ -22,7 +22,19 @@
           <w:sz w:val="24"/>
           <w:szCs w:val="24"/>
         </w:rPr>
-        <w:t xml:space="preserve">Auditory distraction during reading: A Bayesian meta-analysis </w:t>
+        <w:t>Auditory distraction</w:t>
+      </w:r>
+      <w:bookmarkStart w:id="0" w:name="_GoBack"/>
+      <w:bookmarkEnd w:id="0"/>
+      <w:r>
+        <w:rPr>
+          <w:rFonts w:ascii="Times New Roman" w:hAnsi="Times New Roman" w:cs="Times New Roman"/>
+          <w:b/>
+          <w:bCs/>
+          <w:sz w:val="24"/>
+          <w:szCs w:val="24"/>
+        </w:rPr>
+        <w:t xml:space="preserve"> during reading: A Bayesian meta-analysis </w:t>
       </w:r>
       <w:r>
         <w:rPr>
@@ -12249,7 +12261,7 @@
           <w:szCs w:val="24"/>
         </w:rPr>
         <w:pict w14:anchorId="78ECA3B5">
-          <v:shape id="_x0000_i1060" type="#_x0000_t75" style="width:504.75pt;height:337.5pt">
+          <v:shape id="_x0000_i1026" type="#_x0000_t75" style="width:504.75pt;height:337.5pt">
             <v:imagedata r:id="rId11" o:title="MetaReg_plot1"/>
           </v:shape>
         </w:pict>
@@ -12283,18 +12295,7 @@
           <w:sz w:val="24"/>
           <w:szCs w:val="24"/>
         </w:rPr>
-        <w:t>. Resu</w:t>
-      </w:r>
-      <w:bookmarkStart w:id="0" w:name="_GoBack"/>
-      <w:bookmarkEnd w:id="0"/>
-      <w:r>
-        <w:rPr>
-          <w:rFonts w:ascii="Times New Roman" w:hAnsi="Times New Roman" w:cs="Times New Roman"/>
-          <w:bCs/>
-          <w:sz w:val="24"/>
-          <w:szCs w:val="24"/>
-        </w:rPr>
-        <w:t>lts of</w:t>
+        <w:t>. Results of</w:t>
       </w:r>
       <w:r>
         <w:rPr>
@@ -12394,7 +12395,25 @@
           <w:sz w:val="24"/>
           <w:szCs w:val="24"/>
         </w:rPr>
-        <w:t xml:space="preserve"> the estimated mean difference (in terms of Hedges’s g) between the two groups. </w:t>
+        <w:t xml:space="preserve"> the estimated mean</w:t>
+      </w:r>
+      <w:r>
+        <w:rPr>
+          <w:rFonts w:ascii="Times New Roman" w:hAnsi="Times New Roman" w:cs="Times New Roman"/>
+          <w:bCs/>
+          <w:sz w:val="24"/>
+          <w:szCs w:val="24"/>
+        </w:rPr>
+        <w:t xml:space="preserve"> effect size</w:t>
+      </w:r>
+      <w:r>
+        <w:rPr>
+          <w:rFonts w:ascii="Times New Roman" w:hAnsi="Times New Roman" w:cs="Times New Roman"/>
+          <w:bCs/>
+          <w:sz w:val="24"/>
+          <w:szCs w:val="24"/>
+        </w:rPr>
+        <w:t xml:space="preserve"> difference (in terms of Hedges’s g) between the two groups. </w:t>
       </w:r>
       <w:r>
         <w:rPr>
@@ -51408,7 +51427,7 @@
           <w:sz w:val="24"/>
           <w:szCs w:val="24"/>
           <w:shd w:val="clear" w:color="auto" w:fill="FFFFFF"/>
-          <w:lang w:val="de-DE"/>
+          <w:lang w:val="en-US"/>
         </w:rPr>
         <w:t xml:space="preserve">* </w:t>
       </w:r>
@@ -51418,7 +51437,7 @@
           <w:sz w:val="24"/>
           <w:szCs w:val="24"/>
           <w:shd w:val="clear" w:color="auto" w:fill="FFFFFF"/>
-          <w:lang w:val="de-DE"/>
+          <w:lang w:val="en-US"/>
         </w:rPr>
         <w:t xml:space="preserve">Martin, R. C., Wogalter, M. S., &amp; Forlano, J. G. (1988). </w:t>
       </w:r>
@@ -53007,7 +53026,7 @@
           <w:rFonts w:ascii="Times New Roman" w:hAnsi="Times New Roman"/>
           <w:sz w:val="24"/>
           <w:szCs w:val="24"/>
-          <w:lang w:val="de-DE"/>
+          <w:lang w:val="en-US"/>
         </w:rPr>
         <w:lastRenderedPageBreak/>
         <w:t xml:space="preserve">Thompson, W. F., Schellenberg, E. G., &amp; Letnic, A. K. (2012). </w:t>
@@ -53781,7 +53800,7 @@
           <w:szCs w:val="24"/>
         </w:rPr>
         <w:pict w14:anchorId="29D5BE97">
-          <v:shape id="_x0000_i1026" type="#_x0000_t75" style="width:396pt;height:540.75pt">
+          <v:shape id="_x0000_i1027" type="#_x0000_t75" style="width:396pt;height:540.75pt">
             <v:imagedata r:id="rId12" o:title="Descriptive_panel" croptop="1144f" cropbottom="1831f"/>
           </v:shape>
         </w:pict>
@@ -54053,7 +54072,7 @@
           <w:szCs w:val="24"/>
         </w:rPr>
         <w:pict w14:anchorId="2DA9620A">
-          <v:shape id="_x0000_i1027" type="#_x0000_t75" style="width:505.5pt;height:232.5pt">
+          <v:shape id="_x0000_i1028" type="#_x0000_t75" style="width:505.5pt;height:232.5pt">
             <v:imagedata r:id="rId13" o:title="Prior_sensitivity" cropright="2188f"/>
           </v:shape>
         </w:pict>
@@ -54361,7 +54380,7 @@
           <w:rPr>
             <w:noProof/>
           </w:rPr>
-          <w:t>25</w:t>
+          <w:t>1</w:t>
         </w:r>
         <w:r>
           <w:rPr>
@@ -55767,7 +55786,7 @@
 </file>
 
 <file path=customXml/itemProps1.xml><?xml version="1.0" encoding="utf-8"?>
-<ds:datastoreItem xmlns:ds="http://schemas.openxmlformats.org/officeDocument/2006/customXml" ds:itemID="{768F0596-AF96-432D-9EFC-70F2D21CC64D}">
+<ds:datastoreItem xmlns:ds="http://schemas.openxmlformats.org/officeDocument/2006/customXml" ds:itemID="{D1B2DB04-7B53-46E0-86A9-1CC6F9E1B68E}">
   <ds:schemaRefs>
     <ds:schemaRef ds:uri="http://schemas.openxmlformats.org/officeDocument/2006/bibliography"/>
   </ds:schemaRefs>

</xml_diff>